<commit_message>
Add tensors and their properties
</commit_message>
<xml_diff>
--- a/Summary - Deep Learning.docx
+++ b/Summary - Deep Learning.docx
@@ -540,10 +540,7 @@
     <w:p/>
     <w:p>
       <w:r>
-        <w:t>Nomination</w:t>
-      </w:r>
-      <w:r>
-        <w:t xml:space="preserve"> de l</w:t>
+        <w:t>Nomination de l</w:t>
       </w:r>
       <w:r>
         <w:t>’apprentissage profond :</w:t>
@@ -581,7 +578,15 @@
         <w:t xml:space="preserve"> –</w:t>
       </w:r>
       <w:r>
-        <w:t xml:space="preserve"> f(w, x) = </w:t>
+        <w:t xml:space="preserve"> </w:t>
+      </w:r>
+      <w:proofErr w:type="gramStart"/>
+      <w:r>
+        <w:t>f(</w:t>
+      </w:r>
+      <w:proofErr w:type="gramEnd"/>
+      <w:r>
+        <w:t xml:space="preserve">w, x) = </w:t>
       </w:r>
       <w:r>
         <w:t xml:space="preserve"> </w:t>
@@ -775,13 +780,7 @@
         <w:t>capable d’apprendre les poids à partir d’exemp</w:t>
       </w:r>
       <w:r>
-        <w:t xml:space="preserve">les, </w:t>
-      </w:r>
-      <w:r>
-        <w:t>à l’aide de l’algorithme Descente de gradient stochastique</w:t>
-      </w:r>
-      <w:r>
-        <w:t>.</w:t>
+        <w:t>les, à l’aide de l’algorithme Descente de gradient stochastique.</w:t>
       </w:r>
     </w:p>
     <w:p>
@@ -801,7 +800,15 @@
       </w:r>
       <w:proofErr w:type="spellEnd"/>
       <w:r>
-        <w:t xml:space="preserve"> et Hoff, élément linéaire adaptatif (ADALINE – Modèle linéaire), renvoie la valeur réelle (prévision) de f(w, x). </w:t>
+        <w:t xml:space="preserve"> et Hoff, élément linéaire adaptatif (ADALINE – Modèle linéaire), renvoie la valeur réelle (prévision) de </w:t>
+      </w:r>
+      <w:proofErr w:type="gramStart"/>
+      <w:r>
+        <w:t>f(</w:t>
+      </w:r>
+      <w:proofErr w:type="gramEnd"/>
+      <w:r>
+        <w:t xml:space="preserve">w, x). </w:t>
       </w:r>
       <w:r>
         <w:t>L’algorithme</w:t>
@@ -924,12 +931,7 @@
         <w:pStyle w:val="Paragraphedeliste"/>
       </w:pPr>
       <w:r>
-        <w:t xml:space="preserve">Une entrée est représentée par plusieurs variables, chaque variable doit être impliquée dans la représentation de nombreuses </w:t>
-      </w:r>
-      <w:bookmarkStart w:id="0" w:name="_GoBack"/>
-      <w:bookmarkEnd w:id="0"/>
-      <w:r>
-        <w:t xml:space="preserve">entrées possibles. </w:t>
+        <w:t xml:space="preserve">Une entrée est représentée par plusieurs variables, chaque variable doit être impliquée dans la représentation de nombreuses entrées possibles. </w:t>
       </w:r>
     </w:p>
     <w:p>
@@ -984,19 +986,7 @@
         <w:ind w:left="708"/>
       </w:pPr>
       <w:r>
-        <w:t>200</w:t>
-      </w:r>
-      <w:r>
-        <w:t>6</w:t>
-      </w:r>
-      <w:r>
-        <w:t xml:space="preserve"> : </w:t>
-      </w:r>
-      <w:r>
-        <w:t>Hinton</w:t>
-      </w:r>
-      <w:r>
-        <w:t xml:space="preserve"> et al.</w:t>
+        <w:t>2006 : Hinton et al.</w:t>
       </w:r>
     </w:p>
     <w:p>
@@ -1050,6 +1040,2443 @@
         <w:lastRenderedPageBreak/>
         <w:t>La principale raison de la diminution du rôle des neurosciences dans la recherche sur l’apprentissage profond aujourdhui est le manque d’information sur le cerveau</w:t>
       </w:r>
+      <w:r>
+        <w:t>.</w:t>
+      </w:r>
+    </w:p>
+    <w:p/>
+    <w:p>
+      <w:pPr>
+        <w:pStyle w:val="Titre1"/>
+      </w:pPr>
+      <w:r>
+        <w:t xml:space="preserve">Algèbre linéaire </w:t>
+      </w:r>
+    </w:p>
+    <w:p/>
+    <w:p>
+      <w:pPr>
+        <w:pStyle w:val="Titre3"/>
+      </w:pPr>
+      <w:r>
+        <w:t>Scalaires vecteurs matrices et tenseurs</w:t>
+      </w:r>
+    </w:p>
+    <w:tbl>
+      <w:tblPr>
+        <w:tblStyle w:val="Grilledutableau"/>
+        <w:tblW w:w="0" w:type="auto"/>
+        <w:tblLook w:val="04A0" w:firstRow="1" w:lastRow="0" w:firstColumn="1" w:lastColumn="0" w:noHBand="0" w:noVBand="1"/>
+      </w:tblPr>
+      <w:tblGrid>
+        <w:gridCol w:w="988"/>
+        <w:gridCol w:w="8074"/>
+      </w:tblGrid>
+      <w:tr>
+        <w:tc>
+          <w:tcPr>
+            <w:tcW w:w="988" w:type="dxa"/>
+          </w:tcPr>
+          <w:p>
+            <w:r>
+              <w:t>Scalaire</w:t>
+            </w:r>
+          </w:p>
+        </w:tc>
+        <w:tc>
+          <w:tcPr>
+            <w:tcW w:w="8074" w:type="dxa"/>
+          </w:tcPr>
+          <w:p>
+            <w:r>
+              <w:t xml:space="preserve">Un nombre unique </w:t>
+            </w:r>
+          </w:p>
+        </w:tc>
+      </w:tr>
+      <w:tr>
+        <w:tc>
+          <w:tcPr>
+            <w:tcW w:w="988" w:type="dxa"/>
+          </w:tcPr>
+          <w:p>
+            <w:r>
+              <w:t>Vecteur</w:t>
+            </w:r>
+          </w:p>
+        </w:tc>
+        <w:tc>
+          <w:tcPr>
+            <w:tcW w:w="8074" w:type="dxa"/>
+          </w:tcPr>
+          <w:p>
+            <w:pPr>
+              <w:rPr>
+                <w:rFonts w:eastAsiaTheme="minorEastAsia"/>
+              </w:rPr>
+            </w:pPr>
+            <w:r>
+              <w:t xml:space="preserve">V </w:t>
+            </w:r>
+            <m:oMath>
+              <m:r>
+                <w:rPr>
+                  <w:rFonts w:ascii="Cambria Math" w:hAnsi="Cambria Math"/>
+                </w:rPr>
+                <m:t>ϵ</m:t>
+              </m:r>
+              <m:sSup>
+                <m:sSupPr>
+                  <m:ctrlPr>
+                    <w:rPr>
+                      <w:rFonts w:ascii="Cambria Math" w:hAnsi="Cambria Math"/>
+                      <w:i/>
+                    </w:rPr>
+                  </m:ctrlPr>
+                </m:sSupPr>
+                <m:e>
+                  <m:r>
+                    <w:rPr>
+                      <w:rFonts w:ascii="Cambria Math" w:hAnsi="Cambria Math"/>
+                    </w:rPr>
+                    <m:t>R</m:t>
+                  </m:r>
+                </m:e>
+                <m:sup>
+                  <m:r>
+                    <w:rPr>
+                      <w:rFonts w:ascii="Cambria Math" w:hAnsi="Cambria Math"/>
+                    </w:rPr>
+                    <m:t>n</m:t>
+                  </m:r>
+                </m:sup>
+              </m:sSup>
+              <m:r>
+                <w:rPr>
+                  <w:rFonts w:ascii="Cambria Math" w:hAnsi="Cambria Math"/>
+                </w:rPr>
+                <m:t xml:space="preserve"> </m:t>
+              </m:r>
+            </m:oMath>
+            <w:r>
+              <w:rPr>
+                <w:rFonts w:eastAsiaTheme="minorEastAsia"/>
+              </w:rPr>
+              <w:t>est écrit sous la forme de colonne.</w:t>
+            </w:r>
+          </w:p>
+          <w:p>
+            <w:r>
+              <w:t>Si chaque élément est dans R, et que le vecteur n éléments, alors le vecteur se trouve dans un ensemble formé en prenant le produit cartésien de R n fois avec lui-même.</w:t>
+            </w:r>
+          </w:p>
+          <w:p>
+            <w:r>
+              <w:t xml:space="preserve">On peut considérer les vecteurs comme des points d’identification dans l’espace, chaque élément donnant la coordonnée le long d’un axe différent. </w:t>
+            </w:r>
+          </w:p>
+          <w:p>
+            <w:r>
+              <w:t xml:space="preserve">Produit scalaire </w:t>
+            </w:r>
+            <m:oMath>
+              <m:r>
+                <w:rPr>
+                  <w:rFonts w:ascii="Cambria Math" w:hAnsi="Cambria Math"/>
+                </w:rPr>
+                <m:t>x</m:t>
+              </m:r>
+            </m:oMath>
+            <w:r>
+              <w:t xml:space="preserve"> est le produit entre deux vecteurs :  s </w:t>
+            </w:r>
+            <m:oMath>
+              <m:r>
+                <w:rPr>
+                  <w:rFonts w:ascii="Cambria Math" w:hAnsi="Cambria Math"/>
+                </w:rPr>
+                <m:t>x</m:t>
+              </m:r>
+            </m:oMath>
+            <w:r>
+              <w:t xml:space="preserve"> y = </w:t>
+            </w:r>
+            <m:oMath>
+              <m:sSup>
+                <m:sSupPr>
+                  <m:ctrlPr>
+                    <w:rPr>
+                      <w:rFonts w:ascii="Cambria Math" w:hAnsi="Cambria Math"/>
+                      <w:i/>
+                    </w:rPr>
+                  </m:ctrlPr>
+                </m:sSupPr>
+                <m:e>
+                  <m:r>
+                    <w:rPr>
+                      <w:rFonts w:ascii="Cambria Math" w:hAnsi="Cambria Math"/>
+                    </w:rPr>
+                    <m:t>s</m:t>
+                  </m:r>
+                </m:e>
+                <m:sup>
+                  <m:r>
+                    <w:rPr>
+                      <w:rFonts w:ascii="Cambria Math" w:hAnsi="Cambria Math"/>
+                    </w:rPr>
+                    <m:t>T</m:t>
+                  </m:r>
+                </m:sup>
+              </m:sSup>
+              <m:r>
+                <w:rPr>
+                  <w:rFonts w:ascii="Cambria Math" w:hAnsi="Cambria Math"/>
+                </w:rPr>
+                <m:t xml:space="preserve">x y </m:t>
+              </m:r>
+            </m:oMath>
+            <w:r>
+              <w:rPr>
+                <w:rFonts w:eastAsiaTheme="minorEastAsia"/>
+              </w:rPr>
+              <w:t>si = 0, alors perpendiculaire (produit vectoriel =&gt; colinéaire)</w:t>
+            </w:r>
+          </w:p>
+        </w:tc>
+      </w:tr>
+      <w:tr>
+        <w:tc>
+          <w:tcPr>
+            <w:tcW w:w="988" w:type="dxa"/>
+          </w:tcPr>
+          <w:p>
+            <w:r>
+              <w:t>Matrice</w:t>
+            </w:r>
+          </w:p>
+        </w:tc>
+        <w:tc>
+          <w:tcPr>
+            <w:tcW w:w="8074" w:type="dxa"/>
+          </w:tcPr>
+          <w:p>
+            <w:r>
+              <w:t xml:space="preserve">Est un tableau bidimensionnel. </w:t>
+            </w:r>
+            <m:oMath>
+              <m:sSub>
+                <m:sSubPr>
+                  <m:ctrlPr>
+                    <w:rPr>
+                      <w:rFonts w:ascii="Cambria Math" w:hAnsi="Cambria Math"/>
+                      <w:i/>
+                    </w:rPr>
+                  </m:ctrlPr>
+                </m:sSubPr>
+                <m:e>
+                  <m:r>
+                    <w:rPr>
+                      <w:rFonts w:ascii="Cambria Math" w:hAnsi="Cambria Math"/>
+                    </w:rPr>
+                    <m:t>(</m:t>
+                  </m:r>
+                  <m:sSup>
+                    <m:sSupPr>
+                      <m:ctrlPr>
+                        <w:rPr>
+                          <w:rFonts w:ascii="Cambria Math" w:hAnsi="Cambria Math"/>
+                          <w:i/>
+                        </w:rPr>
+                      </m:ctrlPr>
+                    </m:sSupPr>
+                    <m:e>
+                      <m:r>
+                        <w:rPr>
+                          <w:rFonts w:ascii="Cambria Math" w:hAnsi="Cambria Math"/>
+                        </w:rPr>
+                        <m:t>A</m:t>
+                      </m:r>
+                    </m:e>
+                    <m:sup>
+                      <m:r>
+                        <w:rPr>
+                          <w:rFonts w:ascii="Cambria Math" w:hAnsi="Cambria Math"/>
+                        </w:rPr>
+                        <m:t>T</m:t>
+                      </m:r>
+                    </m:sup>
+                  </m:sSup>
+                  <m:r>
+                    <w:rPr>
+                      <w:rFonts w:ascii="Cambria Math" w:hAnsi="Cambria Math"/>
+                    </w:rPr>
+                    <m:t>)</m:t>
+                  </m:r>
+                </m:e>
+                <m:sub>
+                  <m:r>
+                    <w:rPr>
+                      <w:rFonts w:ascii="Cambria Math" w:hAnsi="Cambria Math"/>
+                    </w:rPr>
+                    <m:t>i,j</m:t>
+                  </m:r>
+                </m:sub>
+              </m:sSub>
+              <m:r>
+                <w:rPr>
+                  <w:rFonts w:ascii="Cambria Math" w:hAnsi="Cambria Math"/>
+                </w:rPr>
+                <m:t>=</m:t>
+              </m:r>
+              <m:sSub>
+                <m:sSubPr>
+                  <m:ctrlPr>
+                    <w:rPr>
+                      <w:rFonts w:ascii="Cambria Math" w:hAnsi="Cambria Math"/>
+                      <w:i/>
+                    </w:rPr>
+                  </m:ctrlPr>
+                </m:sSubPr>
+                <m:e>
+                  <m:r>
+                    <w:rPr>
+                      <w:rFonts w:ascii="Cambria Math" w:hAnsi="Cambria Math"/>
+                    </w:rPr>
+                    <m:t>A</m:t>
+                  </m:r>
+                </m:e>
+                <m:sub>
+                  <m:r>
+                    <w:rPr>
+                      <w:rFonts w:ascii="Cambria Math" w:hAnsi="Cambria Math"/>
+                    </w:rPr>
+                    <m:t>j,i</m:t>
+                  </m:r>
+                </m:sub>
+              </m:sSub>
+            </m:oMath>
+          </w:p>
+          <w:p>
+            <w:r>
+              <w:t>Un vecteur est considéré comme une matrice à une seule colonne, sa transposition est une matrice à une seule ligne.</w:t>
+            </w:r>
+          </w:p>
+          <w:p>
+            <w:pPr>
+              <w:rPr>
+                <w:rFonts w:eastAsiaTheme="minorEastAsia"/>
+              </w:rPr>
+            </w:pPr>
+            <w:r>
+              <w:t xml:space="preserve">Un scalaire est une matrice avec une seule entrée </w:t>
+            </w:r>
+            <m:oMath>
+              <m:sSup>
+                <m:sSupPr>
+                  <m:ctrlPr>
+                    <w:rPr>
+                      <w:rFonts w:ascii="Cambria Math" w:hAnsi="Cambria Math"/>
+                      <w:i/>
+                    </w:rPr>
+                  </m:ctrlPr>
+                </m:sSupPr>
+                <m:e>
+                  <m:r>
+                    <w:rPr>
+                      <w:rFonts w:ascii="Cambria Math" w:hAnsi="Cambria Math"/>
+                    </w:rPr>
+                    <m:t>a</m:t>
+                  </m:r>
+                </m:e>
+                <m:sup>
+                  <m:r>
+                    <w:rPr>
+                      <w:rFonts w:ascii="Cambria Math" w:hAnsi="Cambria Math"/>
+                    </w:rPr>
+                    <m:t>T</m:t>
+                  </m:r>
+                </m:sup>
+              </m:sSup>
+              <m:r>
+                <w:rPr>
+                  <w:rFonts w:ascii="Cambria Math" w:hAnsi="Cambria Math"/>
+                </w:rPr>
+                <m:t>=a</m:t>
+              </m:r>
+            </m:oMath>
+          </w:p>
+          <w:p>
+            <w:pPr>
+              <w:rPr>
+                <w:rFonts w:eastAsiaTheme="minorEastAsia"/>
+              </w:rPr>
+            </w:pPr>
+            <w:r>
+              <w:rPr>
+                <w:rFonts w:eastAsiaTheme="minorEastAsia"/>
+              </w:rPr>
+              <w:t xml:space="preserve">Propriétés : </w:t>
+            </w:r>
+          </w:p>
+          <w:p>
+            <w:r>
+              <w:t>Additionner :</w:t>
+            </w:r>
+          </w:p>
+          <w:p>
+            <w:r>
+              <w:t>Matrice et</w:t>
+            </w:r>
+            <w:r>
+              <w:t xml:space="preserve"> scalaire </w:t>
+            </w:r>
+            <w:r>
+              <w:t xml:space="preserve">: </w:t>
+            </w:r>
+            <m:oMath>
+              <m:sSub>
+                <m:sSubPr>
+                  <m:ctrlPr>
+                    <w:rPr>
+                      <w:rFonts w:ascii="Cambria Math" w:hAnsi="Cambria Math"/>
+                      <w:i/>
+                    </w:rPr>
+                  </m:ctrlPr>
+                </m:sSubPr>
+                <m:e>
+                  <m:r>
+                    <w:rPr>
+                      <w:rFonts w:ascii="Cambria Math" w:hAnsi="Cambria Math"/>
+                    </w:rPr>
+                    <m:t>C</m:t>
+                  </m:r>
+                </m:e>
+                <m:sub>
+                  <m:r>
+                    <w:rPr>
+                      <w:rFonts w:ascii="Cambria Math" w:hAnsi="Cambria Math"/>
+                    </w:rPr>
+                    <m:t>j,i</m:t>
+                  </m:r>
+                </m:sub>
+              </m:sSub>
+            </m:oMath>
+            <w:r>
+              <w:t xml:space="preserve"> = </w:t>
+            </w:r>
+            <m:oMath>
+              <m:r>
+                <w:rPr>
+                  <w:rFonts w:ascii="Cambria Math" w:hAnsi="Cambria Math"/>
+                </w:rPr>
+                <m:t>k.</m:t>
+              </m:r>
+              <m:sSub>
+                <m:sSubPr>
+                  <m:ctrlPr>
+                    <w:rPr>
+                      <w:rFonts w:ascii="Cambria Math" w:hAnsi="Cambria Math"/>
+                      <w:i/>
+                    </w:rPr>
+                  </m:ctrlPr>
+                </m:sSubPr>
+                <m:e>
+                  <m:r>
+                    <w:rPr>
+                      <w:rFonts w:ascii="Cambria Math" w:hAnsi="Cambria Math"/>
+                    </w:rPr>
+                    <m:t>A</m:t>
+                  </m:r>
+                </m:e>
+                <m:sub>
+                  <m:r>
+                    <w:rPr>
+                      <w:rFonts w:ascii="Cambria Math" w:hAnsi="Cambria Math"/>
+                    </w:rPr>
+                    <m:t>j,i</m:t>
+                  </m:r>
+                </m:sub>
+              </m:sSub>
+            </m:oMath>
+            <w:r>
+              <w:t xml:space="preserve"> + </w:t>
+            </w:r>
+            <w:r>
+              <w:t>b</w:t>
+            </w:r>
+          </w:p>
+          <w:p>
+            <w:pPr>
+              <w:rPr>
+                <w:rFonts w:eastAsiaTheme="minorEastAsia"/>
+              </w:rPr>
+            </w:pPr>
+            <w:r>
+              <w:t xml:space="preserve">Matrice et vecteur : </w:t>
+            </w:r>
+          </w:p>
+          <w:p>
+            <w:r>
+              <w:t xml:space="preserve">C = </w:t>
+            </w:r>
+            <m:oMath>
+              <m:sSub>
+                <m:sSubPr>
+                  <m:ctrlPr>
+                    <w:rPr>
+                      <w:rFonts w:ascii="Cambria Math" w:hAnsi="Cambria Math"/>
+                      <w:i/>
+                    </w:rPr>
+                  </m:ctrlPr>
+                </m:sSubPr>
+                <m:e>
+                  <m:r>
+                    <w:rPr>
+                      <w:rFonts w:ascii="Cambria Math" w:hAnsi="Cambria Math"/>
+                    </w:rPr>
+                    <m:t>A</m:t>
+                  </m:r>
+                </m:e>
+                <m:sub>
+                  <m:r>
+                    <w:rPr>
+                      <w:rFonts w:ascii="Cambria Math" w:hAnsi="Cambria Math"/>
+                    </w:rPr>
+                    <m:t>j,i</m:t>
+                  </m:r>
+                </m:sub>
+              </m:sSub>
+            </m:oMath>
+            <w:r>
+              <w:t xml:space="preserve"> + </w:t>
+            </w:r>
+            <m:oMath>
+              <m:sSub>
+                <m:sSubPr>
+                  <m:ctrlPr>
+                    <w:rPr>
+                      <w:rFonts w:ascii="Cambria Math" w:hAnsi="Cambria Math"/>
+                      <w:i/>
+                    </w:rPr>
+                  </m:ctrlPr>
+                </m:sSubPr>
+                <m:e>
+                  <m:r>
+                    <w:rPr>
+                      <w:rFonts w:ascii="Cambria Math" w:hAnsi="Cambria Math"/>
+                    </w:rPr>
+                    <m:t>v</m:t>
+                  </m:r>
+                </m:e>
+                <m:sub>
+                  <m:r>
+                    <w:rPr>
+                      <w:rFonts w:ascii="Cambria Math" w:hAnsi="Cambria Math"/>
+                    </w:rPr>
+                    <m:t>i</m:t>
+                  </m:r>
+                </m:sub>
+              </m:sSub>
+            </m:oMath>
+            <w:r>
+              <w:rPr>
+                <w:rFonts w:eastAsiaTheme="minorEastAsia"/>
+              </w:rPr>
+              <w:t>, l</w:t>
+            </w:r>
+            <w:r>
+              <w:t xml:space="preserve">e vecteur v est ajouté à chaque </w:t>
+            </w:r>
+            <w:r>
+              <w:rPr>
+                <w:b/>
+                <w:bCs/>
+              </w:rPr>
+              <w:t>ligne</w:t>
+            </w:r>
+            <w:r>
+              <w:t xml:space="preserve"> de la matrice.</w:t>
+            </w:r>
+          </w:p>
+          <w:p>
+            <w:r>
+              <w:t xml:space="preserve">C = </w:t>
+            </w:r>
+            <w:r>
+              <w:t>A + v</w:t>
+            </w:r>
+            <w:r>
+              <w:t>, est une copie implicite de v à plusieurs endroits « Diffusion »</w:t>
+            </w:r>
+          </w:p>
+          <w:p>
+            <w:r>
+              <w:t>Produit terme à terme</w:t>
+            </w:r>
+            <w:proofErr w:type="gramStart"/>
+            <w:r>
+              <w:t> :A</w:t>
+            </w:r>
+            <w:proofErr w:type="gramEnd"/>
+            <w:r>
+              <w:t xml:space="preserve"> </w:t>
+            </w:r>
+            <m:oMath>
+              <m:r>
+                <w:rPr>
+                  <w:rFonts w:ascii="Cambria Math" w:hAnsi="Cambria Math"/>
+                </w:rPr>
+                <m:t xml:space="preserve">® </m:t>
+              </m:r>
+            </m:oMath>
+            <w:r>
+              <w:t>B</w:t>
+            </w:r>
+          </w:p>
+          <w:p>
+            <w:r>
+              <w:t>Distributivité : A(B+C) = AB + AC</w:t>
+            </w:r>
+          </w:p>
+          <w:p>
+            <w:r>
+              <w:t>Associativité : (BC) = (AB)C</w:t>
+            </w:r>
+          </w:p>
+          <w:p>
+            <w:r>
+              <w:rPr>
+                <w:rFonts w:eastAsiaTheme="minorEastAsia"/>
+              </w:rPr>
+              <w:t xml:space="preserve">Transposition d’un produit matricielle : </w:t>
+            </w:r>
+            <m:oMath>
+              <m:sSup>
+                <m:sSupPr>
+                  <m:ctrlPr>
+                    <w:rPr>
+                      <w:rFonts w:ascii="Cambria Math" w:hAnsi="Cambria Math"/>
+                      <w:i/>
+                    </w:rPr>
+                  </m:ctrlPr>
+                </m:sSupPr>
+                <m:e>
+                  <m:r>
+                    <w:rPr>
+                      <w:rFonts w:ascii="Cambria Math" w:hAnsi="Cambria Math"/>
+                    </w:rPr>
+                    <m:t>(AB)</m:t>
+                  </m:r>
+                </m:e>
+                <m:sup>
+                  <m:r>
+                    <w:rPr>
+                      <w:rFonts w:ascii="Cambria Math" w:hAnsi="Cambria Math"/>
+                    </w:rPr>
+                    <m:t>T</m:t>
+                  </m:r>
+                </m:sup>
+              </m:sSup>
+              <m:r>
+                <w:rPr>
+                  <w:rFonts w:ascii="Cambria Math" w:hAnsi="Cambria Math"/>
+                </w:rPr>
+                <m:t>=</m:t>
+              </m:r>
+              <m:sSup>
+                <m:sSupPr>
+                  <m:ctrlPr>
+                    <w:rPr>
+                      <w:rFonts w:ascii="Cambria Math" w:hAnsi="Cambria Math"/>
+                      <w:i/>
+                    </w:rPr>
+                  </m:ctrlPr>
+                </m:sSupPr>
+                <m:e>
+                  <m:r>
+                    <w:rPr>
+                      <w:rFonts w:ascii="Cambria Math" w:hAnsi="Cambria Math"/>
+                    </w:rPr>
+                    <m:t>A</m:t>
+                  </m:r>
+                </m:e>
+                <m:sup>
+                  <m:r>
+                    <w:rPr>
+                      <w:rFonts w:ascii="Cambria Math" w:hAnsi="Cambria Math"/>
+                    </w:rPr>
+                    <m:t>T</m:t>
+                  </m:r>
+                </m:sup>
+              </m:sSup>
+              <m:r>
+                <w:rPr>
+                  <w:rFonts w:ascii="Cambria Math" w:hAnsi="Cambria Math"/>
+                </w:rPr>
+                <m:t xml:space="preserve">. </m:t>
+              </m:r>
+              <m:sSup>
+                <m:sSupPr>
+                  <m:ctrlPr>
+                    <w:rPr>
+                      <w:rFonts w:ascii="Cambria Math" w:hAnsi="Cambria Math"/>
+                      <w:i/>
+                    </w:rPr>
+                  </m:ctrlPr>
+                </m:sSupPr>
+                <m:e>
+                  <m:r>
+                    <w:rPr>
+                      <w:rFonts w:ascii="Cambria Math" w:hAnsi="Cambria Math"/>
+                    </w:rPr>
+                    <m:t>B</m:t>
+                  </m:r>
+                </m:e>
+                <m:sup>
+                  <m:r>
+                    <w:rPr>
+                      <w:rFonts w:ascii="Cambria Math" w:hAnsi="Cambria Math"/>
+                    </w:rPr>
+                    <m:t>T</m:t>
+                  </m:r>
+                </m:sup>
+              </m:sSup>
+            </m:oMath>
+          </w:p>
+          <w:p>
+            <w:pPr>
+              <w:rPr>
+                <w:rFonts w:eastAsiaTheme="minorEastAsia"/>
+              </w:rPr>
+            </w:pPr>
+            <w:r>
+              <w:rPr>
+                <w:b/>
+                <w:bCs/>
+              </w:rPr>
+              <w:t>Non commutative</w:t>
+            </w:r>
+            <w:r>
+              <w:t> : AB</w:t>
+            </w:r>
+            <w:proofErr w:type="gramStart"/>
+            <w:r>
+              <w:t> !=</w:t>
+            </w:r>
+            <w:proofErr w:type="gramEnd"/>
+            <w:r>
+              <w:t xml:space="preserve"> BA, </w:t>
+            </w:r>
+            <w:r>
+              <w:rPr>
+                <w:b/>
+                <w:bCs/>
+              </w:rPr>
+              <w:t>n’est pas vérifié contrairement à la multiplication scalaire</w:t>
+            </w:r>
+            <w:r>
+              <w:rPr>
+                <w:b/>
+                <w:bCs/>
+              </w:rPr>
+              <w:t xml:space="preserve"> </w:t>
+            </w:r>
+            <m:oMath>
+              <m:sSup>
+                <m:sSupPr>
+                  <m:ctrlPr>
+                    <w:rPr>
+                      <w:rFonts w:ascii="Cambria Math" w:hAnsi="Cambria Math"/>
+                      <w:i/>
+                    </w:rPr>
+                  </m:ctrlPr>
+                </m:sSupPr>
+                <m:e>
+                  <m:r>
+                    <w:rPr>
+                      <w:rFonts w:ascii="Cambria Math" w:hAnsi="Cambria Math"/>
+                    </w:rPr>
+                    <m:t>s</m:t>
+                  </m:r>
+                </m:e>
+                <m:sup>
+                  <m:r>
+                    <w:rPr>
+                      <w:rFonts w:ascii="Cambria Math" w:hAnsi="Cambria Math"/>
+                    </w:rPr>
+                    <m:t>T</m:t>
+                  </m:r>
+                </m:sup>
+              </m:sSup>
+              <m:r>
+                <w:rPr>
+                  <w:rFonts w:ascii="Cambria Math" w:hAnsi="Cambria Math"/>
+                </w:rPr>
+                <m:t>x y</m:t>
+              </m:r>
+              <m:r>
+                <w:rPr>
+                  <w:rFonts w:ascii="Cambria Math" w:hAnsi="Cambria Math"/>
+                </w:rPr>
+                <m:t xml:space="preserve">= </m:t>
+              </m:r>
+              <m:sSup>
+                <m:sSupPr>
+                  <m:ctrlPr>
+                    <w:rPr>
+                      <w:rFonts w:ascii="Cambria Math" w:hAnsi="Cambria Math"/>
+                      <w:i/>
+                    </w:rPr>
+                  </m:ctrlPr>
+                </m:sSupPr>
+                <m:e>
+                  <m:r>
+                    <w:rPr>
+                      <w:rFonts w:ascii="Cambria Math" w:hAnsi="Cambria Math"/>
+                    </w:rPr>
+                    <m:t>y</m:t>
+                  </m:r>
+                </m:e>
+                <m:sup>
+                  <m:r>
+                    <w:rPr>
+                      <w:rFonts w:ascii="Cambria Math" w:hAnsi="Cambria Math"/>
+                    </w:rPr>
+                    <m:t>T</m:t>
+                  </m:r>
+                </m:sup>
+              </m:sSup>
+              <m:r>
+                <w:rPr>
+                  <w:rFonts w:ascii="Cambria Math" w:hAnsi="Cambria Math"/>
+                </w:rPr>
+                <m:t xml:space="preserve">x </m:t>
+              </m:r>
+              <m:r>
+                <w:rPr>
+                  <w:rFonts w:ascii="Cambria Math" w:hAnsi="Cambria Math"/>
+                </w:rPr>
+                <m:t>s</m:t>
+              </m:r>
+            </m:oMath>
+          </w:p>
+        </w:tc>
+      </w:tr>
+      <w:tr>
+        <w:tc>
+          <w:tcPr>
+            <w:tcW w:w="988" w:type="dxa"/>
+          </w:tcPr>
+          <w:p>
+            <w:proofErr w:type="spellStart"/>
+            <w:r>
+              <w:t>Tensor</w:t>
+            </w:r>
+            <w:proofErr w:type="spellEnd"/>
+          </w:p>
+        </w:tc>
+        <w:tc>
+          <w:tcPr>
+            <w:tcW w:w="8074" w:type="dxa"/>
+          </w:tcPr>
+          <w:p>
+            <w:r>
+              <w:t xml:space="preserve">Est un tableau multidimensionnel </w:t>
+            </w:r>
+            <m:oMath>
+              <m:sSub>
+                <m:sSubPr>
+                  <m:ctrlPr>
+                    <w:rPr>
+                      <w:rFonts w:ascii="Cambria Math" w:hAnsi="Cambria Math"/>
+                      <w:i/>
+                    </w:rPr>
+                  </m:ctrlPr>
+                </m:sSubPr>
+                <m:e>
+                  <m:r>
+                    <w:rPr>
+                      <w:rFonts w:ascii="Cambria Math" w:hAnsi="Cambria Math"/>
+                    </w:rPr>
+                    <m:t>A</m:t>
+                  </m:r>
+                </m:e>
+                <m:sub>
+                  <m:r>
+                    <w:rPr>
+                      <w:rFonts w:ascii="Cambria Math" w:hAnsi="Cambria Math"/>
+                    </w:rPr>
+                    <m:t>j,i</m:t>
+                  </m:r>
+                  <m:r>
+                    <w:rPr>
+                      <w:rFonts w:ascii="Cambria Math" w:hAnsi="Cambria Math"/>
+                    </w:rPr>
+                    <m:t>, k</m:t>
+                  </m:r>
+                </m:sub>
+              </m:sSub>
+            </m:oMath>
+          </w:p>
+        </w:tc>
+      </w:tr>
+    </w:tbl>
+    <w:p/>
+    <w:p>
+      <w:r>
+        <w:t>Système d’équation :</w:t>
+      </w:r>
+    </w:p>
+    <w:p>
+      <w:pPr>
+        <w:jc w:val="center"/>
+      </w:pPr>
+      <w:r>
+        <w:t>S</w:t>
+      </w:r>
+      <w:r>
+        <w:t>achant</w:t>
+      </w:r>
+      <w:r>
+        <w:t> :</w:t>
+      </w:r>
+      <w:r>
+        <w:t xml:space="preserve"> </w:t>
+      </w:r>
+      <m:oMath>
+        <m:sSup>
+          <m:sSupPr>
+            <m:ctrlPr>
+              <w:rPr>
+                <w:rFonts w:ascii="Cambria Math" w:hAnsi="Cambria Math"/>
+                <w:i/>
+              </w:rPr>
+            </m:ctrlPr>
+          </m:sSupPr>
+          <m:e>
+            <m:r>
+              <w:rPr>
+                <w:rFonts w:ascii="Cambria Math" w:hAnsi="Cambria Math"/>
+              </w:rPr>
+              <m:t>A</m:t>
+            </m:r>
+          </m:e>
+          <m:sup>
+            <m:r>
+              <w:rPr>
+                <w:rFonts w:ascii="Cambria Math" w:hAnsi="Cambria Math"/>
+              </w:rPr>
+              <m:t>-1</m:t>
+            </m:r>
+          </m:sup>
+        </m:sSup>
+        <m:r>
+          <w:rPr>
+            <w:rFonts w:ascii="Cambria Math" w:hAnsi="Cambria Math"/>
+          </w:rPr>
+          <m:t xml:space="preserve">. </m:t>
+        </m:r>
+        <m:sSup>
+          <m:sSupPr>
+            <m:ctrlPr>
+              <w:rPr>
+                <w:rFonts w:ascii="Cambria Math" w:hAnsi="Cambria Math"/>
+                <w:i/>
+              </w:rPr>
+            </m:ctrlPr>
+          </m:sSupPr>
+          <m:e>
+            <m:r>
+              <w:rPr>
+                <w:rFonts w:ascii="Cambria Math" w:hAnsi="Cambria Math"/>
+              </w:rPr>
+              <m:t>A</m:t>
+            </m:r>
+          </m:e>
+          <m:sup>
+            <m:r>
+              <w:rPr>
+                <w:rFonts w:ascii="Cambria Math" w:hAnsi="Cambria Math"/>
+              </w:rPr>
+              <m:t xml:space="preserve"> </m:t>
+            </m:r>
+          </m:sup>
+        </m:sSup>
+        <m:r>
+          <w:rPr>
+            <w:rFonts w:ascii="Cambria Math" w:hAnsi="Cambria Math"/>
+          </w:rPr>
+          <m:t xml:space="preserve">= </m:t>
+        </m:r>
+        <m:r>
+          <w:rPr>
+            <w:rFonts w:ascii="Cambria Math" w:hAnsi="Cambria Math"/>
+          </w:rPr>
+          <m:t>A.</m:t>
+        </m:r>
+        <m:sSup>
+          <m:sSupPr>
+            <m:ctrlPr>
+              <w:rPr>
+                <w:rFonts w:ascii="Cambria Math" w:hAnsi="Cambria Math"/>
+                <w:i/>
+              </w:rPr>
+            </m:ctrlPr>
+          </m:sSupPr>
+          <m:e>
+            <m:r>
+              <w:rPr>
+                <w:rFonts w:ascii="Cambria Math" w:hAnsi="Cambria Math"/>
+              </w:rPr>
+              <m:t>A</m:t>
+            </m:r>
+          </m:e>
+          <m:sup>
+            <m:r>
+              <w:rPr>
+                <w:rFonts w:ascii="Cambria Math" w:hAnsi="Cambria Math"/>
+              </w:rPr>
+              <m:t>-1</m:t>
+            </m:r>
+          </m:sup>
+        </m:sSup>
+        <m:r>
+          <w:rPr>
+            <w:rFonts w:ascii="Cambria Math" w:hAnsi="Cambria Math"/>
+          </w:rPr>
+          <m:t xml:space="preserve"> = </m:t>
+        </m:r>
+        <m:sSub>
+          <m:sSubPr>
+            <m:ctrlPr>
+              <w:rPr>
+                <w:rFonts w:ascii="Cambria Math" w:hAnsi="Cambria Math"/>
+                <w:i/>
+              </w:rPr>
+            </m:ctrlPr>
+          </m:sSubPr>
+          <m:e>
+            <m:r>
+              <w:rPr>
+                <w:rFonts w:ascii="Cambria Math" w:hAnsi="Cambria Math"/>
+              </w:rPr>
+              <m:t>I</m:t>
+            </m:r>
+          </m:e>
+          <m:sub>
+            <m:r>
+              <w:rPr>
+                <w:rFonts w:ascii="Cambria Math" w:hAnsi="Cambria Math"/>
+              </w:rPr>
+              <m:t>n</m:t>
+            </m:r>
+          </m:sub>
+        </m:sSub>
+      </m:oMath>
+      <w:r>
+        <w:rPr>
+          <w:rFonts w:eastAsiaTheme="minorEastAsia"/>
+        </w:rPr>
+        <w:t xml:space="preserve"> </w:t>
+      </w:r>
+      <w:r>
+        <w:rPr>
+          <w:rFonts w:eastAsiaTheme="minorEastAsia"/>
+        </w:rPr>
+        <w:t>multiplication à gauche</w:t>
+      </w:r>
+      <w:r>
+        <w:rPr>
+          <w:rFonts w:eastAsiaTheme="minorEastAsia"/>
+        </w:rPr>
+        <w:t xml:space="preserve"> puis à droite, </w:t>
+      </w:r>
+      <m:oMath>
+        <m:r>
+          <w:rPr>
+            <w:rFonts w:ascii="Cambria Math" w:eastAsiaTheme="minorEastAsia" w:hAnsi="Cambria Math"/>
+          </w:rPr>
+          <m:t>V x ϵ R</m:t>
+        </m:r>
+        <m:sSub>
+          <m:sSubPr>
+            <m:ctrlPr>
+              <w:rPr>
+                <w:rFonts w:ascii="Cambria Math" w:hAnsi="Cambria Math"/>
+                <w:i/>
+              </w:rPr>
+            </m:ctrlPr>
+          </m:sSubPr>
+          <m:e>
+            <m:r>
+              <w:rPr>
+                <w:rFonts w:ascii="Cambria Math" w:hAnsi="Cambria Math"/>
+              </w:rPr>
+              <m:t xml:space="preserve"> I</m:t>
+            </m:r>
+          </m:e>
+          <m:sub>
+            <m:r>
+              <w:rPr>
+                <w:rFonts w:ascii="Cambria Math" w:hAnsi="Cambria Math"/>
+              </w:rPr>
+              <m:t>n</m:t>
+            </m:r>
+          </m:sub>
+        </m:sSub>
+        <m:r>
+          <w:rPr>
+            <w:rFonts w:ascii="Cambria Math" w:hAnsi="Cambria Math"/>
+          </w:rPr>
+          <m:t>x=x</m:t>
+        </m:r>
+      </m:oMath>
+    </w:p>
+    <w:p>
+      <w:pPr>
+        <w:jc w:val="center"/>
+        <w:rPr>
+          <w:rFonts w:eastAsiaTheme="minorEastAsia"/>
+        </w:rPr>
+      </w:pPr>
+      <w:proofErr w:type="spellStart"/>
+      <w:r>
+        <w:t>A.x</w:t>
+      </w:r>
+      <w:proofErr w:type="spellEnd"/>
+      <w:r>
+        <w:t xml:space="preserve"> = b</w:t>
+      </w:r>
+    </w:p>
+    <w:p>
+      <w:pPr>
+        <w:jc w:val="center"/>
+        <w:rPr>
+          <w:rFonts w:eastAsiaTheme="minorEastAsia"/>
+        </w:rPr>
+      </w:pPr>
+      <m:oMathPara>
+        <m:oMathParaPr>
+          <m:jc m:val="center"/>
+        </m:oMathParaPr>
+        <m:oMath>
+          <m:sSup>
+            <m:sSupPr>
+              <m:ctrlPr>
+                <w:rPr>
+                  <w:rFonts w:ascii="Cambria Math" w:hAnsi="Cambria Math"/>
+                  <w:i/>
+                </w:rPr>
+              </m:ctrlPr>
+            </m:sSupPr>
+            <m:e>
+              <m:r>
+                <w:rPr>
+                  <w:rFonts w:ascii="Cambria Math" w:hAnsi="Cambria Math"/>
+                </w:rPr>
+                <m:t>A</m:t>
+              </m:r>
+            </m:e>
+            <m:sup>
+              <m:r>
+                <w:rPr>
+                  <w:rFonts w:ascii="Cambria Math" w:hAnsi="Cambria Math"/>
+                </w:rPr>
+                <m:t>-1</m:t>
+              </m:r>
+            </m:sup>
+          </m:sSup>
+          <m:r>
+            <w:rPr>
+              <w:rFonts w:ascii="Cambria Math" w:hAnsi="Cambria Math"/>
+            </w:rPr>
+            <m:t xml:space="preserve">. </m:t>
+          </m:r>
+          <m:sSup>
+            <m:sSupPr>
+              <m:ctrlPr>
+                <w:rPr>
+                  <w:rFonts w:ascii="Cambria Math" w:hAnsi="Cambria Math"/>
+                  <w:i/>
+                </w:rPr>
+              </m:ctrlPr>
+            </m:sSupPr>
+            <m:e>
+              <m:r>
+                <w:rPr>
+                  <w:rFonts w:ascii="Cambria Math" w:hAnsi="Cambria Math"/>
+                </w:rPr>
+                <m:t>A</m:t>
+              </m:r>
+            </m:e>
+            <m:sup>
+              <m:r>
+                <w:rPr>
+                  <w:rFonts w:ascii="Cambria Math" w:hAnsi="Cambria Math"/>
+                </w:rPr>
+                <m:t xml:space="preserve"> </m:t>
+              </m:r>
+            </m:sup>
+          </m:sSup>
+          <m:r>
+            <w:rPr>
+              <w:rFonts w:ascii="Cambria Math" w:hAnsi="Cambria Math"/>
+            </w:rPr>
+            <m:t xml:space="preserve">x= </m:t>
+          </m:r>
+          <m:sSup>
+            <m:sSupPr>
+              <m:ctrlPr>
+                <w:rPr>
+                  <w:rFonts w:ascii="Cambria Math" w:hAnsi="Cambria Math"/>
+                  <w:i/>
+                </w:rPr>
+              </m:ctrlPr>
+            </m:sSupPr>
+            <m:e>
+              <m:r>
+                <w:rPr>
+                  <w:rFonts w:ascii="Cambria Math" w:hAnsi="Cambria Math"/>
+                </w:rPr>
+                <m:t>A</m:t>
+              </m:r>
+            </m:e>
+            <m:sup>
+              <m:r>
+                <w:rPr>
+                  <w:rFonts w:ascii="Cambria Math" w:hAnsi="Cambria Math"/>
+                </w:rPr>
+                <m:t>-1</m:t>
+              </m:r>
+            </m:sup>
+          </m:sSup>
+          <m:r>
+            <w:rPr>
+              <w:rFonts w:ascii="Cambria Math" w:hAnsi="Cambria Math"/>
+            </w:rPr>
+            <m:t>. b</m:t>
+          </m:r>
+        </m:oMath>
+      </m:oMathPara>
+    </w:p>
+    <w:p>
+      <w:pPr>
+        <w:jc w:val="center"/>
+        <w:rPr>
+          <w:rFonts w:eastAsiaTheme="minorEastAsia"/>
+        </w:rPr>
+      </w:pPr>
+      <m:oMathPara>
+        <m:oMathParaPr>
+          <m:jc m:val="center"/>
+        </m:oMathParaPr>
+        <m:oMath>
+          <m:sSub>
+            <m:sSubPr>
+              <m:ctrlPr>
+                <w:rPr>
+                  <w:rFonts w:ascii="Cambria Math" w:hAnsi="Cambria Math"/>
+                  <w:i/>
+                </w:rPr>
+              </m:ctrlPr>
+            </m:sSubPr>
+            <m:e>
+              <m:r>
+                <w:rPr>
+                  <w:rFonts w:ascii="Cambria Math" w:hAnsi="Cambria Math"/>
+                </w:rPr>
+                <m:t>I</m:t>
+              </m:r>
+            </m:e>
+            <m:sub>
+              <m:r>
+                <w:rPr>
+                  <w:rFonts w:ascii="Cambria Math" w:hAnsi="Cambria Math"/>
+                </w:rPr>
+                <m:t>n</m:t>
+              </m:r>
+            </m:sub>
+          </m:sSub>
+          <m:r>
+            <w:rPr>
+              <w:rFonts w:ascii="Cambria Math" w:hAnsi="Cambria Math"/>
+            </w:rPr>
+            <m:t xml:space="preserve">. x= </m:t>
+          </m:r>
+          <m:sSup>
+            <m:sSupPr>
+              <m:ctrlPr>
+                <w:rPr>
+                  <w:rFonts w:ascii="Cambria Math" w:hAnsi="Cambria Math"/>
+                  <w:i/>
+                </w:rPr>
+              </m:ctrlPr>
+            </m:sSupPr>
+            <m:e>
+              <m:r>
+                <w:rPr>
+                  <w:rFonts w:ascii="Cambria Math" w:hAnsi="Cambria Math"/>
+                </w:rPr>
+                <m:t>A</m:t>
+              </m:r>
+            </m:e>
+            <m:sup>
+              <m:r>
+                <w:rPr>
+                  <w:rFonts w:ascii="Cambria Math" w:hAnsi="Cambria Math"/>
+                </w:rPr>
+                <m:t>-1</m:t>
+              </m:r>
+            </m:sup>
+          </m:sSup>
+          <m:r>
+            <w:rPr>
+              <w:rFonts w:ascii="Cambria Math" w:hAnsi="Cambria Math"/>
+            </w:rPr>
+            <m:t>. b</m:t>
+          </m:r>
+        </m:oMath>
+      </m:oMathPara>
+    </w:p>
+    <w:p>
+      <w:pPr>
+        <w:jc w:val="center"/>
+        <w:rPr>
+          <w:rFonts w:eastAsiaTheme="minorEastAsia"/>
+        </w:rPr>
+      </w:pPr>
+      <m:oMathPara>
+        <m:oMathParaPr>
+          <m:jc m:val="center"/>
+        </m:oMathParaPr>
+        <m:oMath>
+          <m:r>
+            <w:rPr>
+              <w:rFonts w:ascii="Cambria Math" w:hAnsi="Cambria Math"/>
+            </w:rPr>
+            <m:t xml:space="preserve">x= </m:t>
+          </m:r>
+          <m:sSup>
+            <m:sSupPr>
+              <m:ctrlPr>
+                <w:rPr>
+                  <w:rFonts w:ascii="Cambria Math" w:hAnsi="Cambria Math"/>
+                  <w:i/>
+                </w:rPr>
+              </m:ctrlPr>
+            </m:sSupPr>
+            <m:e>
+              <m:r>
+                <w:rPr>
+                  <w:rFonts w:ascii="Cambria Math" w:hAnsi="Cambria Math"/>
+                </w:rPr>
+                <m:t>A</m:t>
+              </m:r>
+            </m:e>
+            <m:sup>
+              <m:r>
+                <w:rPr>
+                  <w:rFonts w:ascii="Cambria Math" w:hAnsi="Cambria Math"/>
+                </w:rPr>
+                <m:t>-1</m:t>
+              </m:r>
+            </m:sup>
+          </m:sSup>
+          <m:r>
+            <w:rPr>
+              <w:rFonts w:ascii="Cambria Math" w:hAnsi="Cambria Math"/>
+            </w:rPr>
+            <m:t>. b</m:t>
+          </m:r>
+        </m:oMath>
+      </m:oMathPara>
+    </w:p>
+    <w:p>
+      <w:pPr>
+        <w:rPr>
+          <w:rFonts w:eastAsiaTheme="minorEastAsia"/>
+        </w:rPr>
+      </w:pPr>
+      <w:r>
+        <w:rPr>
+          <w:rFonts w:eastAsiaTheme="minorEastAsia"/>
+        </w:rPr>
+        <w:t>Savoir si l’équation à une solution, revient à tester si b est dans le sous-espace vectoriel engendré par les colonnes de A.</w:t>
+      </w:r>
+    </w:p>
+    <w:p>
+      <w:pPr>
+        <w:rPr>
+          <w:rFonts w:eastAsiaTheme="minorEastAsia"/>
+        </w:rPr>
+      </w:pPr>
+      <w:r>
+        <w:rPr>
+          <w:rFonts w:eastAsiaTheme="minorEastAsia"/>
+        </w:rPr>
+        <w:lastRenderedPageBreak/>
+        <w:t xml:space="preserve">Pour que Ax = b ait une solution pour toutes les valeurs de b </w:t>
+      </w:r>
+      <m:oMath>
+        <m:r>
+          <w:rPr>
+            <w:rFonts w:ascii="Cambria Math" w:eastAsiaTheme="minorEastAsia" w:hAnsi="Cambria Math"/>
+          </w:rPr>
+          <m:t xml:space="preserve"> ϵ </m:t>
+        </m:r>
+        <m:r>
+          <w:rPr>
+            <w:rFonts w:ascii="Cambria Math" w:eastAsiaTheme="minorEastAsia" w:hAnsi="Cambria Math"/>
+          </w:rPr>
+          <m:t>m</m:t>
+        </m:r>
+      </m:oMath>
+      <w:r>
+        <w:rPr>
+          <w:rFonts w:eastAsiaTheme="minorEastAsia"/>
+        </w:rPr>
+        <w:t xml:space="preserve">, il faut que l’espace colonne de A soit </w:t>
+      </w:r>
+      <m:oMath>
+        <m:sSup>
+          <m:sSupPr>
+            <m:ctrlPr>
+              <w:rPr>
+                <w:rFonts w:ascii="Cambria Math" w:hAnsi="Cambria Math"/>
+                <w:i/>
+              </w:rPr>
+            </m:ctrlPr>
+          </m:sSupPr>
+          <m:e>
+            <m:r>
+              <w:rPr>
+                <w:rFonts w:ascii="Cambria Math" w:hAnsi="Cambria Math"/>
+              </w:rPr>
+              <m:t>R</m:t>
+            </m:r>
+          </m:e>
+          <m:sup>
+            <m:r>
+              <w:rPr>
+                <w:rFonts w:ascii="Cambria Math" w:hAnsi="Cambria Math"/>
+              </w:rPr>
+              <m:t>m</m:t>
+            </m:r>
+          </m:sup>
+        </m:sSup>
+      </m:oMath>
+      <w:r>
+        <w:rPr>
+          <w:rFonts w:eastAsiaTheme="minorEastAsia"/>
+        </w:rPr>
+        <w:t xml:space="preserve">, si un point dans </w:t>
+      </w:r>
+      <m:oMath>
+        <m:sSup>
+          <m:sSupPr>
+            <m:ctrlPr>
+              <w:rPr>
+                <w:rFonts w:ascii="Cambria Math" w:hAnsi="Cambria Math"/>
+                <w:i/>
+              </w:rPr>
+            </m:ctrlPr>
+          </m:sSupPr>
+          <m:e>
+            <m:r>
+              <w:rPr>
+                <w:rFonts w:ascii="Cambria Math" w:hAnsi="Cambria Math"/>
+              </w:rPr>
+              <m:t>R</m:t>
+            </m:r>
+          </m:e>
+          <m:sup>
+            <m:r>
+              <w:rPr>
+                <w:rFonts w:ascii="Cambria Math" w:hAnsi="Cambria Math"/>
+              </w:rPr>
+              <m:t>m</m:t>
+            </m:r>
+          </m:sup>
+        </m:sSup>
+      </m:oMath>
+      <w:r>
+        <w:rPr>
+          <w:rFonts w:eastAsiaTheme="minorEastAsia"/>
+        </w:rPr>
+        <w:t xml:space="preserve"> est exclu de cette espace, ce point est une valeur potentielle de b qui n’a pas de solution. </w:t>
+      </w:r>
+    </w:p>
+    <w:p>
+      <w:pPr>
+        <w:rPr>
+          <w:rFonts w:eastAsiaTheme="minorEastAsia"/>
+        </w:rPr>
+      </w:pPr>
+      <w:r>
+        <w:rPr>
+          <w:rFonts w:eastAsiaTheme="minorEastAsia"/>
+        </w:rPr>
+        <w:t xml:space="preserve">La contrainte sur l’espace colonne de A vis-à-vis de </w:t>
+      </w:r>
+      <m:oMath>
+        <m:sSup>
+          <m:sSupPr>
+            <m:ctrlPr>
+              <w:rPr>
+                <w:rFonts w:ascii="Cambria Math" w:hAnsi="Cambria Math"/>
+                <w:i/>
+              </w:rPr>
+            </m:ctrlPr>
+          </m:sSupPr>
+          <m:e>
+            <m:r>
+              <w:rPr>
+                <w:rFonts w:ascii="Cambria Math" w:hAnsi="Cambria Math"/>
+              </w:rPr>
+              <m:t>R</m:t>
+            </m:r>
+          </m:e>
+          <m:sup>
+            <m:r>
+              <w:rPr>
+                <w:rFonts w:ascii="Cambria Math" w:hAnsi="Cambria Math"/>
+              </w:rPr>
+              <m:t>m</m:t>
+            </m:r>
+          </m:sup>
+        </m:sSup>
+      </m:oMath>
+      <w:r>
+        <w:rPr>
+          <w:rFonts w:eastAsiaTheme="minorEastAsia"/>
+        </w:rPr>
+        <w:t xml:space="preserve"> </w:t>
+      </w:r>
+      <w:r>
+        <w:rPr>
+          <w:rFonts w:eastAsiaTheme="minorEastAsia"/>
+        </w:rPr>
+        <w:t xml:space="preserve">implique immédiatement que A doit avoir au moins m colonnes, </w:t>
+      </w:r>
+      <w:r>
+        <w:rPr>
+          <w:rFonts w:eastAsiaTheme="minorEastAsia"/>
+          <w:b/>
+          <w:bCs/>
+        </w:rPr>
+        <w:t>n &gt;= m</w:t>
+      </w:r>
+      <w:r>
+        <w:rPr>
+          <w:rFonts w:eastAsiaTheme="minorEastAsia"/>
+          <w:b/>
+          <w:bCs/>
+        </w:rPr>
+        <w:t xml:space="preserve"> (condition nécessaire)</w:t>
+      </w:r>
+      <w:r>
+        <w:rPr>
+          <w:rFonts w:eastAsiaTheme="minorEastAsia"/>
+          <w:b/>
+          <w:bCs/>
+        </w:rPr>
+        <w:t>,</w:t>
+      </w:r>
+      <w:r>
+        <w:rPr>
+          <w:rFonts w:eastAsiaTheme="minorEastAsia"/>
+        </w:rPr>
+        <w:t xml:space="preserve"> sinon la dimension de l’espace colonne serait inférieure à m.</w:t>
+      </w:r>
+    </w:p>
+    <w:p>
+      <w:pPr>
+        <w:rPr>
+          <w:rFonts w:eastAsiaTheme="minorEastAsia"/>
+        </w:rPr>
+      </w:pPr>
+      <w:r>
+        <w:rPr>
+          <w:rFonts w:eastAsiaTheme="minorEastAsia"/>
+        </w:rPr>
+        <w:t xml:space="preserve">Exemple : </w:t>
+      </w:r>
+    </w:p>
+    <w:p>
+      <w:pPr>
+        <w:rPr>
+          <w:rFonts w:eastAsiaTheme="minorEastAsia"/>
+        </w:rPr>
+      </w:pPr>
+      <w:r>
+        <w:rPr>
+          <w:rFonts w:eastAsiaTheme="minorEastAsia"/>
+        </w:rPr>
+        <w:t>A une matrice 3X2 et b en 3D, x est donc en 2D.</w:t>
+      </w:r>
+    </w:p>
+    <w:p>
+      <w:pPr>
+        <w:rPr>
+          <w:rFonts w:eastAsiaTheme="minorEastAsia"/>
+        </w:rPr>
+      </w:pPr>
+      <w:r>
+        <w:rPr>
+          <w:rFonts w:eastAsiaTheme="minorEastAsia"/>
+        </w:rPr>
+        <w:t xml:space="preserve">Modifier les valeurs de x nous permet au mieux de tracer un plan 2D dans </w:t>
+      </w:r>
+      <m:oMath>
+        <m:sSup>
+          <m:sSupPr>
+            <m:ctrlPr>
+              <w:rPr>
+                <w:rFonts w:ascii="Cambria Math" w:hAnsi="Cambria Math"/>
+                <w:i/>
+              </w:rPr>
+            </m:ctrlPr>
+          </m:sSupPr>
+          <m:e>
+            <m:r>
+              <w:rPr>
+                <w:rFonts w:ascii="Cambria Math" w:hAnsi="Cambria Math"/>
+              </w:rPr>
+              <m:t>R</m:t>
+            </m:r>
+          </m:e>
+          <m:sup>
+            <m:r>
+              <w:rPr>
+                <w:rFonts w:ascii="Cambria Math" w:hAnsi="Cambria Math"/>
+              </w:rPr>
+              <m:t>3</m:t>
+            </m:r>
+          </m:sup>
+        </m:sSup>
+      </m:oMath>
+      <w:r>
+        <w:rPr>
+          <w:rFonts w:eastAsiaTheme="minorEastAsia"/>
+        </w:rPr>
+        <w:t>. L’équation a une solution si et seulement si b se trouve dans ce plan.</w:t>
+      </w:r>
+    </w:p>
+    <w:p>
+      <w:pPr>
+        <w:rPr>
+          <w:rFonts w:eastAsiaTheme="minorEastAsia"/>
+        </w:rPr>
+      </w:pPr>
+      <w:r>
+        <w:rPr>
+          <w:rFonts w:eastAsiaTheme="minorEastAsia"/>
+        </w:rPr>
+        <w:t xml:space="preserve">Condition suffisante et nécessaire : </w:t>
+      </w:r>
+    </w:p>
+    <w:p>
+      <w:pPr>
+        <w:rPr>
+          <w:rFonts w:eastAsiaTheme="minorEastAsia"/>
+        </w:rPr>
+      </w:pPr>
+      <w:r>
+        <w:rPr>
+          <w:rFonts w:eastAsiaTheme="minorEastAsia"/>
+        </w:rPr>
+        <w:t xml:space="preserve">Les colonnes ne doivent ni etre redondantes ni avoir de dépendance linéaire, sinon elle n’ajoute aucun point à l’espace vectoriel engendré par l’ensemble. Elles doivent être linéairement indépendante pour englober la totalité de </w:t>
+      </w:r>
+      <m:oMath>
+        <m:sSup>
+          <m:sSupPr>
+            <m:ctrlPr>
+              <w:rPr>
+                <w:rFonts w:ascii="Cambria Math" w:hAnsi="Cambria Math"/>
+                <w:i/>
+              </w:rPr>
+            </m:ctrlPr>
+          </m:sSupPr>
+          <m:e>
+            <m:r>
+              <w:rPr>
+                <w:rFonts w:ascii="Cambria Math" w:hAnsi="Cambria Math"/>
+              </w:rPr>
+              <m:t>R</m:t>
+            </m:r>
+          </m:e>
+          <m:sup>
+            <m:r>
+              <w:rPr>
+                <w:rFonts w:ascii="Cambria Math" w:hAnsi="Cambria Math"/>
+              </w:rPr>
+              <m:t>m</m:t>
+            </m:r>
+          </m:sup>
+        </m:sSup>
+      </m:oMath>
+      <w:r>
+        <w:rPr>
+          <w:rFonts w:eastAsiaTheme="minorEastAsia"/>
+        </w:rPr>
+        <w:t xml:space="preserve">. </w:t>
+      </w:r>
+    </w:p>
+    <w:p>
+      <w:pPr>
+        <w:rPr>
+          <w:rFonts w:eastAsiaTheme="minorEastAsia"/>
+        </w:rPr>
+      </w:pPr>
+      <w:r>
+        <w:rPr>
+          <w:rFonts w:eastAsiaTheme="minorEastAsia"/>
+        </w:rPr>
+        <w:t>Matrice singulière : matrice carrée et que les colonnes soient linéairement indépendantes.</w:t>
+      </w:r>
+    </w:p>
+    <w:p>
+      <w:pPr>
+        <w:rPr>
+          <w:rFonts w:eastAsiaTheme="minorEastAsia"/>
+        </w:rPr>
+      </w:pPr>
+      <w:r>
+        <w:rPr>
+          <w:rFonts w:eastAsiaTheme="minorEastAsia"/>
+        </w:rPr>
+        <w:t>Inverse :</w:t>
+      </w:r>
+    </w:p>
+    <w:p>
+      <w:pPr>
+        <w:rPr>
+          <w:rFonts w:eastAsiaTheme="minorEastAsia"/>
+        </w:rPr>
+      </w:pPr>
+      <w:r>
+        <w:rPr>
+          <w:rFonts w:eastAsiaTheme="minorEastAsia"/>
+        </w:rPr>
+        <w:t>Si la matrice n’est pas carrée ou est carrée</w:t>
+      </w:r>
+      <w:r>
+        <w:rPr>
+          <w:rFonts w:eastAsiaTheme="minorEastAsia"/>
+        </w:rPr>
+        <w:t xml:space="preserve"> mais singulière, la résolution de l’équation est possible, mais on ne peut pas utiliser la méthode d’inversion matricielle pour trouver la solution.</w:t>
+      </w:r>
+    </w:p>
+    <w:p>
+      <w:pPr>
+        <w:rPr>
+          <w:rFonts w:eastAsiaTheme="minorEastAsia"/>
+        </w:rPr>
+      </w:pPr>
+    </w:p>
+    <w:p>
+      <w:pPr>
+        <w:rPr>
+          <w:rFonts w:eastAsiaTheme="minorEastAsia"/>
+        </w:rPr>
+      </w:pPr>
+      <w:r>
+        <w:rPr>
+          <w:rFonts w:eastAsiaTheme="minorEastAsia"/>
+        </w:rPr>
+        <w:t xml:space="preserve">La norme : </w:t>
+      </w:r>
+    </w:p>
+    <w:p>
+      <w:pPr>
+        <w:rPr>
+          <w:rFonts w:eastAsiaTheme="minorEastAsia"/>
+        </w:rPr>
+      </w:pPr>
+      <w:r>
+        <w:rPr>
+          <w:rFonts w:eastAsiaTheme="minorEastAsia"/>
+        </w:rPr>
+        <w:t xml:space="preserve">Pour mesurer la taille d’un vecteur, on utiliser la fonction </w:t>
+      </w:r>
+      <w:r>
+        <w:rPr>
+          <w:rFonts w:eastAsiaTheme="minorEastAsia"/>
+        </w:rPr>
+        <w:t xml:space="preserve">F </w:t>
+      </w:r>
+      <w:r>
+        <w:rPr>
+          <w:rFonts w:eastAsiaTheme="minorEastAsia"/>
+        </w:rPr>
+        <w:t xml:space="preserve">norme </w:t>
+      </w:r>
+      <m:oMath>
+        <m:sSup>
+          <m:sSupPr>
+            <m:ctrlPr>
+              <w:rPr>
+                <w:rFonts w:ascii="Cambria Math" w:eastAsiaTheme="minorEastAsia" w:hAnsi="Cambria Math"/>
+                <w:i/>
+              </w:rPr>
+            </m:ctrlPr>
+          </m:sSupPr>
+          <m:e>
+            <m:r>
+              <w:rPr>
+                <w:rFonts w:ascii="Cambria Math" w:eastAsiaTheme="minorEastAsia" w:hAnsi="Cambria Math"/>
+              </w:rPr>
+              <m:t>L</m:t>
+            </m:r>
+          </m:e>
+          <m:sup>
+            <m:r>
+              <w:rPr>
+                <w:rFonts w:ascii="Cambria Math" w:eastAsiaTheme="minorEastAsia" w:hAnsi="Cambria Math"/>
+              </w:rPr>
+              <m:t>p</m:t>
+            </m:r>
+          </m:sup>
+        </m:sSup>
+      </m:oMath>
+      <w:r>
+        <w:rPr>
+          <w:rFonts w:eastAsiaTheme="minorEastAsia"/>
+        </w:rPr>
+        <w:t xml:space="preserve"> avec p </w:t>
+      </w:r>
+      <m:oMath>
+        <m:r>
+          <w:rPr>
+            <w:rFonts w:ascii="Cambria Math" w:eastAsiaTheme="minorEastAsia" w:hAnsi="Cambria Math"/>
+          </w:rPr>
+          <m:t>ϵ</m:t>
+        </m:r>
+        <m:r>
+          <w:rPr>
+            <w:rFonts w:ascii="Cambria Math" w:eastAsiaTheme="minorEastAsia" w:hAnsi="Cambria Math"/>
+          </w:rPr>
+          <m:t xml:space="preserve"> R</m:t>
+        </m:r>
+      </m:oMath>
+      <w:r>
+        <w:rPr>
+          <w:rFonts w:eastAsiaTheme="minorEastAsia"/>
+        </w:rPr>
+        <w:t>, qui associe un vecteur à un scalaire non négatif. Intuitivement, la norme d’un vecteur x mesure la distance entre l’origine et le point x.</w:t>
+      </w:r>
+    </w:p>
+    <w:p>
+      <w:pPr>
+        <w:rPr>
+          <w:rFonts w:eastAsiaTheme="minorEastAsia"/>
+        </w:rPr>
+      </w:pPr>
+      <m:oMathPara>
+        <m:oMath>
+          <m:sSub>
+            <m:sSubPr>
+              <m:ctrlPr>
+                <w:rPr>
+                  <w:rFonts w:ascii="Cambria Math" w:eastAsiaTheme="minorEastAsia" w:hAnsi="Cambria Math"/>
+                  <w:i/>
+                </w:rPr>
+              </m:ctrlPr>
+            </m:sSubPr>
+            <m:e>
+              <m:d>
+                <m:dPr>
+                  <m:begChr m:val="‖"/>
+                  <m:endChr m:val=""/>
+                  <m:ctrlPr>
+                    <w:rPr>
+                      <w:rFonts w:ascii="Cambria Math" w:eastAsiaTheme="minorEastAsia" w:hAnsi="Cambria Math"/>
+                      <w:i/>
+                    </w:rPr>
+                  </m:ctrlPr>
+                </m:dPr>
+                <m:e>
+                  <m:r>
+                    <w:rPr>
+                      <w:rFonts w:ascii="Cambria Math" w:eastAsiaTheme="minorEastAsia" w:hAnsi="Cambria Math"/>
+                    </w:rPr>
+                    <m:t>x||</m:t>
+                  </m:r>
+                </m:e>
+              </m:d>
+            </m:e>
+            <m:sub>
+              <m:r>
+                <w:rPr>
+                  <w:rFonts w:ascii="Cambria Math" w:eastAsiaTheme="minorEastAsia" w:hAnsi="Cambria Math"/>
+                </w:rPr>
+                <m:t>p</m:t>
+              </m:r>
+            </m:sub>
+          </m:sSub>
+          <m:r>
+            <w:rPr>
+              <w:rFonts w:ascii="Cambria Math" w:eastAsiaTheme="minorEastAsia" w:hAnsi="Cambria Math"/>
+            </w:rPr>
+            <m:t xml:space="preserve">= </m:t>
+          </m:r>
+          <m:sSup>
+            <m:sSupPr>
+              <m:ctrlPr>
+                <w:rPr>
+                  <w:rFonts w:ascii="Cambria Math" w:eastAsiaTheme="minorEastAsia" w:hAnsi="Cambria Math"/>
+                  <w:i/>
+                </w:rPr>
+              </m:ctrlPr>
+            </m:sSupPr>
+            <m:e>
+              <m:nary>
+                <m:naryPr>
+                  <m:chr m:val="∑"/>
+                  <m:limLoc m:val="undOvr"/>
+                  <m:ctrlPr>
+                    <w:rPr>
+                      <w:rFonts w:ascii="Cambria Math" w:eastAsiaTheme="minorEastAsia" w:hAnsi="Cambria Math"/>
+                      <w:i/>
+                    </w:rPr>
+                  </m:ctrlPr>
+                </m:naryPr>
+                <m:sub>
+                  <m:r>
+                    <w:rPr>
+                      <w:rFonts w:ascii="Cambria Math" w:eastAsiaTheme="minorEastAsia" w:hAnsi="Cambria Math"/>
+                    </w:rPr>
+                    <m:t>i</m:t>
+                  </m:r>
+                </m:sub>
+                <m:sup>
+                  <m:r>
+                    <w:rPr>
+                      <w:rFonts w:ascii="Cambria Math" w:eastAsiaTheme="minorEastAsia" w:hAnsi="Cambria Math"/>
+                    </w:rPr>
+                    <m:t xml:space="preserve"> </m:t>
+                  </m:r>
+                </m:sup>
+                <m:e>
+                  <m:sSup>
+                    <m:sSupPr>
+                      <m:ctrlPr>
+                        <w:rPr>
+                          <w:rFonts w:ascii="Cambria Math" w:eastAsiaTheme="minorEastAsia" w:hAnsi="Cambria Math"/>
+                          <w:i/>
+                        </w:rPr>
+                      </m:ctrlPr>
+                    </m:sSupPr>
+                    <m:e>
+                      <m:r>
+                        <w:rPr>
+                          <w:rFonts w:ascii="Cambria Math" w:eastAsiaTheme="minorEastAsia" w:hAnsi="Cambria Math"/>
+                        </w:rPr>
+                        <m:t>|</m:t>
+                      </m:r>
+                      <m:sSub>
+                        <m:sSubPr>
+                          <m:ctrlPr>
+                            <w:rPr>
+                              <w:rFonts w:ascii="Cambria Math" w:eastAsiaTheme="minorEastAsia" w:hAnsi="Cambria Math"/>
+                              <w:i/>
+                            </w:rPr>
+                          </m:ctrlPr>
+                        </m:sSubPr>
+                        <m:e>
+                          <m:r>
+                            <w:rPr>
+                              <w:rFonts w:ascii="Cambria Math" w:eastAsiaTheme="minorEastAsia" w:hAnsi="Cambria Math"/>
+                            </w:rPr>
+                            <m:t>x</m:t>
+                          </m:r>
+                        </m:e>
+                        <m:sub>
+                          <m:r>
+                            <w:rPr>
+                              <w:rFonts w:ascii="Cambria Math" w:eastAsiaTheme="minorEastAsia" w:hAnsi="Cambria Math"/>
+                            </w:rPr>
+                            <m:t>i</m:t>
+                          </m:r>
+                        </m:sub>
+                      </m:sSub>
+                      <m:r>
+                        <w:rPr>
+                          <w:rFonts w:ascii="Cambria Math" w:eastAsiaTheme="minorEastAsia" w:hAnsi="Cambria Math"/>
+                        </w:rPr>
+                        <m:t>|</m:t>
+                      </m:r>
+                    </m:e>
+                    <m:sup>
+                      <m:r>
+                        <w:rPr>
+                          <w:rFonts w:ascii="Cambria Math" w:eastAsiaTheme="minorEastAsia" w:hAnsi="Cambria Math"/>
+                        </w:rPr>
+                        <m:t xml:space="preserve"> </m:t>
+                      </m:r>
+                    </m:sup>
+                  </m:sSup>
+                </m:e>
+              </m:nary>
+            </m:e>
+            <m:sup>
+              <m:r>
+                <w:rPr>
+                  <w:rFonts w:ascii="Cambria Math" w:eastAsiaTheme="minorEastAsia" w:hAnsi="Cambria Math"/>
+                </w:rPr>
+                <m:t>1/p</m:t>
+              </m:r>
+            </m:sup>
+          </m:sSup>
+        </m:oMath>
+      </m:oMathPara>
+    </w:p>
+    <w:p>
+      <w:pPr>
+        <w:rPr>
+          <w:rFonts w:eastAsiaTheme="minorEastAsia"/>
+        </w:rPr>
+      </w:pPr>
+      <w:r>
+        <w:rPr>
+          <w:rFonts w:eastAsiaTheme="minorEastAsia"/>
+        </w:rPr>
+        <w:t>La fonction norme F, vérifie :</w:t>
+      </w:r>
+    </w:p>
+    <w:p>
+      <w:pPr>
+        <w:rPr>
+          <w:rFonts w:eastAsiaTheme="minorEastAsia"/>
+        </w:rPr>
+      </w:pPr>
+      <w:r>
+        <w:rPr>
+          <w:rFonts w:eastAsiaTheme="minorEastAsia"/>
+        </w:rPr>
+        <w:t xml:space="preserve">F(x) = 0 </w:t>
+      </w:r>
+      <w:r>
+        <w:rPr>
+          <w:rFonts w:eastAsiaTheme="minorEastAsia"/>
+        </w:rPr>
+        <w:sym w:font="Wingdings" w:char="F0E8"/>
+      </w:r>
+      <w:r>
+        <w:rPr>
+          <w:rFonts w:eastAsiaTheme="minorEastAsia"/>
+        </w:rPr>
+        <w:t xml:space="preserve"> x = 0</w:t>
+      </w:r>
+    </w:p>
+    <w:p>
+      <w:pPr>
+        <w:rPr>
+          <w:rFonts w:eastAsiaTheme="minorEastAsia"/>
+        </w:rPr>
+      </w:pPr>
+      <w:proofErr w:type="gramStart"/>
+      <w:r>
+        <w:rPr>
+          <w:rFonts w:eastAsiaTheme="minorEastAsia"/>
+        </w:rPr>
+        <w:t>F(</w:t>
+      </w:r>
+      <w:proofErr w:type="gramEnd"/>
+      <w:r>
+        <w:rPr>
+          <w:rFonts w:eastAsiaTheme="minorEastAsia"/>
+        </w:rPr>
+        <w:t xml:space="preserve">x + y) &lt;= f(x) + f(y), inégalité triangulaire </w:t>
+      </w:r>
+    </w:p>
+    <w:p>
+      <w:pPr>
+        <w:rPr>
+          <w:rFonts w:eastAsiaTheme="minorEastAsia"/>
+        </w:rPr>
+      </w:pPr>
+      <w:proofErr w:type="gramStart"/>
+      <w:r>
+        <w:rPr>
+          <w:rFonts w:eastAsiaTheme="minorEastAsia"/>
+        </w:rPr>
+        <w:t>F(</w:t>
+      </w:r>
+      <w:proofErr w:type="spellStart"/>
+      <w:proofErr w:type="gramEnd"/>
+      <w:r>
+        <w:rPr>
+          <w:rFonts w:eastAsiaTheme="minorEastAsia"/>
+        </w:rPr>
+        <w:t>a.x</w:t>
+      </w:r>
+      <w:proofErr w:type="spellEnd"/>
+      <w:r>
+        <w:rPr>
+          <w:rFonts w:eastAsiaTheme="minorEastAsia"/>
+        </w:rPr>
+        <w:t>= |</w:t>
+      </w:r>
+      <w:proofErr w:type="spellStart"/>
+      <w:r>
+        <w:rPr>
+          <w:rFonts w:eastAsiaTheme="minorEastAsia"/>
+        </w:rPr>
+        <w:t>a|.F</w:t>
+      </w:r>
+      <w:proofErr w:type="spellEnd"/>
+      <w:r>
+        <w:rPr>
+          <w:rFonts w:eastAsiaTheme="minorEastAsia"/>
+        </w:rPr>
+        <w:t>(x), a</w:t>
+      </w:r>
+      <w:r>
+        <w:rPr>
+          <w:rFonts w:eastAsiaTheme="minorEastAsia"/>
+        </w:rPr>
+        <w:t xml:space="preserve"> </w:t>
+      </w:r>
+      <m:oMath>
+        <m:r>
+          <w:rPr>
+            <w:rFonts w:ascii="Cambria Math" w:eastAsiaTheme="minorEastAsia" w:hAnsi="Cambria Math"/>
+          </w:rPr>
+          <m:t>ϵ R</m:t>
+        </m:r>
+      </m:oMath>
+    </w:p>
+    <w:p>
+      <w:pPr>
+        <w:rPr>
+          <w:rFonts w:eastAsiaTheme="minorEastAsia"/>
+        </w:rPr>
+      </w:pPr>
+    </w:p>
+    <w:p>
+      <w:pPr>
+        <w:rPr>
+          <w:rFonts w:eastAsiaTheme="minorEastAsia"/>
+        </w:rPr>
+      </w:pPr>
+      <m:oMath>
+        <m:sSup>
+          <m:sSupPr>
+            <m:ctrlPr>
+              <w:rPr>
+                <w:rFonts w:ascii="Cambria Math" w:eastAsiaTheme="minorEastAsia" w:hAnsi="Cambria Math"/>
+                <w:i/>
+              </w:rPr>
+            </m:ctrlPr>
+          </m:sSupPr>
+          <m:e>
+            <m:r>
+              <w:rPr>
+                <w:rFonts w:ascii="Cambria Math" w:eastAsiaTheme="minorEastAsia" w:hAnsi="Cambria Math"/>
+              </w:rPr>
+              <m:t>L</m:t>
+            </m:r>
+          </m:e>
+          <m:sup>
+            <m:r>
+              <w:rPr>
+                <w:rFonts w:ascii="Cambria Math" w:eastAsiaTheme="minorEastAsia" w:hAnsi="Cambria Math"/>
+              </w:rPr>
+              <m:t>1</m:t>
+            </m:r>
+          </m:sup>
+        </m:sSup>
+        <m:r>
+          <w:rPr>
+            <w:rFonts w:ascii="Cambria Math" w:eastAsiaTheme="minorEastAsia" w:hAnsi="Cambria Math"/>
+          </w:rPr>
+          <m:t> </m:t>
+        </m:r>
+      </m:oMath>
+      <w:r>
+        <w:rPr>
+          <w:rFonts w:eastAsiaTheme="minorEastAsia"/>
+        </w:rPr>
+        <w:t xml:space="preserve">: la norme euclidienne, distance euclidienne de l’origine au point identifié par x, désignée par ||x|| = </w:t>
+      </w:r>
+      <w:r>
+        <w:rPr>
+          <w:rFonts w:eastAsiaTheme="minorEastAsia"/>
+        </w:rPr>
+        <w:t xml:space="preserve"> </w:t>
+      </w:r>
+      <m:oMath>
+        <m:sSup>
+          <m:sSupPr>
+            <m:ctrlPr>
+              <w:rPr>
+                <w:rFonts w:ascii="Cambria Math" w:hAnsi="Cambria Math"/>
+                <w:i/>
+              </w:rPr>
+            </m:ctrlPr>
+          </m:sSupPr>
+          <m:e>
+            <m:r>
+              <w:rPr>
+                <w:rFonts w:ascii="Cambria Math" w:hAnsi="Cambria Math"/>
+              </w:rPr>
+              <m:t>x</m:t>
+            </m:r>
+          </m:e>
+          <m:sup>
+            <m:r>
+              <w:rPr>
+                <w:rFonts w:ascii="Cambria Math" w:hAnsi="Cambria Math"/>
+              </w:rPr>
+              <m:t>T</m:t>
+            </m:r>
+          </m:sup>
+        </m:sSup>
+        <m:r>
+          <w:rPr>
+            <w:rFonts w:ascii="Cambria Math" w:hAnsi="Cambria Math"/>
+          </w:rPr>
+          <m:t>. x.</m:t>
+        </m:r>
+      </m:oMath>
+    </w:p>
+    <w:p>
+      <w:pPr>
+        <w:rPr>
+          <w:rFonts w:eastAsiaTheme="minorEastAsia"/>
+        </w:rPr>
+      </w:pPr>
+      <w:r>
+        <w:rPr>
+          <w:rFonts w:eastAsiaTheme="minorEastAsia"/>
+        </w:rPr>
+        <w:t xml:space="preserve">En ML, on travaille plus avec la norme L2 au carré qu’avec une norme </w:t>
+      </w:r>
+      <w:r>
+        <w:rPr>
+          <w:rFonts w:eastAsiaTheme="minorEastAsia"/>
+          <w:b/>
+          <w:bCs/>
+        </w:rPr>
+        <w:t>L2</w:t>
+      </w:r>
+      <w:r>
+        <w:rPr>
+          <w:rFonts w:eastAsiaTheme="minorEastAsia"/>
+        </w:rPr>
+        <w:t xml:space="preserve"> en elle-même.</w:t>
+      </w:r>
+      <w:r>
+        <w:rPr>
+          <w:rFonts w:eastAsiaTheme="minorEastAsia"/>
+        </w:rPr>
+        <w:t xml:space="preserve"> Car la </w:t>
+      </w:r>
+      <w:r>
+        <w:rPr>
+          <w:rFonts w:eastAsiaTheme="minorEastAsia"/>
+          <w:b/>
+          <w:bCs/>
+        </w:rPr>
+        <w:t>dérivée</w:t>
+      </w:r>
+      <w:r>
+        <w:rPr>
+          <w:rFonts w:eastAsiaTheme="minorEastAsia"/>
+        </w:rPr>
+        <w:t xml:space="preserve"> des éléments de x de la norme L2 au carrée ne dépend que de l’élément correspondant de x, tandis que toutes les dérivées de la norme L2 dépendent du vecteur entier. La norme L2 au carré peut être </w:t>
+      </w:r>
+      <w:r>
+        <w:rPr>
+          <w:rFonts w:eastAsiaTheme="minorEastAsia"/>
+          <w:b/>
+          <w:bCs/>
+        </w:rPr>
+        <w:t>indésirable</w:t>
+      </w:r>
+      <w:r>
+        <w:rPr>
+          <w:rFonts w:eastAsiaTheme="minorEastAsia"/>
+        </w:rPr>
+        <w:t xml:space="preserve"> parce qu’elle </w:t>
+      </w:r>
+      <w:r>
+        <w:rPr>
+          <w:rFonts w:eastAsiaTheme="minorEastAsia"/>
+          <w:b/>
+          <w:bCs/>
+        </w:rPr>
+        <w:t>augmente très faiblement près de zéro</w:t>
+      </w:r>
+      <w:r>
+        <w:rPr>
+          <w:rFonts w:eastAsiaTheme="minorEastAsia"/>
+        </w:rPr>
+        <w:t xml:space="preserve">. Dans ce cas, se tourner </w:t>
+      </w:r>
+      <w:r>
+        <w:rPr>
+          <w:rFonts w:eastAsiaTheme="minorEastAsia"/>
+        </w:rPr>
+        <w:lastRenderedPageBreak/>
+        <w:t xml:space="preserve">vers une norme L1 pour faire la </w:t>
+      </w:r>
+      <w:r>
+        <w:rPr>
+          <w:rFonts w:eastAsiaTheme="minorEastAsia"/>
+          <w:b/>
+          <w:bCs/>
+        </w:rPr>
+        <w:t>différence entre les éléments nuls et non nuls.</w:t>
+      </w:r>
+      <w:r>
+        <w:rPr>
+          <w:rFonts w:eastAsiaTheme="minorEastAsia"/>
+          <w:b/>
+          <w:bCs/>
+        </w:rPr>
+        <w:t xml:space="preserve"> </w:t>
+      </w:r>
+      <w:r>
+        <w:rPr>
+          <w:rFonts w:eastAsiaTheme="minorEastAsia"/>
+        </w:rPr>
+        <w:t xml:space="preserve">Chaque fois qu’un élément de c s’éloigne de 0 avec un écart </w:t>
+      </w:r>
+      <m:oMath>
+        <m:r>
+          <w:rPr>
+            <w:rFonts w:ascii="Cambria Math" w:eastAsiaTheme="minorEastAsia" w:hAnsi="Cambria Math"/>
+          </w:rPr>
+          <m:t>ϵ</m:t>
+        </m:r>
+      </m:oMath>
+      <w:r>
+        <w:rPr>
+          <w:rFonts w:eastAsiaTheme="minorEastAsia"/>
+        </w:rPr>
+        <w:t xml:space="preserve">, L1 augmente de </w:t>
+      </w:r>
+      <m:oMath>
+        <m:r>
+          <w:rPr>
+            <w:rFonts w:ascii="Cambria Math" w:eastAsiaTheme="minorEastAsia" w:hAnsi="Cambria Math"/>
+          </w:rPr>
+          <m:t>ϵ</m:t>
+        </m:r>
+        <m:r>
+          <w:rPr>
+            <w:rFonts w:ascii="Cambria Math" w:eastAsiaTheme="minorEastAsia" w:hAnsi="Cambria Math"/>
+          </w:rPr>
+          <m:t>.</m:t>
+        </m:r>
+      </m:oMath>
+    </w:p>
+    <w:p>
+      <w:pPr>
+        <w:rPr>
+          <w:rFonts w:eastAsiaTheme="minorEastAsia"/>
+        </w:rPr>
+      </w:pPr>
+      <w:r>
+        <w:rPr>
+          <w:rFonts w:eastAsiaTheme="minorEastAsia"/>
+        </w:rPr>
+        <w:t xml:space="preserve">La norme L0, </w:t>
+      </w:r>
+      <w:r>
+        <w:rPr>
+          <w:rFonts w:eastAsiaTheme="minorEastAsia"/>
+        </w:rPr>
+        <w:t>mesure</w:t>
+      </w:r>
+      <w:r>
+        <w:rPr>
+          <w:rFonts w:eastAsiaTheme="minorEastAsia"/>
+        </w:rPr>
+        <w:t xml:space="preserve"> la</w:t>
+      </w:r>
+      <w:r>
+        <w:rPr>
+          <w:rFonts w:eastAsiaTheme="minorEastAsia"/>
+        </w:rPr>
+        <w:t xml:space="preserve"> taille </w:t>
+      </w:r>
+      <w:r>
+        <w:rPr>
+          <w:rFonts w:eastAsiaTheme="minorEastAsia"/>
+        </w:rPr>
+        <w:t xml:space="preserve">d’un vecteur selon </w:t>
+      </w:r>
+      <w:r>
+        <w:rPr>
+          <w:rFonts w:eastAsiaTheme="minorEastAsia"/>
+        </w:rPr>
+        <w:t>le nombre d’élément non nul</w:t>
+      </w:r>
+      <w:r>
+        <w:rPr>
+          <w:rFonts w:eastAsiaTheme="minorEastAsia"/>
+        </w:rPr>
+        <w:t xml:space="preserve"> (terminologie fausse, utiliser la norme L1)</w:t>
+      </w:r>
+    </w:p>
+    <w:p>
+      <w:pPr>
+        <w:rPr>
+          <w:rFonts w:eastAsiaTheme="minorEastAsia"/>
+        </w:rPr>
+      </w:pPr>
+      <w:r>
+        <w:rPr>
+          <w:rFonts w:eastAsiaTheme="minorEastAsia"/>
+        </w:rPr>
+        <w:t>La norme uniforme L</w:t>
+      </w:r>
+      <m:oMath>
+        <m:r>
+          <w:rPr>
+            <w:rFonts w:ascii="Cambria Math" w:eastAsiaTheme="minorEastAsia" w:hAnsi="Cambria Math"/>
+          </w:rPr>
+          <m:t>∞</m:t>
+        </m:r>
+      </m:oMath>
+      <w:r>
+        <w:rPr>
+          <w:rFonts w:eastAsiaTheme="minorEastAsia"/>
+        </w:rPr>
+        <w:t>.</w:t>
+      </w:r>
+      <w:bookmarkStart w:id="0" w:name="_GoBack"/>
+      <w:bookmarkEnd w:id="0"/>
+    </w:p>
+    <w:p>
+      <w:pPr>
+        <w:rPr>
+          <w:rFonts w:eastAsiaTheme="minorEastAsia"/>
+        </w:rPr>
+      </w:pPr>
+      <w:r>
+        <w:rPr>
+          <w:rFonts w:eastAsiaTheme="minorEastAsia"/>
+        </w:rPr>
+        <w:t>La norme de Frobenius : norme d’une matrice</w:t>
+      </w:r>
+    </w:p>
+    <w:p>
+      <w:pPr>
+        <w:rPr>
+          <w:rFonts w:eastAsiaTheme="minorEastAsia"/>
+        </w:rPr>
+      </w:pPr>
+    </w:p>
+    <w:p>
+      <w:pPr>
+        <w:rPr>
+          <w:rFonts w:eastAsiaTheme="minorEastAsia"/>
+        </w:rPr>
+      </w:pPr>
     </w:p>
     <w:p/>
     <w:sectPr>
@@ -1601,6 +4028,95 @@
     </w:lvl>
   </w:abstractNum>
   <w:abstractNum w:abstractNumId="5" w15:restartNumberingAfterBreak="0">
+    <w:nsid w:val="62C44885"/>
+    <w:multiLevelType w:val="hybridMultilevel"/>
+    <w:tmpl w:val="331AE6E2"/>
+    <w:lvl w:ilvl="0" w:tplc="040C0015">
+      <w:start w:val="1"/>
+      <w:numFmt w:val="upperLetter"/>
+      <w:lvlText w:val="%1."/>
+      <w:lvlJc w:val="left"/>
+      <w:pPr>
+        <w:ind w:left="720" w:hanging="360"/>
+      </w:pPr>
+      <w:rPr>
+        <w:rFonts w:hint="default"/>
+      </w:rPr>
+    </w:lvl>
+    <w:lvl w:ilvl="1" w:tplc="040C0019" w:tentative="1">
+      <w:start w:val="1"/>
+      <w:numFmt w:val="lowerLetter"/>
+      <w:lvlText w:val="%2."/>
+      <w:lvlJc w:val="left"/>
+      <w:pPr>
+        <w:ind w:left="1440" w:hanging="360"/>
+      </w:pPr>
+    </w:lvl>
+    <w:lvl w:ilvl="2" w:tplc="040C001B" w:tentative="1">
+      <w:start w:val="1"/>
+      <w:numFmt w:val="lowerRoman"/>
+      <w:lvlText w:val="%3."/>
+      <w:lvlJc w:val="right"/>
+      <w:pPr>
+        <w:ind w:left="2160" w:hanging="180"/>
+      </w:pPr>
+    </w:lvl>
+    <w:lvl w:ilvl="3" w:tplc="040C000F" w:tentative="1">
+      <w:start w:val="1"/>
+      <w:numFmt w:val="decimal"/>
+      <w:lvlText w:val="%4."/>
+      <w:lvlJc w:val="left"/>
+      <w:pPr>
+        <w:ind w:left="2880" w:hanging="360"/>
+      </w:pPr>
+    </w:lvl>
+    <w:lvl w:ilvl="4" w:tplc="040C0019" w:tentative="1">
+      <w:start w:val="1"/>
+      <w:numFmt w:val="lowerLetter"/>
+      <w:lvlText w:val="%5."/>
+      <w:lvlJc w:val="left"/>
+      <w:pPr>
+        <w:ind w:left="3600" w:hanging="360"/>
+      </w:pPr>
+    </w:lvl>
+    <w:lvl w:ilvl="5" w:tplc="040C001B" w:tentative="1">
+      <w:start w:val="1"/>
+      <w:numFmt w:val="lowerRoman"/>
+      <w:lvlText w:val="%6."/>
+      <w:lvlJc w:val="right"/>
+      <w:pPr>
+        <w:ind w:left="4320" w:hanging="180"/>
+      </w:pPr>
+    </w:lvl>
+    <w:lvl w:ilvl="6" w:tplc="040C000F" w:tentative="1">
+      <w:start w:val="1"/>
+      <w:numFmt w:val="decimal"/>
+      <w:lvlText w:val="%7."/>
+      <w:lvlJc w:val="left"/>
+      <w:pPr>
+        <w:ind w:left="5040" w:hanging="360"/>
+      </w:pPr>
+    </w:lvl>
+    <w:lvl w:ilvl="7" w:tplc="040C0019" w:tentative="1">
+      <w:start w:val="1"/>
+      <w:numFmt w:val="lowerLetter"/>
+      <w:lvlText w:val="%8."/>
+      <w:lvlJc w:val="left"/>
+      <w:pPr>
+        <w:ind w:left="5760" w:hanging="360"/>
+      </w:pPr>
+    </w:lvl>
+    <w:lvl w:ilvl="8" w:tplc="040C001B" w:tentative="1">
+      <w:start w:val="1"/>
+      <w:numFmt w:val="lowerRoman"/>
+      <w:lvlText w:val="%9."/>
+      <w:lvlJc w:val="right"/>
+      <w:pPr>
+        <w:ind w:left="6480" w:hanging="180"/>
+      </w:pPr>
+    </w:lvl>
+  </w:abstractNum>
+  <w:abstractNum w:abstractNumId="6" w15:restartNumberingAfterBreak="0">
     <w:nsid w:val="6CDB4A10"/>
     <w:multiLevelType w:val="hybridMultilevel"/>
     <w:tmpl w:val="06D09752"/>
@@ -1713,7 +4229,7 @@
       </w:rPr>
     </w:lvl>
   </w:abstractNum>
-  <w:abstractNum w:abstractNumId="6" w15:restartNumberingAfterBreak="0">
+  <w:abstractNum w:abstractNumId="7" w15:restartNumberingAfterBreak="0">
     <w:nsid w:val="7B007C7B"/>
     <w:multiLevelType w:val="hybridMultilevel"/>
     <w:tmpl w:val="AA10BA4C"/>
@@ -1828,7 +4344,7 @@
       </w:rPr>
     </w:lvl>
   </w:abstractNum>
-  <w:abstractNum w:abstractNumId="7" w15:restartNumberingAfterBreak="0">
+  <w:abstractNum w:abstractNumId="8" w15:restartNumberingAfterBreak="0">
     <w:nsid w:val="7F8305FC"/>
     <w:multiLevelType w:val="hybridMultilevel"/>
     <w:tmpl w:val="686EDCAA"/>
@@ -1941,7 +4457,7 @@
       </w:rPr>
     </w:lvl>
   </w:abstractNum>
-  <w:abstractNum w:abstractNumId="8" w15:restartNumberingAfterBreak="0">
+  <w:abstractNum w:abstractNumId="9" w15:restartNumberingAfterBreak="0">
     <w:nsid w:val="7FD6062C"/>
     <w:multiLevelType w:val="hybridMultilevel"/>
     <w:tmpl w:val="CCAA3C26"/>
@@ -2061,13 +4577,13 @@
     <w:abstractNumId w:val="1"/>
   </w:num>
   <w:num w:numId="3">
+    <w:abstractNumId w:val="8"/>
+  </w:num>
+  <w:num w:numId="4">
     <w:abstractNumId w:val="7"/>
   </w:num>
-  <w:num w:numId="4">
-    <w:abstractNumId w:val="6"/>
-  </w:num>
   <w:num w:numId="5">
-    <w:abstractNumId w:val="8"/>
+    <w:abstractNumId w:val="9"/>
   </w:num>
   <w:num w:numId="6">
     <w:abstractNumId w:val="0"/>
@@ -2079,6 +4595,9 @@
     <w:abstractNumId w:val="3"/>
   </w:num>
   <w:num w:numId="9">
+    <w:abstractNumId w:val="6"/>
+  </w:num>
+  <w:num w:numId="10">
     <w:abstractNumId w:val="5"/>
   </w:num>
 </w:numbering>
@@ -2504,6 +5023,50 @@
       <w:szCs w:val="32"/>
     </w:rPr>
   </w:style>
+  <w:style w:type="paragraph" w:styleId="Titre2">
+    <w:name w:val="heading 2"/>
+    <w:basedOn w:val="Normal"/>
+    <w:next w:val="Normal"/>
+    <w:link w:val="Titre2Car"/>
+    <w:uiPriority w:val="9"/>
+    <w:unhideWhenUsed/>
+    <w:qFormat/>
+    <w:rsid w:val="000F3E30"/>
+    <w:pPr>
+      <w:keepNext/>
+      <w:keepLines/>
+      <w:spacing w:before="40" w:after="0"/>
+      <w:outlineLvl w:val="1"/>
+    </w:pPr>
+    <w:rPr>
+      <w:rFonts w:asciiTheme="majorHAnsi" w:eastAsiaTheme="majorEastAsia" w:hAnsiTheme="majorHAnsi" w:cstheme="majorBidi"/>
+      <w:color w:val="2F5496" w:themeColor="accent1" w:themeShade="BF"/>
+      <w:sz w:val="26"/>
+      <w:szCs w:val="26"/>
+    </w:rPr>
+  </w:style>
+  <w:style w:type="paragraph" w:styleId="Titre3">
+    <w:name w:val="heading 3"/>
+    <w:basedOn w:val="Normal"/>
+    <w:next w:val="Normal"/>
+    <w:link w:val="Titre3Car"/>
+    <w:uiPriority w:val="9"/>
+    <w:unhideWhenUsed/>
+    <w:qFormat/>
+    <w:rsid w:val="000F3E30"/>
+    <w:pPr>
+      <w:keepNext/>
+      <w:keepLines/>
+      <w:spacing w:before="40" w:after="0"/>
+      <w:outlineLvl w:val="2"/>
+    </w:pPr>
+    <w:rPr>
+      <w:rFonts w:asciiTheme="majorHAnsi" w:eastAsiaTheme="majorEastAsia" w:hAnsiTheme="majorHAnsi" w:cstheme="majorBidi"/>
+      <w:color w:val="1F3763" w:themeColor="accent1" w:themeShade="7F"/>
+      <w:sz w:val="24"/>
+      <w:szCs w:val="24"/>
+    </w:rPr>
+  </w:style>
   <w:style w:type="character" w:default="1" w:styleId="Policepardfaut">
     <w:name w:val="Default Paragraph Font"/>
     <w:uiPriority w:val="1"/>
@@ -2575,6 +5138,51 @@
     <w:rPr>
       <w:color w:val="808080"/>
     </w:rPr>
+  </w:style>
+  <w:style w:type="character" w:customStyle="1" w:styleId="Titre2Car">
+    <w:name w:val="Titre 2 Car"/>
+    <w:basedOn w:val="Policepardfaut"/>
+    <w:link w:val="Titre2"/>
+    <w:uiPriority w:val="9"/>
+    <w:rsid w:val="000F3E30"/>
+    <w:rPr>
+      <w:rFonts w:asciiTheme="majorHAnsi" w:eastAsiaTheme="majorEastAsia" w:hAnsiTheme="majorHAnsi" w:cstheme="majorBidi"/>
+      <w:color w:val="2F5496" w:themeColor="accent1" w:themeShade="BF"/>
+      <w:sz w:val="26"/>
+      <w:szCs w:val="26"/>
+    </w:rPr>
+  </w:style>
+  <w:style w:type="character" w:customStyle="1" w:styleId="Titre3Car">
+    <w:name w:val="Titre 3 Car"/>
+    <w:basedOn w:val="Policepardfaut"/>
+    <w:link w:val="Titre3"/>
+    <w:uiPriority w:val="9"/>
+    <w:rsid w:val="000F3E30"/>
+    <w:rPr>
+      <w:rFonts w:asciiTheme="majorHAnsi" w:eastAsiaTheme="majorEastAsia" w:hAnsiTheme="majorHAnsi" w:cstheme="majorBidi"/>
+      <w:color w:val="1F3763" w:themeColor="accent1" w:themeShade="7F"/>
+      <w:sz w:val="24"/>
+      <w:szCs w:val="24"/>
+    </w:rPr>
+  </w:style>
+  <w:style w:type="table" w:styleId="Grilledutableau">
+    <w:name w:val="Table Grid"/>
+    <w:basedOn w:val="TableauNormal"/>
+    <w:uiPriority w:val="39"/>
+    <w:rsid w:val="000F3E30"/>
+    <w:pPr>
+      <w:spacing w:after="0" w:line="240" w:lineRule="auto"/>
+    </w:pPr>
+    <w:tblPr>
+      <w:tblBorders>
+        <w:top w:val="single" w:sz="4" w:space="0" w:color="auto"/>
+        <w:left w:val="single" w:sz="4" w:space="0" w:color="auto"/>
+        <w:bottom w:val="single" w:sz="4" w:space="0" w:color="auto"/>
+        <w:right w:val="single" w:sz="4" w:space="0" w:color="auto"/>
+        <w:insideH w:val="single" w:sz="4" w:space="0" w:color="auto"/>
+        <w:insideV w:val="single" w:sz="4" w:space="0" w:color="auto"/>
+      </w:tblBorders>
+    </w:tblPr>
   </w:style>
 </w:styles>
 </file>

</xml_diff>

<commit_message>
esperance, variance et covariance
</commit_message>
<xml_diff>
--- a/Summary - Deep Learning.docx
+++ b/Summary - Deep Learning.docx
@@ -5,14 +5,20 @@
     <w:p>
       <w:pPr>
         <w:pStyle w:val="Titre1"/>
+        <w:jc w:val="both"/>
       </w:pPr>
       <w:r>
         <w:t>Introduction</w:t>
       </w:r>
     </w:p>
-    <w:p/>
-    <w:p>
-      <w:pPr>
+    <w:p>
+      <w:pPr>
+        <w:jc w:val="both"/>
+      </w:pPr>
+    </w:p>
+    <w:p>
+      <w:pPr>
+        <w:jc w:val="both"/>
         <w:rPr>
           <w:rStyle w:val="lev"/>
         </w:rPr>
@@ -25,6 +31,9 @@
       </w:r>
     </w:p>
     <w:p>
+      <w:pPr>
+        <w:jc w:val="both"/>
+      </w:pPr>
       <w:r>
         <w:t>La vie quotidienne d’une personne exige une immense quantité de connaissances sur le monde. Une grande partie</w:t>
       </w:r>
@@ -59,6 +68,7 @@
           <w:ilvl w:val="0"/>
           <w:numId w:val="1"/>
         </w:numPr>
+        <w:jc w:val="both"/>
       </w:pPr>
       <w:r>
         <w:t>Savoir comment intégrer ces connaissances informelles dans un ordinateur.</w:t>
@@ -71,6 +81,7 @@
           <w:ilvl w:val="0"/>
           <w:numId w:val="1"/>
         </w:numPr>
+        <w:jc w:val="both"/>
       </w:pPr>
       <w:r>
         <w:t>Résoudre les tâches faciles à accomplir pour les gens, mais difficiles à décrire formellement.</w:t>
@@ -79,6 +90,7 @@
     <w:p>
       <w:pPr>
         <w:pStyle w:val="Paragraphedeliste"/>
+        <w:jc w:val="both"/>
       </w:pPr>
     </w:p>
     <w:p>
@@ -88,6 +100,7 @@
           <w:ilvl w:val="0"/>
           <w:numId w:val="2"/>
         </w:numPr>
+        <w:jc w:val="both"/>
         <w:rPr>
           <w:rStyle w:val="lev"/>
         </w:rPr>
@@ -160,6 +173,9 @@
       </w:r>
     </w:p>
     <w:p>
+      <w:pPr>
+        <w:jc w:val="both"/>
+      </w:pPr>
       <w:r>
         <w:t>Un ordinateur peut raisonner automatiquement au sujet des instructions rédigées dans ces langues formelle en utilisant des règles d’inférence logiques</w:t>
       </w:r>
@@ -200,12 +216,15 @@
         <w:t xml:space="preserve"> (les déclarations sont saisies par un personnel de superviseurs humains)</w:t>
       </w:r>
       <w:r>
-        <w:t xml:space="preserve">. </w:t>
-      </w:r>
-    </w:p>
-    <w:p>
-      <w:r>
-        <w:t xml:space="preserve">Faiblesses : </w:t>
+        <w:t>.</w:t>
+      </w:r>
+    </w:p>
+    <w:p>
+      <w:pPr>
+        <w:jc w:val="both"/>
+      </w:pPr>
+      <w:r>
+        <w:t>Faiblesses :</w:t>
       </w:r>
     </w:p>
     <w:p>
@@ -215,6 +234,7 @@
           <w:ilvl w:val="0"/>
           <w:numId w:val="1"/>
         </w:numPr>
+        <w:jc w:val="both"/>
       </w:pPr>
       <w:r>
         <w:t>Les humains ont du mal à concevoir des règles formelles pour décrire le monde avec précision.</w:t>
@@ -227,14 +247,16 @@
           <w:ilvl w:val="0"/>
           <w:numId w:val="1"/>
         </w:numPr>
-      </w:pPr>
-      <w:r>
-        <w:t xml:space="preserve">Les systèmes reposent sur des connaissances codées en dur. </w:t>
+        <w:jc w:val="both"/>
+      </w:pPr>
+      <w:r>
+        <w:t>Les systèmes reposent sur des connaissances codées en dur.</w:t>
       </w:r>
     </w:p>
     <w:p>
       <w:pPr>
         <w:pStyle w:val="Paragraphedeliste"/>
+        <w:jc w:val="both"/>
       </w:pPr>
     </w:p>
     <w:p>
@@ -244,6 +266,7 @@
           <w:ilvl w:val="0"/>
           <w:numId w:val="3"/>
         </w:numPr>
+        <w:jc w:val="both"/>
         <w:rPr>
           <w:rStyle w:val="lev"/>
         </w:rPr>
@@ -252,10 +275,13 @@
         <w:rPr>
           <w:rStyle w:val="lev"/>
         </w:rPr>
-        <w:t xml:space="preserve">Approche apprentissage automatique. </w:t>
-      </w:r>
-    </w:p>
-    <w:p>
+        <w:t>Approche apprentissage automatique.</w:t>
+      </w:r>
+    </w:p>
+    <w:p>
+      <w:pPr>
+        <w:jc w:val="both"/>
+      </w:pPr>
       <w:r>
         <w:t>L’IA doit acquérir ses propres connaissances en extrayant des modèles à partir de données brutes. Algor</w:t>
       </w:r>
@@ -263,7 +289,7 @@
         <w:t>i</w:t>
       </w:r>
       <w:r>
-        <w:t xml:space="preserve">thmes : </w:t>
+        <w:t>thmes :</w:t>
       </w:r>
     </w:p>
     <w:p>
@@ -273,6 +299,7 @@
           <w:ilvl w:val="1"/>
           <w:numId w:val="1"/>
         </w:numPr>
+        <w:jc w:val="both"/>
       </w:pPr>
       <w:r>
         <w:t xml:space="preserve">Regression logistique </w:t>
@@ -288,6 +315,7 @@
           <w:ilvl w:val="1"/>
           <w:numId w:val="1"/>
         </w:numPr>
+        <w:jc w:val="both"/>
       </w:pPr>
       <w:r>
         <w:t>Bayésien naïf (séparer des courriels légitimes des spams).</w:t>
@@ -296,10 +324,12 @@
     <w:p>
       <w:pPr>
         <w:pStyle w:val="Paragraphedeliste"/>
-      </w:pPr>
-    </w:p>
-    <w:p>
-      <w:pPr>
+        <w:jc w:val="both"/>
+      </w:pPr>
+    </w:p>
+    <w:p>
+      <w:pPr>
+        <w:jc w:val="both"/>
         <w:rPr>
           <w:b/>
           <w:bCs/>
@@ -343,6 +373,7 @@
     <w:p>
       <w:pPr>
         <w:pStyle w:val="Paragraphedeliste"/>
+        <w:jc w:val="both"/>
       </w:pPr>
       <w:r>
         <w:t>L’apprentissage des représentations :</w:t>
@@ -357,17 +388,19 @@
         <w:t xml:space="preserve"> </w:t>
       </w:r>
       <w:r>
-        <w:t xml:space="preserve">Algorithme : Auto-encodeur </w:t>
+        <w:t>Algorithme : Auto-encodeur</w:t>
       </w:r>
     </w:p>
     <w:p>
       <w:pPr>
         <w:pStyle w:val="Paragraphedeliste"/>
+        <w:jc w:val="both"/>
       </w:pPr>
     </w:p>
     <w:p>
       <w:pPr>
         <w:pStyle w:val="Paragraphedeliste"/>
+        <w:jc w:val="both"/>
       </w:pPr>
       <w:r>
         <w:t>La difficulté réside dans le fait que bon nombre de</w:t>
@@ -410,12 +443,13 @@
         <w:t xml:space="preserve"> dans une image)</w:t>
       </w:r>
       <w:r>
-        <w:t xml:space="preserve">. </w:t>
+        <w:t>.</w:t>
       </w:r>
     </w:p>
     <w:p>
       <w:pPr>
         <w:pStyle w:val="Paragraphedeliste"/>
+        <w:jc w:val="both"/>
       </w:pPr>
     </w:p>
     <w:p>
@@ -425,14 +459,16 @@
           <w:ilvl w:val="0"/>
           <w:numId w:val="4"/>
         </w:numPr>
-      </w:pPr>
-      <w:r>
-        <w:t xml:space="preserve">Ce qui oblige à désenchevêtrer les facteurs de variation et à rejeter les moins intéressent. </w:t>
+        <w:jc w:val="both"/>
+      </w:pPr>
+      <w:r>
+        <w:t>Ce qui oblige à désenchevêtrer les facteurs de variation et à rejeter les moins intéressent.</w:t>
       </w:r>
     </w:p>
     <w:p>
       <w:pPr>
         <w:pStyle w:val="Paragraphedeliste"/>
+        <w:jc w:val="both"/>
       </w:pPr>
     </w:p>
     <w:p>
@@ -443,6 +479,7 @@
           <w:numId w:val="5"/>
         </w:numPr>
         <w:ind w:left="720"/>
+        <w:jc w:val="both"/>
       </w:pPr>
       <w:r>
         <w:t>L’apprentissage profond :</w:t>
@@ -451,14 +488,16 @@
     <w:p>
       <w:pPr>
         <w:pStyle w:val="Paragraphedeliste"/>
-      </w:pPr>
-      <w:r>
-        <w:t xml:space="preserve">Couche visuelle </w:t>
+        <w:jc w:val="both"/>
+      </w:pPr>
+      <w:r>
+        <w:t>Couche visuelle</w:t>
       </w:r>
     </w:p>
     <w:p>
       <w:pPr>
         <w:pStyle w:val="Paragraphedeliste"/>
+        <w:jc w:val="both"/>
       </w:pPr>
       <w:r>
         <w:t>Une serie de c</w:t>
@@ -482,21 +521,28 @@
     <w:p>
       <w:pPr>
         <w:pStyle w:val="Paragraphedeliste"/>
-      </w:pPr>
-    </w:p>
-    <w:p>
-      <w:r>
-        <w:lastRenderedPageBreak/>
-        <w:t xml:space="preserve">Défis remportés : </w:t>
-      </w:r>
-    </w:p>
-    <w:p>
+        <w:jc w:val="both"/>
+      </w:pPr>
+    </w:p>
+    <w:p>
+      <w:pPr>
+        <w:jc w:val="both"/>
+      </w:pPr>
+      <w:r>
+        <w:t>Défis remportés :</w:t>
+      </w:r>
+    </w:p>
+    <w:p>
+      <w:pPr>
+        <w:jc w:val="both"/>
+      </w:pPr>
       <w:r>
         <w:rPr>
           <w:b/>
           <w:bCs/>
           <w:color w:val="FF0000"/>
         </w:rPr>
+        <w:lastRenderedPageBreak/>
         <w:t xml:space="preserve">Deep Blue </w:t>
       </w:r>
       <w:r>
@@ -533,12 +579,22 @@
       </w:r>
     </w:p>
     <w:p>
-      <w:r>
-        <w:t xml:space="preserve">Les échecs peuvent être décrits par une très courte liste de règles purement formelles. </w:t>
-      </w:r>
-    </w:p>
-    <w:p/>
-    <w:p>
+      <w:pPr>
+        <w:jc w:val="both"/>
+      </w:pPr>
+      <w:r>
+        <w:t>Les échecs peuvent être décrits par une très courte liste de règles purement formelles.</w:t>
+      </w:r>
+    </w:p>
+    <w:p>
+      <w:pPr>
+        <w:jc w:val="both"/>
+      </w:pPr>
+    </w:p>
+    <w:p>
+      <w:pPr>
+        <w:jc w:val="both"/>
+      </w:pPr>
       <w:r>
         <w:t>Nomination de l</w:t>
       </w:r>
@@ -553,6 +609,7 @@
           <w:ilvl w:val="0"/>
           <w:numId w:val="7"/>
         </w:numPr>
+        <w:jc w:val="both"/>
       </w:pPr>
       <w:r>
         <w:t>1940 – 1960 : cybernétique</w:t>
@@ -723,6 +780,7 @@
           <w:ilvl w:val="0"/>
           <w:numId w:val="4"/>
         </w:numPr>
+        <w:jc w:val="both"/>
       </w:pPr>
       <w:r>
         <w:t xml:space="preserve">1943 : </w:t>
@@ -758,6 +816,7 @@
           <w:ilvl w:val="0"/>
           <w:numId w:val="4"/>
         </w:numPr>
+        <w:jc w:val="both"/>
       </w:pPr>
       <w:r>
         <w:t xml:space="preserve">1958 : Perceptron de </w:t>
@@ -790,6 +849,7 @@
           <w:ilvl w:val="0"/>
           <w:numId w:val="4"/>
         </w:numPr>
+        <w:jc w:val="both"/>
       </w:pPr>
       <w:r>
         <w:t xml:space="preserve">1960 : </w:t>
@@ -814,12 +874,13 @@
         <w:t>L’algorithme</w:t>
       </w:r>
       <w:r>
-        <w:t xml:space="preserve"> d’optimisation est un cas particulier de l’algorithme Descente de gradient stochastique. </w:t>
+        <w:t xml:space="preserve"> d’optimisation est un cas particulier de l’algorithme Descente de gradient stochastique.</w:t>
       </w:r>
     </w:p>
     <w:p>
       <w:pPr>
         <w:pStyle w:val="Paragraphedeliste"/>
+        <w:jc w:val="both"/>
       </w:pPr>
     </w:p>
     <w:p>
@@ -829,9 +890,10 @@
           <w:ilvl w:val="0"/>
           <w:numId w:val="8"/>
         </w:numPr>
-      </w:pPr>
-      <w:r>
-        <w:t>Les limites des modèles linéaires </w:t>
+        <w:jc w:val="both"/>
+      </w:pPr>
+      <w:r>
+        <w:t>Les limites des modèles linéaires</w:t>
       </w:r>
     </w:p>
     <w:p>
@@ -841,6 +903,7 @@
           <w:ilvl w:val="1"/>
           <w:numId w:val="1"/>
         </w:numPr>
+        <w:jc w:val="both"/>
       </w:pPr>
       <w:r>
         <w:t xml:space="preserve">Apprendre la fonction </w:t>
@@ -861,6 +924,7 @@
           <w:ilvl w:val="2"/>
           <w:numId w:val="9"/>
         </w:numPr>
+        <w:jc w:val="both"/>
       </w:pPr>
       <w:r>
         <w:t>Première chute.</w:t>
@@ -873,6 +937,7 @@
           <w:ilvl w:val="2"/>
           <w:numId w:val="9"/>
         </w:numPr>
+        <w:jc w:val="both"/>
       </w:pPr>
       <w:r>
         <w:t>Désaffection vers l’inspiration biologique</w:t>
@@ -895,6 +960,7 @@
       <w:pPr>
         <w:pStyle w:val="Paragraphedeliste"/>
         <w:ind w:left="1440"/>
+        <w:jc w:val="both"/>
       </w:pPr>
     </w:p>
     <w:p>
@@ -904,6 +970,7 @@
           <w:ilvl w:val="0"/>
           <w:numId w:val="7"/>
         </w:numPr>
+        <w:jc w:val="both"/>
       </w:pPr>
       <w:r>
         <w:t>1980 – 1990 : connexionnisme</w:t>
@@ -921,22 +988,25 @@
     <w:p>
       <w:pPr>
         <w:pStyle w:val="Paragraphedeliste"/>
-      </w:pPr>
-      <w:r>
-        <w:t xml:space="preserve">Le concept : </w:t>
+        <w:jc w:val="both"/>
+      </w:pPr>
+      <w:r>
+        <w:t>Le concept :</w:t>
       </w:r>
     </w:p>
     <w:p>
       <w:pPr>
         <w:pStyle w:val="Paragraphedeliste"/>
-      </w:pPr>
-      <w:r>
-        <w:t xml:space="preserve">Une entrée est représentée par plusieurs variables, chaque variable doit être impliquée dans la représentation de nombreuses entrées possibles. </w:t>
+        <w:jc w:val="both"/>
+      </w:pPr>
+      <w:r>
+        <w:t>Une entrée est représentée par plusieurs variables, chaque variable doit être impliquée dans la représentation de nombreuses entrées possibles.</w:t>
       </w:r>
     </w:p>
     <w:p>
       <w:pPr>
         <w:pStyle w:val="Paragraphedeliste"/>
+        <w:jc w:val="both"/>
       </w:pPr>
     </w:p>
     <w:p>
@@ -946,6 +1016,7 @@
           <w:ilvl w:val="0"/>
           <w:numId w:val="7"/>
         </w:numPr>
+        <w:jc w:val="both"/>
       </w:pPr>
       <w:r>
         <w:t>2006</w:t>
@@ -984,6 +1055,7 @@
     <w:p>
       <w:pPr>
         <w:ind w:left="708"/>
+        <w:jc w:val="both"/>
       </w:pPr>
       <w:r>
         <w:t>2006 : Hinton et al.</w:t>
@@ -992,26 +1064,40 @@
     <w:p>
       <w:pPr>
         <w:ind w:left="708"/>
+        <w:jc w:val="both"/>
       </w:pPr>
       <w:r>
         <w:t>2007 : Bengio et al.</w:t>
       </w:r>
     </w:p>
-    <w:p/>
-    <w:p>
-      <w:r>
-        <w:t xml:space="preserve">Inspiration biologique : </w:t>
-      </w:r>
-    </w:p>
-    <w:p>
+    <w:p>
+      <w:pPr>
+        <w:jc w:val="both"/>
+      </w:pPr>
+    </w:p>
+    <w:p>
+      <w:pPr>
+        <w:jc w:val="both"/>
+      </w:pPr>
+      <w:r>
+        <w:t>Inspiration biologique :</w:t>
+      </w:r>
+    </w:p>
+    <w:p>
+      <w:pPr>
+        <w:jc w:val="both"/>
+      </w:pPr>
       <w:r>
         <w:t>L’apprentissage profond puise ses inspirations dans la neuroscience, l’algèbre linéaire,</w:t>
       </w:r>
       <w:r>
-        <w:t xml:space="preserve"> la probabilité, la théorie de l’information et l’optimisation numérique. </w:t>
-      </w:r>
-    </w:p>
-    <w:p>
+        <w:t xml:space="preserve"> la probabilité, la théorie de l’information et l’optimisation numérique.</w:t>
+      </w:r>
+    </w:p>
+    <w:p>
+      <w:pPr>
+        <w:jc w:val="both"/>
+      </w:pPr>
       <w:r>
         <w:rPr>
           <w:b/>
@@ -1031,32 +1117,41 @@
       <w:r>
         <w:t>, qui vise à construire des systèmes informatiques profonds capables de résoudre avec succès les tâches exigeant de l’intelligence.</w:t>
       </w:r>
-      <w:r>
-        <w:t xml:space="preserve">  </w:t>
-      </w:r>
-    </w:p>
-    <w:p>
-      <w:r>
-        <w:lastRenderedPageBreak/>
+    </w:p>
+    <w:p>
+      <w:pPr>
+        <w:jc w:val="both"/>
+      </w:pPr>
+      <w:r>
         <w:t>La principale raison de la diminution du rôle des neurosciences dans la recherche sur l’apprentissage profond aujourdhui est le manque d’information sur le cerveau</w:t>
       </w:r>
       <w:r>
         <w:t>.</w:t>
       </w:r>
     </w:p>
-    <w:p/>
+    <w:p>
+      <w:pPr>
+        <w:jc w:val="both"/>
+      </w:pPr>
+    </w:p>
     <w:p>
       <w:pPr>
         <w:pStyle w:val="Titre1"/>
-      </w:pPr>
-      <w:r>
-        <w:t xml:space="preserve">Algèbre linéaire </w:t>
-      </w:r>
-    </w:p>
-    <w:p/>
+        <w:jc w:val="both"/>
+      </w:pPr>
+      <w:r>
+        <w:t>Algèbre linéaire</w:t>
+      </w:r>
+    </w:p>
+    <w:p>
+      <w:pPr>
+        <w:jc w:val="both"/>
+      </w:pPr>
+    </w:p>
     <w:p>
       <w:pPr>
         <w:pStyle w:val="Titre3"/>
+        <w:jc w:val="both"/>
       </w:pPr>
       <w:r>
         <w:t>Scalaires vecteurs matrices et tenseurs</w:t>
@@ -1078,6 +1173,9 @@
             <w:tcW w:w="988" w:type="dxa"/>
           </w:tcPr>
           <w:p>
+            <w:pPr>
+              <w:jc w:val="both"/>
+            </w:pPr>
             <w:r>
               <w:t>Scalaire</w:t>
             </w:r>
@@ -1088,8 +1186,11 @@
             <w:tcW w:w="8074" w:type="dxa"/>
           </w:tcPr>
           <w:p>
-            <w:r>
-              <w:t xml:space="preserve">Un nombre unique </w:t>
+            <w:pPr>
+              <w:jc w:val="both"/>
+            </w:pPr>
+            <w:r>
+              <w:t>Un nombre unique</w:t>
             </w:r>
           </w:p>
         </w:tc>
@@ -1100,6 +1201,9 @@
             <w:tcW w:w="988" w:type="dxa"/>
           </w:tcPr>
           <w:p>
+            <w:pPr>
+              <w:jc w:val="both"/>
+            </w:pPr>
             <w:r>
               <w:t>Vecteur</w:t>
             </w:r>
@@ -1111,6 +1215,7 @@
           </w:tcPr>
           <w:p>
             <w:pPr>
+              <w:jc w:val="both"/>
               <w:rPr>
                 <w:rFonts w:eastAsiaTheme="minorEastAsia"/>
               </w:rPr>
@@ -1166,16 +1271,25 @@
             </w:r>
           </w:p>
           <w:p>
+            <w:pPr>
+              <w:jc w:val="both"/>
+            </w:pPr>
             <w:r>
               <w:t>Si chaque élément est dans R, et que le vecteur n éléments, alors le vecteur se trouve dans un ensemble formé en prenant le produit cartésien de R n fois avec lui-même.</w:t>
             </w:r>
           </w:p>
           <w:p>
-            <w:r>
-              <w:t xml:space="preserve">On peut considérer les vecteurs comme des points d’identification dans l’espace, chaque élément donnant la coordonnée le long d’un axe différent. </w:t>
+            <w:pPr>
+              <w:jc w:val="both"/>
+            </w:pPr>
+            <w:r>
+              <w:t>On peut considérer les vecteurs comme des points d’identification dans l’espace, chaque élément donnant la coordonnée le long d’un axe différent.</w:t>
             </w:r>
           </w:p>
           <w:p>
+            <w:pPr>
+              <w:jc w:val="both"/>
+            </w:pPr>
             <w:r>
               <w:t xml:space="preserve">Produit scalaire </w:t>
             </w:r>
@@ -1250,6 +1364,9 @@
             <w:tcW w:w="988" w:type="dxa"/>
           </w:tcPr>
           <w:p>
+            <w:pPr>
+              <w:jc w:val="both"/>
+            </w:pPr>
             <w:r>
               <w:t>Matrice</w:t>
             </w:r>
@@ -1260,6 +1377,9 @@
             <w:tcW w:w="8074" w:type="dxa"/>
           </w:tcPr>
           <w:p>
+            <w:pPr>
+              <w:jc w:val="both"/>
+            </w:pPr>
             <w:r>
               <w:t xml:space="preserve">Est un tableau bidimensionnel. </w:t>
             </w:r>
@@ -1357,12 +1477,16 @@
             </m:oMath>
           </w:p>
           <w:p>
+            <w:pPr>
+              <w:jc w:val="both"/>
+            </w:pPr>
             <w:r>
               <w:t>Un vecteur est considéré comme une matrice à une seule colonne, sa transposition est une matrice à une seule ligne.</w:t>
             </w:r>
           </w:p>
           <w:p>
             <w:pPr>
+              <w:jc w:val="both"/>
               <w:rPr>
                 <w:rFonts w:eastAsiaTheme="minorEastAsia"/>
               </w:rPr>
@@ -1407,6 +1531,7 @@
           </w:p>
           <w:p>
             <w:pPr>
+              <w:jc w:val="both"/>
               <w:rPr>
                 <w:rFonts w:eastAsiaTheme="minorEastAsia"/>
               </w:rPr>
@@ -1415,15 +1540,21 @@
               <w:rPr>
                 <w:rFonts w:eastAsiaTheme="minorEastAsia"/>
               </w:rPr>
-              <w:t xml:space="preserve">Propriétés : </w:t>
+              <w:t>Propriétés :</w:t>
             </w:r>
           </w:p>
           <w:p>
+            <w:pPr>
+              <w:jc w:val="both"/>
+            </w:pPr>
             <w:r>
               <w:t>Additionner :</w:t>
             </w:r>
           </w:p>
           <w:p>
+            <w:pPr>
+              <w:jc w:val="both"/>
+            </w:pPr>
             <w:r>
               <w:t xml:space="preserve">Matrice et scalaire : </w:t>
             </w:r>
@@ -1498,15 +1629,19 @@
           </w:p>
           <w:p>
             <w:pPr>
+              <w:jc w:val="both"/>
               <w:rPr>
                 <w:rFonts w:eastAsiaTheme="minorEastAsia"/>
               </w:rPr>
             </w:pPr>
             <w:r>
-              <w:t xml:space="preserve">Matrice et vecteur : </w:t>
+              <w:t>Matrice et vecteur :</w:t>
             </w:r>
           </w:p>
           <w:p>
+            <w:pPr>
+              <w:jc w:val="both"/>
+            </w:pPr>
             <w:r>
               <w:t xml:space="preserve">C = </w:t>
             </w:r>
@@ -1590,11 +1725,17 @@
             </w:r>
           </w:p>
           <w:p>
+            <w:pPr>
+              <w:jc w:val="both"/>
+            </w:pPr>
             <w:r>
               <w:t>C = A + v, est une copie implicite de v à plusieurs endroits « Diffusion »</w:t>
             </w:r>
           </w:p>
           <w:p>
+            <w:pPr>
+              <w:jc w:val="both"/>
+            </w:pPr>
             <w:r>
               <w:t>Produit terme à terme</w:t>
             </w:r>
@@ -1619,16 +1760,25 @@
             </w:r>
           </w:p>
           <w:p>
+            <w:pPr>
+              <w:jc w:val="both"/>
+            </w:pPr>
             <w:r>
               <w:t>Distributivité : A(B+C) = AB + AC</w:t>
             </w:r>
           </w:p>
           <w:p>
+            <w:pPr>
+              <w:jc w:val="both"/>
+            </w:pPr>
             <w:r>
               <w:t>Associativité : (BC) = (AB)C</w:t>
             </w:r>
           </w:p>
           <w:p>
+            <w:pPr>
+              <w:jc w:val="both"/>
+            </w:pPr>
             <w:r>
               <w:rPr>
                 <w:rFonts w:eastAsiaTheme="minorEastAsia"/>
@@ -1730,6 +1880,7 @@
           </w:p>
           <w:p>
             <w:pPr>
+              <w:jc w:val="both"/>
               <w:rPr>
                 <w:rFonts w:eastAsiaTheme="minorEastAsia"/>
               </w:rPr>
@@ -1841,6 +1992,9 @@
             <w:tcW w:w="988" w:type="dxa"/>
           </w:tcPr>
           <w:p>
+            <w:pPr>
+              <w:jc w:val="both"/>
+            </w:pPr>
             <w:proofErr w:type="spellStart"/>
             <w:r>
               <w:t>Tensor</w:t>
@@ -1853,6 +2007,9 @@
             <w:tcW w:w="8074" w:type="dxa"/>
           </w:tcPr>
           <w:p>
+            <w:pPr>
+              <w:jc w:val="both"/>
+            </w:pPr>
             <w:r>
               <w:t xml:space="preserve">Est un tableau multidimensionnel </w:t>
             </w:r>
@@ -1888,15 +2045,22 @@
         </w:tc>
       </w:tr>
     </w:tbl>
-    <w:p/>
-    <w:p>
+    <w:p>
+      <w:pPr>
+        <w:jc w:val="both"/>
+      </w:pPr>
+    </w:p>
+    <w:p>
+      <w:pPr>
+        <w:jc w:val="both"/>
+      </w:pPr>
       <w:r>
         <w:t>Système d’équation :</w:t>
       </w:r>
     </w:p>
     <w:p>
       <w:pPr>
-        <w:jc w:val="center"/>
+        <w:jc w:val="both"/>
       </w:pPr>
       <w:r>
         <w:t xml:space="preserve">Sachant : </w:t>
@@ -2080,7 +2244,7 @@
     </w:p>
     <w:p>
       <w:pPr>
-        <w:jc w:val="center"/>
+        <w:jc w:val="both"/>
         <w:rPr>
           <w:rFonts w:eastAsiaTheme="minorEastAsia"/>
         </w:rPr>
@@ -2096,7 +2260,7 @@
     </w:p>
     <w:p>
       <w:pPr>
-        <w:jc w:val="center"/>
+        <w:jc w:val="both"/>
         <w:rPr>
           <w:rFonts w:eastAsiaTheme="minorEastAsia"/>
         </w:rPr>
@@ -2207,7 +2371,7 @@
     </w:p>
     <w:p>
       <w:pPr>
-        <w:jc w:val="center"/>
+        <w:jc w:val="both"/>
         <w:rPr>
           <w:rFonts w:eastAsiaTheme="minorEastAsia"/>
         </w:rPr>
@@ -2286,7 +2450,7 @@
     </w:p>
     <w:p>
       <w:pPr>
-        <w:jc w:val="center"/>
+        <w:jc w:val="both"/>
         <w:rPr>
           <w:rFonts w:eastAsiaTheme="minorEastAsia"/>
         </w:rPr>
@@ -2339,6 +2503,7 @@
     </w:p>
     <w:p>
       <w:pPr>
+        <w:jc w:val="both"/>
         <w:rPr>
           <w:rFonts w:eastAsiaTheme="minorEastAsia"/>
         </w:rPr>
@@ -2352,15 +2517,15 @@
     </w:p>
     <w:p>
       <w:pPr>
-        <w:rPr>
-          <w:rFonts w:eastAsiaTheme="minorEastAsia"/>
-        </w:rPr>
-      </w:pPr>
-      <w:r>
-        <w:rPr>
-          <w:rFonts w:eastAsiaTheme="minorEastAsia"/>
-        </w:rPr>
-        <w:lastRenderedPageBreak/>
+        <w:jc w:val="both"/>
+        <w:rPr>
+          <w:rFonts w:eastAsiaTheme="minorEastAsia"/>
+        </w:rPr>
+      </w:pPr>
+      <w:r>
+        <w:rPr>
+          <w:rFonts w:eastAsiaTheme="minorEastAsia"/>
+        </w:rPr>
         <w:t xml:space="preserve">Pour que Ax = b ait une solution pour toutes les valeurs de b </w:t>
       </w:r>
       <m:oMath>
@@ -2443,19 +2608,21 @@
         <w:rPr>
           <w:rFonts w:eastAsiaTheme="minorEastAsia"/>
         </w:rPr>
-        <w:t xml:space="preserve"> est exclu de cette espace, ce point est une valeur potentielle de b qui n’a pas de solution. </w:t>
-      </w:r>
-    </w:p>
-    <w:p>
-      <w:pPr>
-        <w:rPr>
-          <w:rFonts w:eastAsiaTheme="minorEastAsia"/>
-        </w:rPr>
-      </w:pPr>
-      <w:r>
-        <w:rPr>
-          <w:rFonts w:eastAsiaTheme="minorEastAsia"/>
-        </w:rPr>
+        <w:t xml:space="preserve"> est exclu de cette espace, ce point est une valeur potentielle de b qui n’a pas de solution.</w:t>
+      </w:r>
+    </w:p>
+    <w:p>
+      <w:pPr>
+        <w:jc w:val="both"/>
+        <w:rPr>
+          <w:rFonts w:eastAsiaTheme="minorEastAsia"/>
+        </w:rPr>
+      </w:pPr>
+      <w:r>
+        <w:rPr>
+          <w:rFonts w:eastAsiaTheme="minorEastAsia"/>
+        </w:rPr>
+        <w:lastRenderedPageBreak/>
         <w:t xml:space="preserve">La contrainte sur l’espace colonne de A vis-à-vis de </w:t>
       </w:r>
       <m:oMath>
@@ -2531,19 +2698,21 @@
     </w:p>
     <w:p>
       <w:pPr>
-        <w:rPr>
-          <w:rFonts w:eastAsiaTheme="minorEastAsia"/>
-        </w:rPr>
-      </w:pPr>
-      <w:r>
-        <w:rPr>
-          <w:rFonts w:eastAsiaTheme="minorEastAsia"/>
-        </w:rPr>
-        <w:t xml:space="preserve">Exemple : </w:t>
-      </w:r>
-    </w:p>
-    <w:p>
-      <w:pPr>
+        <w:jc w:val="both"/>
+        <w:rPr>
+          <w:rFonts w:eastAsiaTheme="minorEastAsia"/>
+        </w:rPr>
+      </w:pPr>
+      <w:r>
+        <w:rPr>
+          <w:rFonts w:eastAsiaTheme="minorEastAsia"/>
+        </w:rPr>
+        <w:t>Exemple :</w:t>
+      </w:r>
+    </w:p>
+    <w:p>
+      <w:pPr>
+        <w:jc w:val="both"/>
         <w:rPr>
           <w:rFonts w:eastAsiaTheme="minorEastAsia"/>
         </w:rPr>
@@ -2557,6 +2726,7 @@
     </w:p>
     <w:p>
       <w:pPr>
+        <w:jc w:val="both"/>
         <w:rPr>
           <w:rFonts w:eastAsiaTheme="minorEastAsia"/>
         </w:rPr>
@@ -2604,19 +2774,21 @@
     </w:p>
     <w:p>
       <w:pPr>
-        <w:rPr>
-          <w:rFonts w:eastAsiaTheme="minorEastAsia"/>
-        </w:rPr>
-      </w:pPr>
-      <w:r>
-        <w:rPr>
-          <w:rFonts w:eastAsiaTheme="minorEastAsia"/>
-        </w:rPr>
-        <w:t xml:space="preserve">Condition suffisante et nécessaire : </w:t>
-      </w:r>
-    </w:p>
-    <w:p>
-      <w:pPr>
+        <w:jc w:val="both"/>
+        <w:rPr>
+          <w:rFonts w:eastAsiaTheme="minorEastAsia"/>
+        </w:rPr>
+      </w:pPr>
+      <w:r>
+        <w:rPr>
+          <w:rFonts w:eastAsiaTheme="minorEastAsia"/>
+        </w:rPr>
+        <w:t>Condition suffisante et nécessaire :</w:t>
+      </w:r>
+    </w:p>
+    <w:p>
+      <w:pPr>
+        <w:jc w:val="both"/>
         <w:rPr>
           <w:rFonts w:eastAsiaTheme="minorEastAsia"/>
         </w:rPr>
@@ -2659,11 +2831,12 @@
         <w:rPr>
           <w:rFonts w:eastAsiaTheme="minorEastAsia"/>
         </w:rPr>
-        <w:t xml:space="preserve">. </w:t>
-      </w:r>
-    </w:p>
-    <w:p>
-      <w:pPr>
+        <w:t>.</w:t>
+      </w:r>
+    </w:p>
+    <w:p>
+      <w:pPr>
+        <w:jc w:val="both"/>
         <w:rPr>
           <w:rFonts w:eastAsiaTheme="minorEastAsia"/>
         </w:rPr>
@@ -2677,6 +2850,7 @@
     </w:p>
     <w:p>
       <w:pPr>
+        <w:jc w:val="both"/>
         <w:rPr>
           <w:rFonts w:eastAsiaTheme="minorEastAsia"/>
         </w:rPr>
@@ -2690,6 +2864,7 @@
     </w:p>
     <w:p>
       <w:pPr>
+        <w:jc w:val="both"/>
         <w:rPr>
           <w:rFonts w:eastAsiaTheme="minorEastAsia"/>
         </w:rPr>
@@ -2709,26 +2884,29 @@
     </w:p>
     <w:p>
       <w:pPr>
-        <w:rPr>
-          <w:rFonts w:eastAsiaTheme="minorEastAsia"/>
-        </w:rPr>
-      </w:pPr>
-    </w:p>
-    <w:p>
-      <w:pPr>
-        <w:rPr>
-          <w:rFonts w:eastAsiaTheme="minorEastAsia"/>
-        </w:rPr>
-      </w:pPr>
-      <w:r>
-        <w:rPr>
-          <w:rFonts w:eastAsiaTheme="minorEastAsia"/>
-        </w:rPr>
-        <w:t xml:space="preserve">La norme : </w:t>
-      </w:r>
-    </w:p>
-    <w:p>
-      <w:pPr>
+        <w:jc w:val="both"/>
+        <w:rPr>
+          <w:rFonts w:eastAsiaTheme="minorEastAsia"/>
+        </w:rPr>
+      </w:pPr>
+    </w:p>
+    <w:p>
+      <w:pPr>
+        <w:jc w:val="both"/>
+        <w:rPr>
+          <w:rFonts w:eastAsiaTheme="minorEastAsia"/>
+        </w:rPr>
+      </w:pPr>
+      <w:r>
+        <w:rPr>
+          <w:rFonts w:eastAsiaTheme="minorEastAsia"/>
+        </w:rPr>
+        <w:t>La norme :</w:t>
+      </w:r>
+    </w:p>
+    <w:p>
+      <w:pPr>
+        <w:jc w:val="both"/>
         <w:rPr>
           <w:rFonts w:eastAsiaTheme="minorEastAsia"/>
         </w:rPr>
@@ -2802,6 +2980,7 @@
     </w:p>
     <w:p>
       <w:pPr>
+        <w:jc w:val="both"/>
         <w:rPr>
           <w:rFonts w:eastAsiaTheme="minorEastAsia"/>
         </w:rPr>
@@ -2967,6 +3146,7 @@
     </w:p>
     <w:p>
       <w:pPr>
+        <w:jc w:val="both"/>
         <w:rPr>
           <w:rFonts w:eastAsiaTheme="minorEastAsia"/>
         </w:rPr>
@@ -2980,6 +3160,7 @@
     </w:p>
     <w:p>
       <w:pPr>
+        <w:jc w:val="both"/>
         <w:rPr>
           <w:rFonts w:eastAsiaTheme="minorEastAsia"/>
         </w:rPr>
@@ -3005,6 +3186,7 @@
     </w:p>
     <w:p>
       <w:pPr>
+        <w:jc w:val="both"/>
         <w:rPr>
           <w:rFonts w:eastAsiaTheme="minorEastAsia"/>
         </w:rPr>
@@ -3021,11 +3203,12 @@
         <w:rPr>
           <w:rFonts w:eastAsiaTheme="minorEastAsia"/>
         </w:rPr>
-        <w:t xml:space="preserve">x + y) &lt;= f(x) + f(y), inégalité triangulaire </w:t>
-      </w:r>
-    </w:p>
-    <w:p>
-      <w:pPr>
+        <w:t>x + y) &lt;= f(x) + f(y), inégalité triangulaire</w:t>
+      </w:r>
+    </w:p>
+    <w:p>
+      <w:pPr>
+        <w:jc w:val="both"/>
         <w:rPr>
           <w:rFonts w:eastAsiaTheme="minorEastAsia"/>
         </w:rPr>
@@ -3077,13 +3260,15 @@
     </w:p>
     <w:p>
       <w:pPr>
-        <w:rPr>
-          <w:rFonts w:eastAsiaTheme="minorEastAsia"/>
-        </w:rPr>
-      </w:pPr>
-    </w:p>
-    <w:p>
-      <w:pPr>
+        <w:jc w:val="both"/>
+        <w:rPr>
+          <w:rFonts w:eastAsiaTheme="minorEastAsia"/>
+        </w:rPr>
+      </w:pPr>
+    </w:p>
+    <w:p>
+      <w:pPr>
+        <w:jc w:val="both"/>
         <w:rPr>
           <w:rFonts w:eastAsiaTheme="minorEastAsia"/>
         </w:rPr>
@@ -3165,6 +3350,7 @@
     </w:p>
     <w:p>
       <w:pPr>
+        <w:jc w:val="both"/>
         <w:rPr>
           <w:rFonts w:eastAsiaTheme="minorEastAsia"/>
         </w:rPr>
@@ -3235,14 +3421,7 @@
         <w:rPr>
           <w:rFonts w:eastAsiaTheme="minorEastAsia"/>
         </w:rPr>
-        <w:t xml:space="preserve">. Dans ce cas, se tourner </w:t>
-      </w:r>
-      <w:r>
-        <w:rPr>
-          <w:rFonts w:eastAsiaTheme="minorEastAsia"/>
-        </w:rPr>
-        <w:lastRenderedPageBreak/>
-        <w:t xml:space="preserve">vers une norme L1 pour faire la </w:t>
+        <w:t xml:space="preserve">. Dans ce cas, se tourner vers une norme L1 pour faire la </w:t>
       </w:r>
       <w:r>
         <w:rPr>
@@ -3291,19 +3470,22 @@
     </w:p>
     <w:p>
       <w:pPr>
-        <w:rPr>
-          <w:rFonts w:eastAsiaTheme="minorEastAsia"/>
-        </w:rPr>
-      </w:pPr>
-      <w:r>
-        <w:rPr>
-          <w:rFonts w:eastAsiaTheme="minorEastAsia"/>
-        </w:rPr>
+        <w:jc w:val="both"/>
+        <w:rPr>
+          <w:rFonts w:eastAsiaTheme="minorEastAsia"/>
+        </w:rPr>
+      </w:pPr>
+      <w:r>
+        <w:rPr>
+          <w:rFonts w:eastAsiaTheme="minorEastAsia"/>
+        </w:rPr>
+        <w:lastRenderedPageBreak/>
         <w:t>La norme L0, mesure la taille d’un vecteur selon le nombre d’élément non nul (terminologie fausse, utiliser la norme L1)</w:t>
       </w:r>
     </w:p>
     <w:p>
       <w:pPr>
+        <w:jc w:val="both"/>
         <w:rPr>
           <w:rFonts w:eastAsiaTheme="minorEastAsia"/>
         </w:rPr>
@@ -3331,6 +3513,7 @@
     </w:p>
     <w:p>
       <w:pPr>
+        <w:jc w:val="both"/>
         <w:rPr>
           <w:rFonts w:eastAsiaTheme="minorEastAsia"/>
         </w:rPr>
@@ -3344,6 +3527,7 @@
     </w:p>
     <w:p>
       <w:pPr>
+        <w:jc w:val="both"/>
         <w:rPr>
           <w:rFonts w:eastAsiaTheme="minorEastAsia"/>
         </w:rPr>
@@ -3357,6 +3541,7 @@
     </w:p>
     <w:p>
       <w:pPr>
+        <w:jc w:val="both"/>
         <w:rPr>
           <w:rFonts w:eastAsiaTheme="minorEastAsia"/>
         </w:rPr>
@@ -3376,19 +3561,21 @@
     </w:p>
     <w:p>
       <w:pPr>
-        <w:rPr>
-          <w:rFonts w:eastAsiaTheme="minorEastAsia"/>
-        </w:rPr>
-      </w:pPr>
-      <w:r>
-        <w:rPr>
-          <w:rFonts w:eastAsiaTheme="minorEastAsia"/>
-        </w:rPr>
-        <w:t xml:space="preserve">Tr(A) = sommes des éléments diagonaux </w:t>
-      </w:r>
-    </w:p>
-    <w:p>
-      <w:pPr>
+        <w:jc w:val="both"/>
+        <w:rPr>
+          <w:rFonts w:eastAsiaTheme="minorEastAsia"/>
+        </w:rPr>
+      </w:pPr>
+      <w:r>
+        <w:rPr>
+          <w:rFonts w:eastAsiaTheme="minorEastAsia"/>
+        </w:rPr>
+        <w:t>Tr(A) = sommes des éléments diagonaux</w:t>
+      </w:r>
+    </w:p>
+    <w:p>
+      <w:pPr>
+        <w:jc w:val="both"/>
         <w:rPr>
           <w:rFonts w:eastAsiaTheme="minorEastAsia"/>
         </w:rPr>
@@ -3402,45 +3589,49 @@
     </w:p>
     <w:p>
       <w:pPr>
-        <w:rPr>
-          <w:rFonts w:eastAsiaTheme="minorEastAsia"/>
-        </w:rPr>
-      </w:pPr>
-      <w:r>
-        <w:rPr>
-          <w:rFonts w:eastAsiaTheme="minorEastAsia"/>
-        </w:rPr>
-        <w:t xml:space="preserve">La valeur absolue du déterminant peut être considérée comme une norme, sa multiplication par la matrice contracte ou augmente l’espace. </w:t>
-      </w:r>
-    </w:p>
-    <w:p>
-      <w:pPr>
-        <w:rPr>
-          <w:rFonts w:eastAsiaTheme="minorEastAsia"/>
-        </w:rPr>
-      </w:pPr>
-      <w:r>
-        <w:rPr>
-          <w:rFonts w:eastAsiaTheme="minorEastAsia"/>
-        </w:rPr>
-        <w:t xml:space="preserve">Si déterminant = 0, l’espace se contracte complétement le long d’au moins une dimension, ce qui lui fait perdre tout son volume. </w:t>
-      </w:r>
-    </w:p>
-    <w:p>
-      <w:pPr>
-        <w:rPr>
-          <w:rFonts w:eastAsiaTheme="minorEastAsia"/>
-        </w:rPr>
-      </w:pPr>
-      <w:r>
-        <w:rPr>
-          <w:rFonts w:eastAsiaTheme="minorEastAsia"/>
-        </w:rPr>
-        <w:t xml:space="preserve">Si le déterminant est égal à 1, alors la transformation préserve le volume. </w:t>
-      </w:r>
-    </w:p>
-    <w:p>
-      <w:pPr>
+        <w:jc w:val="both"/>
+        <w:rPr>
+          <w:rFonts w:eastAsiaTheme="minorEastAsia"/>
+        </w:rPr>
+      </w:pPr>
+      <w:r>
+        <w:rPr>
+          <w:rFonts w:eastAsiaTheme="minorEastAsia"/>
+        </w:rPr>
+        <w:t>La valeur absolue du déterminant peut être considérée comme une norme, sa multiplication par la matrice contracte ou augmente l’espace.</w:t>
+      </w:r>
+    </w:p>
+    <w:p>
+      <w:pPr>
+        <w:jc w:val="both"/>
+        <w:rPr>
+          <w:rFonts w:eastAsiaTheme="minorEastAsia"/>
+        </w:rPr>
+      </w:pPr>
+      <w:r>
+        <w:rPr>
+          <w:rFonts w:eastAsiaTheme="minorEastAsia"/>
+        </w:rPr>
+        <w:t>Si déterminant = 0, l’espace se contracte complétement le long d’au moins une dimension, ce qui lui fait perdre tout son volume.</w:t>
+      </w:r>
+    </w:p>
+    <w:p>
+      <w:pPr>
+        <w:jc w:val="both"/>
+        <w:rPr>
+          <w:rFonts w:eastAsiaTheme="minorEastAsia"/>
+        </w:rPr>
+      </w:pPr>
+      <w:r>
+        <w:rPr>
+          <w:rFonts w:eastAsiaTheme="minorEastAsia"/>
+        </w:rPr>
+        <w:t>Si le déterminant est égal à 1, alors la transformation préserve le volume.</w:t>
+      </w:r>
+    </w:p>
+    <w:p>
+      <w:pPr>
+        <w:jc w:val="both"/>
         <w:rPr>
           <w:rFonts w:eastAsiaTheme="minorEastAsia"/>
         </w:rPr>
@@ -3454,6 +3645,7 @@
     </w:p>
     <w:p>
       <w:pPr>
+        <w:jc w:val="both"/>
         <w:rPr>
           <w:rFonts w:eastAsiaTheme="minorEastAsia"/>
         </w:rPr>
@@ -3495,6 +3687,7 @@
     </w:p>
     <w:p>
       <w:pPr>
+        <w:jc w:val="both"/>
         <w:rPr>
           <w:rFonts w:eastAsiaTheme="minorEastAsia"/>
         </w:rPr>
@@ -3508,6 +3701,7 @@
     </w:p>
     <w:p>
       <w:pPr>
+        <w:jc w:val="both"/>
         <w:rPr>
           <w:rFonts w:eastAsiaTheme="minorEastAsia"/>
         </w:rPr>
@@ -3551,41 +3745,44 @@
     </w:p>
     <w:p>
       <w:pPr>
-        <w:rPr>
-          <w:rFonts w:eastAsiaTheme="minorEastAsia"/>
-        </w:rPr>
-      </w:pPr>
-      <w:r>
-        <w:rPr>
-          <w:rFonts w:eastAsiaTheme="minorEastAsia"/>
-        </w:rPr>
-        <w:t xml:space="preserve">Minimise la distance entre le point d’entrée x et sa reconstruction </w:t>
+        <w:jc w:val="both"/>
+        <w:rPr>
+          <w:rFonts w:eastAsiaTheme="minorEastAsia"/>
+        </w:rPr>
+      </w:pPr>
+      <w:r>
+        <w:rPr>
+          <w:rFonts w:eastAsiaTheme="minorEastAsia"/>
+        </w:rPr>
+        <w:t>Minimise la distance entre le point d’entrée x et sa reconstruction</w:t>
       </w:r>
     </w:p>
     <w:p>
       <w:pPr>
         <w:pStyle w:val="Titre1"/>
-        <w:rPr>
-          <w:rFonts w:eastAsiaTheme="minorEastAsia"/>
-        </w:rPr>
-      </w:pPr>
-      <w:r>
-        <w:rPr>
-          <w:rFonts w:eastAsiaTheme="minorEastAsia"/>
-        </w:rPr>
-        <w:t xml:space="preserve">Probabilité et théorie de l’information </w:t>
-      </w:r>
-    </w:p>
-    <w:p>
-      <w:pPr>
-        <w:rPr>
-          <w:rFonts w:eastAsiaTheme="minorEastAsia"/>
-        </w:rPr>
-      </w:pPr>
-    </w:p>
-    <w:p>
-      <w:pPr>
-        <w:ind w:left="360"/>
+        <w:jc w:val="both"/>
+        <w:rPr>
+          <w:rFonts w:eastAsiaTheme="minorEastAsia"/>
+        </w:rPr>
+      </w:pPr>
+      <w:r>
+        <w:rPr>
+          <w:rFonts w:eastAsiaTheme="minorEastAsia"/>
+        </w:rPr>
+        <w:t>Probabilité et théorie de l’information</w:t>
+      </w:r>
+    </w:p>
+    <w:p>
+      <w:pPr>
+        <w:jc w:val="both"/>
+        <w:rPr>
+          <w:rFonts w:eastAsiaTheme="minorEastAsia"/>
+        </w:rPr>
+      </w:pPr>
+    </w:p>
+    <w:p>
+      <w:pPr>
+        <w:jc w:val="both"/>
         <w:rPr>
           <w:rFonts w:eastAsiaTheme="minorEastAsia"/>
         </w:rPr>
@@ -3640,7 +3837,7 @@
     </w:p>
     <w:p>
       <w:pPr>
-        <w:ind w:left="360"/>
+        <w:jc w:val="both"/>
       </w:pPr>
       <w:r>
         <w:rPr>
@@ -3658,7 +3855,7 @@
         <w:rPr>
           <w:rFonts w:eastAsiaTheme="minorEastAsia"/>
         </w:rPr>
-        <w:t xml:space="preserve">la théorie de l’information s’illustre en deux manières : </w:t>
+        <w:t>la théorie de l’information s’illustre en deux manières :</w:t>
       </w:r>
     </w:p>
     <w:p>
@@ -3668,6 +3865,8 @@
           <w:ilvl w:val="0"/>
           <w:numId w:val="11"/>
         </w:numPr>
+        <w:ind w:left="0"/>
+        <w:jc w:val="both"/>
         <w:rPr>
           <w:rFonts w:eastAsiaTheme="minorEastAsia"/>
         </w:rPr>
@@ -3686,6 +3885,8 @@
           <w:ilvl w:val="0"/>
           <w:numId w:val="11"/>
         </w:numPr>
+        <w:ind w:left="0"/>
+        <w:jc w:val="both"/>
       </w:pPr>
       <w:r>
         <w:t>Utiliser la probabilité et la statistique pour analyser le comportement théorique des systèmes IA.</w:t>
@@ -3694,16 +3895,8 @@
     <w:p>
       <w:pPr>
         <w:pStyle w:val="Paragraphedeliste"/>
-      </w:pPr>
-    </w:p>
-    <w:p>
-      <w:pPr>
-        <w:pStyle w:val="Paragraphedeliste"/>
-      </w:pPr>
-    </w:p>
-    <w:p>
-      <w:pPr>
-        <w:pStyle w:val="Paragraphedeliste"/>
+        <w:ind w:left="0"/>
+        <w:jc w:val="both"/>
       </w:pPr>
     </w:p>
     <w:p>
@@ -3713,6 +3906,8 @@
           <w:ilvl w:val="0"/>
           <w:numId w:val="12"/>
         </w:numPr>
+        <w:ind w:left="142"/>
+        <w:jc w:val="both"/>
         <w:rPr>
           <w:b/>
           <w:bCs/>
@@ -3723,7 +3918,6 @@
           <w:b/>
           <w:bCs/>
         </w:rPr>
-        <w:lastRenderedPageBreak/>
         <w:t>La probabilité permet de raisonner en présence d’incertitude.</w:t>
       </w:r>
     </w:p>
@@ -3734,6 +3928,8 @@
           <w:ilvl w:val="0"/>
           <w:numId w:val="12"/>
         </w:numPr>
+        <w:ind w:left="142"/>
+        <w:jc w:val="both"/>
         <w:rPr>
           <w:b/>
           <w:bCs/>
@@ -3756,6 +3952,7 @@
     </w:p>
     <w:p>
       <w:pPr>
+        <w:jc w:val="both"/>
         <w:rPr>
           <w:b/>
           <w:bCs/>
@@ -3766,11 +3963,12 @@
           <w:b/>
           <w:bCs/>
         </w:rPr>
-        <w:t xml:space="preserve">A partir de 1980, on quantifie l’incertitude à l’aide de notion de probabilité. </w:t>
-      </w:r>
-    </w:p>
-    <w:p>
-      <w:pPr>
+        <w:t>A partir de 1980, on quantifie l’incertitude à l’aide de notion de probabilité.</w:t>
+      </w:r>
+    </w:p>
+    <w:p>
+      <w:pPr>
+        <w:jc w:val="both"/>
         <w:rPr>
           <w:b/>
           <w:bCs/>
@@ -3791,6 +3989,7 @@
           <w:ilvl w:val="0"/>
           <w:numId w:val="13"/>
         </w:numPr>
+        <w:jc w:val="both"/>
         <w:rPr>
           <w:b/>
           <w:bCs/>
@@ -3827,6 +4026,7 @@
           <w:ilvl w:val="0"/>
           <w:numId w:val="13"/>
         </w:numPr>
+        <w:jc w:val="both"/>
         <w:rPr>
           <w:b/>
           <w:bCs/>
@@ -3837,6 +4037,7 @@
           <w:b/>
           <w:bCs/>
         </w:rPr>
+        <w:lastRenderedPageBreak/>
         <w:t>O</w:t>
       </w:r>
       <w:r>
@@ -3857,6 +4058,7 @@
     <w:p>
       <w:pPr>
         <w:pStyle w:val="Paragraphedeliste"/>
+        <w:jc w:val="both"/>
         <w:rPr>
           <w:b/>
           <w:bCs/>
@@ -3877,6 +4079,7 @@
           <w:ilvl w:val="0"/>
           <w:numId w:val="13"/>
         </w:numPr>
+        <w:jc w:val="both"/>
         <w:rPr>
           <w:b/>
           <w:bCs/>
@@ -3894,10 +4097,13 @@
           <w:b/>
           <w:bCs/>
         </w:rPr>
-        <w:t xml:space="preserve"> : Lorsqu’un modèle doit rejeter une information qui a été observée. </w:t>
-      </w:r>
-    </w:p>
-    <w:p>
+        <w:t> : Lorsqu’un modèle doit rejeter une information qui a été observée.</w:t>
+      </w:r>
+    </w:p>
+    <w:p>
+      <w:pPr>
+        <w:jc w:val="both"/>
+      </w:pPr>
       <w:r>
         <w:t>En préfère les règles simples et incertaines plutôt que les règles complexes et certaines. Car, elles sont difficiles à développer, à entretenir, à communiquer et reste sujettes à l’</w:t>
       </w:r>
@@ -3911,6 +4117,9 @@
       </w:r>
     </w:p>
     <w:p>
+      <w:pPr>
+        <w:jc w:val="both"/>
+      </w:pPr>
       <w:r>
         <w:t xml:space="preserve">Les lois de probabilités très utile et applicable pour des événements </w:t>
       </w:r>
@@ -3973,6 +4182,9 @@
       </w:r>
     </w:p>
     <w:p>
+      <w:pPr>
+        <w:jc w:val="both"/>
+      </w:pPr>
       <w:r>
         <w:t>La probabilité est considérée comme l’extension de la logique pour faire face à l’incertitude.</w:t>
       </w:r>
@@ -3984,8 +4196,8 @@
         <w:tblLook w:val="04A0" w:firstRow="1" w:lastRow="0" w:firstColumn="1" w:lastColumn="0" w:noHBand="0" w:noVBand="1"/>
       </w:tblPr>
       <w:tblGrid>
-        <w:gridCol w:w="1244"/>
-        <w:gridCol w:w="7818"/>
+        <w:gridCol w:w="1194"/>
+        <w:gridCol w:w="7868"/>
       </w:tblGrid>
       <w:tr>
         <w:tc>
@@ -3993,6 +4205,9 @@
             <w:tcW w:w="988" w:type="dxa"/>
           </w:tcPr>
           <w:p>
+            <w:pPr>
+              <w:jc w:val="both"/>
+            </w:pPr>
             <w:r>
               <w:t>Logique</w:t>
             </w:r>
@@ -4003,11 +4218,18 @@
             <w:tcW w:w="8074" w:type="dxa"/>
           </w:tcPr>
           <w:p>
+            <w:pPr>
+              <w:jc w:val="both"/>
+            </w:pPr>
             <w:r>
               <w:t>Ensemble de règle formelle pour déterminer quelles propositions sont vraies ou fausses étant donné l’hypothèse selon laquelle un autre ensemble de proposition soit vrai ou faux.</w:t>
             </w:r>
           </w:p>
-          <w:p/>
+          <w:p>
+            <w:pPr>
+              <w:jc w:val="both"/>
+            </w:pPr>
+          </w:p>
         </w:tc>
       </w:tr>
       <w:tr>
@@ -4016,11 +4238,14 @@
             <w:tcW w:w="988" w:type="dxa"/>
           </w:tcPr>
           <w:p>
+            <w:pPr>
+              <w:jc w:val="both"/>
+            </w:pPr>
             <w:r>
               <w:t>P</w:t>
             </w:r>
             <w:r>
-              <w:t>robabilité </w:t>
+              <w:t>robabilité</w:t>
             </w:r>
           </w:p>
         </w:tc>
@@ -4029,17 +4254,30 @@
             <w:tcW w:w="8074" w:type="dxa"/>
           </w:tcPr>
           <w:p>
-            <w:r>
-              <w:t xml:space="preserve">Fournit des règles formelles pour déterminer la probabilité qu’une proposition soit vraie compte tenu de la vraisemblance d’autres propositions. </w:t>
+            <w:pPr>
+              <w:jc w:val="both"/>
+            </w:pPr>
+            <w:r>
+              <w:t>Fournit des règles formelles pour déterminer la probabilité qu’une proposition soit vraie compte tenu de la vraisemblance d’autres propositions.</w:t>
             </w:r>
           </w:p>
-          <w:p/>
+          <w:p>
+            <w:pPr>
+              <w:jc w:val="both"/>
+            </w:pPr>
+          </w:p>
         </w:tc>
       </w:tr>
     </w:tbl>
-    <w:p/>
-    <w:p>
-      <w:bookmarkStart w:id="0" w:name="_GoBack"/>
+    <w:p>
+      <w:pPr>
+        <w:jc w:val="both"/>
+      </w:pPr>
+    </w:p>
+    <w:p>
+      <w:pPr>
+        <w:jc w:val="both"/>
+      </w:pPr>
       <w:r>
         <w:rPr>
           <w:b/>
@@ -4075,6 +4313,9 @@
       </w:r>
     </w:p>
     <w:p>
+      <w:pPr>
+        <w:jc w:val="both"/>
+      </w:pPr>
       <w:r>
         <w:rPr>
           <w:b/>
@@ -4086,25 +4327,1430 @@
         <w:t>est une description de la vraisemblance selon laquelle une VA, ou un ensemble de VA, prenne chacun de ses états (valeurs possibles).</w:t>
       </w:r>
     </w:p>
-    <w:bookmarkEnd w:id="0"/>
+    <w:tbl>
+      <w:tblPr>
+        <w:tblStyle w:val="Grilledutableau"/>
+        <w:tblW w:w="0" w:type="auto"/>
+        <w:tblLook w:val="04A0" w:firstRow="1" w:lastRow="0" w:firstColumn="1" w:lastColumn="0" w:noHBand="0" w:noVBand="1"/>
+      </w:tblPr>
+      <w:tblGrid>
+        <w:gridCol w:w="4390"/>
+        <w:gridCol w:w="141"/>
+        <w:gridCol w:w="4531"/>
+      </w:tblGrid>
+      <w:tr>
+        <w:tc>
+          <w:tcPr>
+            <w:tcW w:w="4390" w:type="dxa"/>
+          </w:tcPr>
+          <w:p>
+            <w:pPr>
+              <w:jc w:val="both"/>
+            </w:pPr>
+            <w:r>
+              <w:t>Variable discrète</w:t>
+            </w:r>
+          </w:p>
+        </w:tc>
+        <w:tc>
+          <w:tcPr>
+            <w:tcW w:w="4672" w:type="dxa"/>
+            <w:gridSpan w:val="2"/>
+          </w:tcPr>
+          <w:p>
+            <w:pPr>
+              <w:jc w:val="both"/>
+            </w:pPr>
+            <w:r>
+              <w:t xml:space="preserve">Variable continue </w:t>
+            </w:r>
+          </w:p>
+        </w:tc>
+      </w:tr>
+      <w:tr>
+        <w:tc>
+          <w:tcPr>
+            <w:tcW w:w="4390" w:type="dxa"/>
+          </w:tcPr>
+          <w:p>
+            <w:pPr>
+              <w:jc w:val="both"/>
+            </w:pPr>
+            <w:r>
+              <w:t>F</w:t>
+            </w:r>
+            <w:r>
+              <w:t xml:space="preserve">onction de masse (FM) </w:t>
+            </w:r>
+          </w:p>
+        </w:tc>
+        <w:tc>
+          <w:tcPr>
+            <w:tcW w:w="4672" w:type="dxa"/>
+            <w:gridSpan w:val="2"/>
+          </w:tcPr>
+          <w:p>
+            <w:pPr>
+              <w:jc w:val="both"/>
+            </w:pPr>
+            <w:r>
+              <w:t>D</w:t>
+            </w:r>
+            <w:r>
+              <w:t>ensité de probabilité (DP)</w:t>
+            </w:r>
+          </w:p>
+        </w:tc>
+      </w:tr>
+      <w:tr>
+        <w:tc>
+          <w:tcPr>
+            <w:tcW w:w="4390" w:type="dxa"/>
+          </w:tcPr>
+          <w:p>
+            <w:pPr>
+              <w:jc w:val="both"/>
+            </w:pPr>
+            <w:r>
+              <w:t xml:space="preserve">Une loi de probabilité sur des variables discrètes peut-être décrite à l’aide d’une fonction de masse </w:t>
+            </w:r>
+            <w:proofErr w:type="gramStart"/>
+            <w:r>
+              <w:t>P(</w:t>
+            </w:r>
+            <w:proofErr w:type="gramEnd"/>
+            <w:r>
+              <w:t xml:space="preserve">x = x). </w:t>
+            </w:r>
+          </w:p>
+          <w:p>
+            <w:pPr>
+              <w:jc w:val="both"/>
+            </w:pPr>
+          </w:p>
+          <w:p>
+            <w:pPr>
+              <w:jc w:val="both"/>
+              <w:rPr>
+                <w:b/>
+                <w:bCs/>
+              </w:rPr>
+            </w:pPr>
+            <w:r>
+              <w:t xml:space="preserve">Elle peut également agir sur plusieurs variables en même temps </w:t>
+            </w:r>
+            <w:r>
+              <w:rPr>
+                <w:b/>
+                <w:bCs/>
+              </w:rPr>
+              <w:t>« probabilité jointe </w:t>
+            </w:r>
+            <w:r>
+              <w:rPr>
+                <w:b/>
+                <w:bCs/>
+              </w:rPr>
+              <w:t xml:space="preserve">– </w:t>
+            </w:r>
+            <w:proofErr w:type="gramStart"/>
+            <w:r>
+              <w:rPr>
+                <w:b/>
+                <w:bCs/>
+              </w:rPr>
+              <w:t>P(</w:t>
+            </w:r>
+            <w:proofErr w:type="gramEnd"/>
+            <w:r>
+              <w:rPr>
+                <w:b/>
+                <w:bCs/>
+              </w:rPr>
+              <w:t>x = x, y = y)</w:t>
+            </w:r>
+            <w:r>
+              <w:rPr>
+                <w:b/>
+                <w:bCs/>
+              </w:rPr>
+              <w:t>»</w:t>
+            </w:r>
+            <w:r>
+              <w:rPr>
+                <w:b/>
+                <w:bCs/>
+              </w:rPr>
+              <w:t xml:space="preserve"> </w:t>
+            </w:r>
+          </w:p>
+          <w:p>
+            <w:pPr>
+              <w:jc w:val="both"/>
+              <w:rPr>
+                <w:b/>
+                <w:bCs/>
+              </w:rPr>
+            </w:pPr>
+            <w:r>
+              <w:rPr>
+                <w:b/>
+                <w:bCs/>
+              </w:rPr>
+              <w:t>P doit vérifier :</w:t>
+            </w:r>
+          </w:p>
+          <w:p>
+            <w:pPr>
+              <w:pStyle w:val="Paragraphedeliste"/>
+              <w:numPr>
+                <w:ilvl w:val="0"/>
+                <w:numId w:val="1"/>
+              </w:numPr>
+              <w:jc w:val="both"/>
+            </w:pPr>
+            <w:r>
+              <w:t>Le domaine de P doit être l’ensemble des états possibles de x.</w:t>
+            </w:r>
+          </w:p>
+          <w:p>
+            <w:pPr>
+              <w:pStyle w:val="Paragraphedeliste"/>
+              <w:numPr>
+                <w:ilvl w:val="0"/>
+                <w:numId w:val="1"/>
+              </w:numPr>
+              <w:jc w:val="both"/>
+            </w:pPr>
+            <m:oMath>
+              <m:r>
+                <m:rPr>
+                  <m:sty m:val="p"/>
+                </m:rPr>
+                <w:rPr>
+                  <w:rFonts w:ascii="Cambria Math" w:hAnsi="Cambria Math"/>
+                </w:rPr>
+                <m:t>∇</m:t>
+              </m:r>
+              <m:r>
+                <m:rPr>
+                  <m:sty m:val="p"/>
+                </m:rPr>
+                <w:rPr>
+                  <w:rFonts w:ascii="Cambria Math" w:hAnsi="Cambria Math"/>
+                </w:rPr>
+                <m:t xml:space="preserve"> x ∈X, </m:t>
+              </m:r>
+              <m:r>
+                <w:rPr>
+                  <w:rFonts w:ascii="Cambria Math" w:hAnsi="Cambria Math"/>
+                </w:rPr>
+                <m:t xml:space="preserve">0≤p(x)≥1 </m:t>
+              </m:r>
+            </m:oMath>
+          </w:p>
+          <w:p>
+            <w:pPr>
+              <w:pStyle w:val="Paragraphedeliste"/>
+              <w:numPr>
+                <w:ilvl w:val="0"/>
+                <w:numId w:val="1"/>
+              </w:numPr>
+              <w:jc w:val="both"/>
+            </w:pPr>
+            <m:oMath>
+              <m:nary>
+                <m:naryPr>
+                  <m:chr m:val="∑"/>
+                  <m:limLoc m:val="undOvr"/>
+                  <m:ctrlPr>
+                    <w:rPr>
+                      <w:rFonts w:ascii="Cambria Math" w:hAnsi="Cambria Math"/>
+                      <w:i/>
+                    </w:rPr>
+                  </m:ctrlPr>
+                </m:naryPr>
+                <m:sub>
+                  <m:r>
+                    <w:rPr>
+                      <w:rFonts w:ascii="Cambria Math" w:hAnsi="Cambria Math"/>
+                    </w:rPr>
+                    <m:t>i</m:t>
+                  </m:r>
+                </m:sub>
+                <m:sup>
+                  <m:r>
+                    <w:rPr>
+                      <w:rFonts w:ascii="Cambria Math" w:hAnsi="Cambria Math"/>
+                    </w:rPr>
+                    <m:t>N</m:t>
+                  </m:r>
+                </m:sup>
+                <m:e>
+                  <m:r>
+                    <w:rPr>
+                      <w:rFonts w:ascii="Cambria Math" w:hAnsi="Cambria Math"/>
+                    </w:rPr>
+                    <m:t>p</m:t>
+                  </m:r>
+                  <m:d>
+                    <m:dPr>
+                      <m:ctrlPr>
+                        <w:rPr>
+                          <w:rFonts w:ascii="Cambria Math" w:hAnsi="Cambria Math"/>
+                          <w:i/>
+                        </w:rPr>
+                      </m:ctrlPr>
+                    </m:dPr>
+                    <m:e>
+                      <m:r>
+                        <w:rPr>
+                          <w:rFonts w:ascii="Cambria Math" w:hAnsi="Cambria Math"/>
+                        </w:rPr>
+                        <m:t>x=</m:t>
+                      </m:r>
+                      <m:sSub>
+                        <m:sSubPr>
+                          <m:ctrlPr>
+                            <w:rPr>
+                              <w:rFonts w:ascii="Cambria Math" w:hAnsi="Cambria Math"/>
+                              <w:i/>
+                            </w:rPr>
+                          </m:ctrlPr>
+                        </m:sSubPr>
+                        <m:e>
+                          <m:r>
+                            <w:rPr>
+                              <w:rFonts w:ascii="Cambria Math" w:hAnsi="Cambria Math"/>
+                            </w:rPr>
+                            <m:t>x</m:t>
+                          </m:r>
+                        </m:e>
+                        <m:sub>
+                          <m:r>
+                            <w:rPr>
+                              <w:rFonts w:ascii="Cambria Math" w:hAnsi="Cambria Math"/>
+                            </w:rPr>
+                            <m:t>i</m:t>
+                          </m:r>
+                        </m:sub>
+                      </m:sSub>
+                    </m:e>
+                  </m:d>
+                  <m:r>
+                    <w:rPr>
+                      <w:rFonts w:ascii="Cambria Math" w:hAnsi="Cambria Math"/>
+                    </w:rPr>
+                    <m:t>=1</m:t>
+                  </m:r>
+                </m:e>
+              </m:nary>
+            </m:oMath>
+          </w:p>
+        </w:tc>
+        <w:tc>
+          <w:tcPr>
+            <w:tcW w:w="4672" w:type="dxa"/>
+            <w:gridSpan w:val="2"/>
+          </w:tcPr>
+          <w:p>
+            <w:pPr>
+              <w:jc w:val="both"/>
+            </w:pPr>
+            <w:r>
+              <w:t xml:space="preserve">Une loi de probabilité sur des variables </w:t>
+            </w:r>
+            <w:r>
+              <w:t>continues</w:t>
+            </w:r>
+            <w:r>
+              <w:t xml:space="preserve"> peut</w:t>
+            </w:r>
+            <w:r>
+              <w:t>-</w:t>
+            </w:r>
+            <w:r>
+              <w:t xml:space="preserve">être décrite à l’aide </w:t>
+            </w:r>
+            <w:r>
+              <w:t>d’une densité de probabilité (DP)</w:t>
+            </w:r>
+            <w:r>
+              <w:t>.</w:t>
+            </w:r>
+          </w:p>
+          <w:p>
+            <w:pPr>
+              <w:jc w:val="both"/>
+            </w:pPr>
+            <w:r>
+              <w:t xml:space="preserve">Une DP ne donne pas la probabilité d’un état spécifique, elle donne la probabilité d’une région infinitésimale de volume </w:t>
+            </w:r>
+            <m:oMath>
+              <m:r>
+                <w:rPr>
+                  <w:rFonts w:ascii="Cambria Math" w:hAnsi="Cambria Math"/>
+                </w:rPr>
+                <m:t>δx</m:t>
+              </m:r>
+            </m:oMath>
+          </w:p>
+          <w:p>
+            <w:pPr>
+              <w:jc w:val="both"/>
+              <w:rPr>
+                <w:b/>
+                <w:bCs/>
+              </w:rPr>
+            </w:pPr>
+            <w:r>
+              <w:rPr>
+                <w:b/>
+                <w:bCs/>
+              </w:rPr>
+              <w:t>P doit vérifier :</w:t>
+            </w:r>
+          </w:p>
+          <w:p>
+            <w:pPr>
+              <w:pStyle w:val="Paragraphedeliste"/>
+              <w:numPr>
+                <w:ilvl w:val="0"/>
+                <w:numId w:val="1"/>
+              </w:numPr>
+              <w:jc w:val="both"/>
+            </w:pPr>
+            <w:r>
+              <w:t>Le domaine de P doit être l’ensemble des états possibles de x.</w:t>
+            </w:r>
+          </w:p>
+          <w:p>
+            <w:pPr>
+              <w:pStyle w:val="Paragraphedeliste"/>
+              <w:numPr>
+                <w:ilvl w:val="0"/>
+                <w:numId w:val="1"/>
+              </w:numPr>
+              <w:jc w:val="both"/>
+            </w:pPr>
+            <m:oMath>
+              <m:r>
+                <m:rPr>
+                  <m:sty m:val="p"/>
+                </m:rPr>
+                <w:rPr>
+                  <w:rFonts w:ascii="Cambria Math" w:hAnsi="Cambria Math"/>
+                </w:rPr>
+                <m:t>∇</m:t>
+              </m:r>
+              <m:r>
+                <m:rPr>
+                  <m:sty m:val="p"/>
+                </m:rPr>
+                <w:rPr>
+                  <w:rFonts w:ascii="Cambria Math" w:hAnsi="Cambria Math"/>
+                </w:rPr>
+                <m:t xml:space="preserve"> x∈X</m:t>
+              </m:r>
+              <m:r>
+                <m:rPr>
+                  <m:sty m:val="b"/>
+                </m:rPr>
+                <w:rPr>
+                  <w:rFonts w:ascii="Cambria Math" w:hAnsi="Cambria Math"/>
+                </w:rPr>
+                <m:t xml:space="preserve">,  </m:t>
+              </m:r>
+              <m:r>
+                <m:rPr>
+                  <m:sty m:val="bi"/>
+                </m:rPr>
+                <w:rPr>
+                  <w:rFonts w:ascii="Cambria Math" w:hAnsi="Cambria Math"/>
+                </w:rPr>
+                <m:t>p</m:t>
+              </m:r>
+              <m:d>
+                <m:dPr>
+                  <m:ctrlPr>
+                    <w:rPr>
+                      <w:rFonts w:ascii="Cambria Math" w:hAnsi="Cambria Math"/>
+                      <w:b/>
+                      <w:bCs/>
+                      <w:i/>
+                    </w:rPr>
+                  </m:ctrlPr>
+                </m:dPr>
+                <m:e>
+                  <m:r>
+                    <m:rPr>
+                      <m:sty m:val="bi"/>
+                    </m:rPr>
+                    <w:rPr>
+                      <w:rFonts w:ascii="Cambria Math" w:hAnsi="Cambria Math"/>
+                    </w:rPr>
+                    <m:t>x</m:t>
+                  </m:r>
+                </m:e>
+              </m:d>
+              <m:r>
+                <m:rPr>
+                  <m:sty m:val="bi"/>
+                </m:rPr>
+                <w:rPr>
+                  <w:rFonts w:ascii="Cambria Math" w:hAnsi="Cambria Math"/>
+                </w:rPr>
+                <m:t>≥0</m:t>
+              </m:r>
+              <m:r>
+                <w:rPr>
+                  <w:rFonts w:ascii="Cambria Math" w:hAnsi="Cambria Math"/>
+                </w:rPr>
+                <m:t xml:space="preserve"> </m:t>
+              </m:r>
+            </m:oMath>
+          </w:p>
+          <w:p>
+            <w:pPr>
+              <w:pStyle w:val="Paragraphedeliste"/>
+              <w:numPr>
+                <w:ilvl w:val="0"/>
+                <w:numId w:val="1"/>
+              </w:numPr>
+              <w:jc w:val="both"/>
+            </w:pPr>
+            <m:oMath>
+              <m:nary>
+                <m:naryPr>
+                  <m:limLoc m:val="undOvr"/>
+                  <m:subHide m:val="1"/>
+                  <m:supHide m:val="1"/>
+                  <m:ctrlPr>
+                    <w:rPr>
+                      <w:rFonts w:ascii="Cambria Math" w:hAnsi="Cambria Math"/>
+                      <w:i/>
+                    </w:rPr>
+                  </m:ctrlPr>
+                </m:naryPr>
+                <m:sub/>
+                <m:sup/>
+                <m:e>
+                  <m:r>
+                    <w:rPr>
+                      <w:rFonts w:ascii="Cambria Math" w:hAnsi="Cambria Math"/>
+                    </w:rPr>
+                    <m:t>p</m:t>
+                  </m:r>
+                  <m:d>
+                    <m:dPr>
+                      <m:ctrlPr>
+                        <w:rPr>
+                          <w:rFonts w:ascii="Cambria Math" w:hAnsi="Cambria Math"/>
+                          <w:i/>
+                        </w:rPr>
+                      </m:ctrlPr>
+                    </m:dPr>
+                    <m:e>
+                      <m:r>
+                        <w:rPr>
+                          <w:rFonts w:ascii="Cambria Math" w:hAnsi="Cambria Math"/>
+                        </w:rPr>
+                        <m:t>x</m:t>
+                      </m:r>
+                    </m:e>
+                  </m:d>
+                  <m:r>
+                    <w:rPr>
+                      <w:rFonts w:ascii="Cambria Math" w:hAnsi="Cambria Math"/>
+                    </w:rPr>
+                    <m:t>dx=1</m:t>
+                  </m:r>
+                </m:e>
+              </m:nary>
+            </m:oMath>
+          </w:p>
+        </w:tc>
+      </w:tr>
+      <w:tr>
+        <w:tc>
+          <w:tcPr>
+            <w:tcW w:w="9062" w:type="dxa"/>
+            <w:gridSpan w:val="3"/>
+          </w:tcPr>
+          <w:p>
+            <w:pPr>
+              <w:jc w:val="center"/>
+            </w:pPr>
+            <w:r>
+              <w:t xml:space="preserve">La loi de probabilité marginale : On connait la loi de </w:t>
+            </w:r>
+            <w:proofErr w:type="gramStart"/>
+            <w:r>
+              <w:t>P(</w:t>
+            </w:r>
+            <w:proofErr w:type="gramEnd"/>
+            <w:r>
+              <w:t>x, y) et on souhaite savoir la loi de probabilité d’un sous ensemble de celle-ci.</w:t>
+            </w:r>
+          </w:p>
+        </w:tc>
+      </w:tr>
+      <w:tr>
+        <w:tc>
+          <w:tcPr>
+            <w:tcW w:w="4531" w:type="dxa"/>
+            <w:gridSpan w:val="2"/>
+          </w:tcPr>
+          <w:p>
+            <w:pPr>
+              <w:jc w:val="center"/>
+            </w:pPr>
+            <m:oMathPara>
+              <m:oMath>
+                <m:r>
+                  <m:rPr>
+                    <m:sty m:val="p"/>
+                  </m:rPr>
+                  <w:rPr>
+                    <w:rFonts w:ascii="Cambria Math" w:hAnsi="Cambria Math"/>
+                  </w:rPr>
+                  <m:t>∇</m:t>
+                </m:r>
+                <m:r>
+                  <m:rPr>
+                    <m:sty m:val="p"/>
+                  </m:rPr>
+                  <w:rPr>
+                    <w:rFonts w:ascii="Cambria Math" w:hAnsi="Cambria Math"/>
+                  </w:rPr>
+                  <m:t xml:space="preserve"> x ∈X</m:t>
+                </m:r>
+                <m:r>
+                  <m:rPr>
+                    <m:sty m:val="p"/>
+                  </m:rPr>
+                  <w:rPr>
+                    <w:rFonts w:ascii="Cambria Math" w:hAnsi="Cambria Math"/>
+                  </w:rPr>
+                  <m:t>, P</m:t>
+                </m:r>
+                <m:d>
+                  <m:dPr>
+                    <m:ctrlPr>
+                      <w:rPr>
+                        <w:rFonts w:ascii="Cambria Math" w:hAnsi="Cambria Math"/>
+                      </w:rPr>
+                    </m:ctrlPr>
+                  </m:dPr>
+                  <m:e>
+                    <m:r>
+                      <m:rPr>
+                        <m:sty m:val="p"/>
+                      </m:rPr>
+                      <w:rPr>
+                        <w:rFonts w:ascii="Cambria Math" w:hAnsi="Cambria Math"/>
+                      </w:rPr>
+                      <m:t>x=x</m:t>
+                    </m:r>
+                  </m:e>
+                </m:d>
+                <m:r>
+                  <w:rPr>
+                    <w:rFonts w:ascii="Cambria Math" w:hAnsi="Cambria Math"/>
+                  </w:rPr>
+                  <m:t>=</m:t>
+                </m:r>
+                <m:nary>
+                  <m:naryPr>
+                    <m:chr m:val="∑"/>
+                    <m:limLoc m:val="undOvr"/>
+                    <m:ctrlPr>
+                      <w:rPr>
+                        <w:rFonts w:ascii="Cambria Math" w:hAnsi="Cambria Math"/>
+                        <w:i/>
+                      </w:rPr>
+                    </m:ctrlPr>
+                  </m:naryPr>
+                  <m:sub>
+                    <m:r>
+                      <w:rPr>
+                        <w:rFonts w:ascii="Cambria Math" w:hAnsi="Cambria Math"/>
+                      </w:rPr>
+                      <m:t>y</m:t>
+                    </m:r>
+                  </m:sub>
+                  <m:sup>
+                    <m:r>
+                      <w:rPr>
+                        <w:rFonts w:ascii="Cambria Math" w:hAnsi="Cambria Math"/>
+                      </w:rPr>
+                      <m:t xml:space="preserve"> </m:t>
+                    </m:r>
+                  </m:sup>
+                  <m:e>
+                    <m:r>
+                      <w:rPr>
+                        <w:rFonts w:ascii="Cambria Math" w:hAnsi="Cambria Math"/>
+                      </w:rPr>
+                      <m:t>P(x=x, y=y)</m:t>
+                    </m:r>
+                  </m:e>
+                </m:nary>
+              </m:oMath>
+            </m:oMathPara>
+          </w:p>
+        </w:tc>
+        <w:tc>
+          <w:tcPr>
+            <w:tcW w:w="4531" w:type="dxa"/>
+          </w:tcPr>
+          <w:p>
+            <w:pPr>
+              <w:jc w:val="center"/>
+            </w:pPr>
+            <m:oMathPara>
+              <m:oMath>
+                <m:r>
+                  <w:rPr>
+                    <w:rFonts w:ascii="Cambria Math" w:hAnsi="Cambria Math"/>
+                  </w:rPr>
+                  <m:t>p</m:t>
+                </m:r>
+                <m:d>
+                  <m:dPr>
+                    <m:ctrlPr>
+                      <w:rPr>
+                        <w:rFonts w:ascii="Cambria Math" w:hAnsi="Cambria Math"/>
+                        <w:i/>
+                      </w:rPr>
+                    </m:ctrlPr>
+                  </m:dPr>
+                  <m:e>
+                    <m:r>
+                      <w:rPr>
+                        <w:rFonts w:ascii="Cambria Math" w:hAnsi="Cambria Math"/>
+                      </w:rPr>
+                      <m:t>x</m:t>
+                    </m:r>
+                  </m:e>
+                </m:d>
+                <m:r>
+                  <w:rPr>
+                    <w:rFonts w:ascii="Cambria Math" w:hAnsi="Cambria Math"/>
+                  </w:rPr>
+                  <m:t>=</m:t>
+                </m:r>
+                <m:nary>
+                  <m:naryPr>
+                    <m:limLoc m:val="undOvr"/>
+                    <m:subHide m:val="1"/>
+                    <m:supHide m:val="1"/>
+                    <m:ctrlPr>
+                      <w:rPr>
+                        <w:rFonts w:ascii="Cambria Math" w:hAnsi="Cambria Math"/>
+                        <w:i/>
+                      </w:rPr>
+                    </m:ctrlPr>
+                  </m:naryPr>
+                  <m:sub/>
+                  <m:sup/>
+                  <m:e>
+                    <m:r>
+                      <w:rPr>
+                        <w:rFonts w:ascii="Cambria Math" w:hAnsi="Cambria Math"/>
+                      </w:rPr>
+                      <m:t>p</m:t>
+                    </m:r>
+                    <m:d>
+                      <m:dPr>
+                        <m:ctrlPr>
+                          <w:rPr>
+                            <w:rFonts w:ascii="Cambria Math" w:hAnsi="Cambria Math"/>
+                            <w:i/>
+                          </w:rPr>
+                        </m:ctrlPr>
+                      </m:dPr>
+                      <m:e>
+                        <m:r>
+                          <w:rPr>
+                            <w:rFonts w:ascii="Cambria Math" w:hAnsi="Cambria Math"/>
+                          </w:rPr>
+                          <m:t>x, y</m:t>
+                        </m:r>
+                      </m:e>
+                    </m:d>
+                    <m:r>
+                      <w:rPr>
+                        <w:rFonts w:ascii="Cambria Math" w:hAnsi="Cambria Math"/>
+                      </w:rPr>
+                      <m:t>dy</m:t>
+                    </m:r>
+                  </m:e>
+                </m:nary>
+              </m:oMath>
+            </m:oMathPara>
+          </w:p>
+        </w:tc>
+      </w:tr>
+      <w:tr>
+        <w:tc>
+          <w:tcPr>
+            <w:tcW w:w="9062" w:type="dxa"/>
+            <w:gridSpan w:val="3"/>
+          </w:tcPr>
+          <w:p>
+            <w:pPr>
+              <w:jc w:val="center"/>
+              <w:rPr>
+                <w:rFonts w:ascii="Calibri" w:eastAsia="Calibri" w:hAnsi="Calibri" w:cs="Times New Roman"/>
+              </w:rPr>
+            </w:pPr>
+            <w:r>
+              <w:rPr>
+                <w:rFonts w:ascii="Calibri" w:eastAsia="Calibri" w:hAnsi="Calibri" w:cs="Times New Roman"/>
+              </w:rPr>
+              <w:t>Loi de probabilité conditionnelle</w:t>
+            </w:r>
+          </w:p>
+          <w:p>
+            <w:pPr>
+              <w:jc w:val="center"/>
+              <w:rPr>
+                <w:rFonts w:ascii="Calibri" w:eastAsia="Calibri" w:hAnsi="Calibri" w:cs="Times New Roman"/>
+              </w:rPr>
+            </w:pPr>
+            <w:r>
+              <w:rPr>
+                <w:rFonts w:ascii="Calibri" w:eastAsia="Calibri" w:hAnsi="Calibri" w:cs="Times New Roman"/>
+              </w:rPr>
+              <w:lastRenderedPageBreak/>
+              <w:t xml:space="preserve"> </w:t>
+            </w:r>
+            <m:oMath>
+              <m:r>
+                <w:rPr>
+                  <w:rFonts w:ascii="Cambria Math" w:eastAsia="Calibri" w:hAnsi="Cambria Math" w:cs="Times New Roman"/>
+                </w:rPr>
+                <m:t>P</m:t>
+              </m:r>
+              <m:d>
+                <m:dPr>
+                  <m:endChr m:val="|"/>
+                  <m:ctrlPr>
+                    <w:rPr>
+                      <w:rFonts w:ascii="Cambria Math" w:eastAsia="Calibri" w:hAnsi="Cambria Math" w:cs="Times New Roman"/>
+                      <w:i/>
+                    </w:rPr>
+                  </m:ctrlPr>
+                </m:dPr>
+                <m:e>
+                  <m:r>
+                    <w:rPr>
+                      <w:rFonts w:ascii="Cambria Math" w:eastAsia="Calibri" w:hAnsi="Cambria Math" w:cs="Times New Roman"/>
+                    </w:rPr>
+                    <m:t xml:space="preserve">y=y </m:t>
+                  </m:r>
+                </m:e>
+              </m:d>
+              <m:r>
+                <w:rPr>
+                  <w:rFonts w:ascii="Cambria Math" w:eastAsia="Calibri" w:hAnsi="Cambria Math" w:cs="Times New Roman"/>
+                </w:rPr>
+                <m:t xml:space="preserve">x=x)= </m:t>
+              </m:r>
+              <m:f>
+                <m:fPr>
+                  <m:ctrlPr>
+                    <w:rPr>
+                      <w:rFonts w:ascii="Cambria Math" w:eastAsia="Calibri" w:hAnsi="Cambria Math" w:cs="Times New Roman"/>
+                      <w:i/>
+                    </w:rPr>
+                  </m:ctrlPr>
+                </m:fPr>
+                <m:num>
+                  <m:r>
+                    <w:rPr>
+                      <w:rFonts w:ascii="Cambria Math" w:eastAsia="Calibri" w:hAnsi="Cambria Math" w:cs="Times New Roman"/>
+                    </w:rPr>
+                    <m:t>P(y=y, x=x)</m:t>
+                  </m:r>
+                </m:num>
+                <m:den>
+                  <m:r>
+                    <w:rPr>
+                      <w:rFonts w:ascii="Cambria Math" w:eastAsia="Calibri" w:hAnsi="Cambria Math" w:cs="Times New Roman"/>
+                    </w:rPr>
+                    <m:t>P(x=x)</m:t>
+                  </m:r>
+                </m:den>
+              </m:f>
+            </m:oMath>
+          </w:p>
+        </w:tc>
+      </w:tr>
+      <w:tr>
+        <w:tc>
+          <w:tcPr>
+            <w:tcW w:w="9062" w:type="dxa"/>
+            <w:gridSpan w:val="3"/>
+          </w:tcPr>
+          <w:p>
+            <w:pPr>
+              <w:jc w:val="center"/>
+              <w:rPr>
+                <w:rFonts w:ascii="Calibri" w:eastAsia="Calibri" w:hAnsi="Calibri" w:cs="Times New Roman"/>
+                <w:u w:val="single"/>
+              </w:rPr>
+            </w:pPr>
+            <w:r>
+              <w:rPr>
+                <w:rFonts w:ascii="Calibri" w:eastAsia="Calibri" w:hAnsi="Calibri" w:cs="Times New Roman"/>
+                <w:u w:val="single"/>
+              </w:rPr>
+              <w:lastRenderedPageBreak/>
+              <w:t xml:space="preserve">Expérience </w:t>
+            </w:r>
+          </w:p>
+          <w:p>
+            <w:pPr>
+              <w:jc w:val="center"/>
+              <w:rPr>
+                <w:rFonts w:ascii="Calibri" w:eastAsia="Calibri" w:hAnsi="Calibri" w:cs="Times New Roman"/>
+              </w:rPr>
+            </w:pPr>
+          </w:p>
+          <w:p>
+            <w:pPr>
+              <w:jc w:val="center"/>
+              <w:rPr>
+                <w:rFonts w:ascii="Calibri" w:eastAsia="Calibri" w:hAnsi="Calibri" w:cs="Times New Roman"/>
+              </w:rPr>
+            </w:pPr>
+            <w:r>
+              <w:rPr>
+                <w:rFonts w:ascii="Calibri" w:eastAsia="Calibri" w:hAnsi="Calibri" w:cs="Times New Roman"/>
+              </w:rPr>
+              <w:t>Une fonction f(x) par rapport à une loi de probabilité P(x) est la moyenne que f prend lorsque x est tirée de P.</w:t>
+            </w:r>
+          </w:p>
+          <w:p>
+            <w:pPr>
+              <w:jc w:val="center"/>
+              <w:rPr>
+                <w:rFonts w:ascii="Calibri" w:eastAsia="Calibri" w:hAnsi="Calibri" w:cs="Times New Roman"/>
+              </w:rPr>
+            </w:pPr>
+            <w:r>
+              <w:rPr>
+                <w:rFonts w:ascii="Calibri" w:eastAsia="Calibri" w:hAnsi="Calibri" w:cs="Times New Roman"/>
+              </w:rPr>
+              <w:t>L’espérance</w:t>
+            </w:r>
+            <w:r>
+              <w:rPr>
+                <w:rFonts w:ascii="Calibri" w:eastAsia="Calibri" w:hAnsi="Calibri" w:cs="Times New Roman"/>
+              </w:rPr>
+              <w:t xml:space="preserve"> est linéaire. </w:t>
+            </w:r>
+          </w:p>
+        </w:tc>
+      </w:tr>
+      <w:tr>
+        <w:tc>
+          <w:tcPr>
+            <w:tcW w:w="4531" w:type="dxa"/>
+            <w:gridSpan w:val="2"/>
+          </w:tcPr>
+          <w:p>
+            <w:pPr>
+              <w:jc w:val="center"/>
+              <w:rPr>
+                <w:rFonts w:ascii="Calibri" w:eastAsia="Calibri" w:hAnsi="Calibri" w:cs="Times New Roman"/>
+              </w:rPr>
+            </w:pPr>
+            <m:oMathPara>
+              <m:oMath>
+                <m:sSub>
+                  <m:sSubPr>
+                    <m:ctrlPr>
+                      <w:rPr>
+                        <w:rFonts w:ascii="Cambria Math" w:eastAsia="Calibri" w:hAnsi="Cambria Math" w:cs="Times New Roman"/>
+                        <w:i/>
+                      </w:rPr>
+                    </m:ctrlPr>
+                  </m:sSubPr>
+                  <m:e>
+                    <m:r>
+                      <w:rPr>
+                        <w:rFonts w:ascii="Cambria Math" w:eastAsia="Calibri" w:hAnsi="Cambria Math" w:cs="Times New Roman"/>
+                      </w:rPr>
+                      <m:t>E[f</m:t>
+                    </m:r>
+                    <m:d>
+                      <m:dPr>
+                        <m:ctrlPr>
+                          <w:rPr>
+                            <w:rFonts w:ascii="Cambria Math" w:eastAsia="Calibri" w:hAnsi="Cambria Math" w:cs="Times New Roman"/>
+                            <w:i/>
+                          </w:rPr>
+                        </m:ctrlPr>
+                      </m:dPr>
+                      <m:e>
+                        <m:r>
+                          <w:rPr>
+                            <w:rFonts w:ascii="Cambria Math" w:eastAsia="Calibri" w:hAnsi="Cambria Math" w:cs="Times New Roman"/>
+                          </w:rPr>
+                          <m:t>x</m:t>
+                        </m:r>
+                      </m:e>
+                    </m:d>
+                    <m:r>
+                      <w:rPr>
+                        <w:rFonts w:ascii="Cambria Math" w:eastAsia="Calibri" w:hAnsi="Cambria Math" w:cs="Times New Roman"/>
+                      </w:rPr>
+                      <m:t>]</m:t>
+                    </m:r>
+                  </m:e>
+                  <m:sub>
+                    <m:r>
+                      <w:rPr>
+                        <w:rFonts w:ascii="Cambria Math" w:eastAsia="Calibri" w:hAnsi="Cambria Math" w:cs="Times New Roman"/>
+                      </w:rPr>
+                      <m:t>x~p</m:t>
+                    </m:r>
+                  </m:sub>
+                </m:sSub>
+                <m:nary>
+                  <m:naryPr>
+                    <m:chr m:val="∑"/>
+                    <m:limLoc m:val="undOvr"/>
+                    <m:ctrlPr>
+                      <w:rPr>
+                        <w:rFonts w:ascii="Cambria Math" w:eastAsia="Calibri" w:hAnsi="Cambria Math" w:cs="Times New Roman"/>
+                        <w:i/>
+                      </w:rPr>
+                    </m:ctrlPr>
+                  </m:naryPr>
+                  <m:sub>
+                    <m:r>
+                      <w:rPr>
+                        <w:rFonts w:ascii="Cambria Math" w:eastAsia="Calibri" w:hAnsi="Cambria Math" w:cs="Times New Roman"/>
+                      </w:rPr>
+                      <m:t>x</m:t>
+                    </m:r>
+                  </m:sub>
+                  <m:sup>
+                    <m:r>
+                      <w:rPr>
+                        <w:rFonts w:ascii="Cambria Math" w:eastAsia="Calibri" w:hAnsi="Cambria Math" w:cs="Times New Roman"/>
+                      </w:rPr>
+                      <m:t xml:space="preserve"> </m:t>
+                    </m:r>
+                  </m:sup>
+                  <m:e>
+                    <m:r>
+                      <w:rPr>
+                        <w:rFonts w:ascii="Cambria Math" w:eastAsia="Calibri" w:hAnsi="Cambria Math" w:cs="Times New Roman"/>
+                      </w:rPr>
+                      <m:t>P</m:t>
+                    </m:r>
+                    <m:d>
+                      <m:dPr>
+                        <m:ctrlPr>
+                          <w:rPr>
+                            <w:rFonts w:ascii="Cambria Math" w:eastAsia="Calibri" w:hAnsi="Cambria Math" w:cs="Times New Roman"/>
+                            <w:i/>
+                          </w:rPr>
+                        </m:ctrlPr>
+                      </m:dPr>
+                      <m:e>
+                        <m:r>
+                          <w:rPr>
+                            <w:rFonts w:ascii="Cambria Math" w:eastAsia="Calibri" w:hAnsi="Cambria Math" w:cs="Times New Roman"/>
+                          </w:rPr>
+                          <m:t>x</m:t>
+                        </m:r>
+                      </m:e>
+                    </m:d>
+                    <m:r>
+                      <w:rPr>
+                        <w:rFonts w:ascii="Cambria Math" w:eastAsia="Calibri" w:hAnsi="Cambria Math" w:cs="Times New Roman"/>
+                      </w:rPr>
+                      <m:t>f(x)</m:t>
+                    </m:r>
+                  </m:e>
+                </m:nary>
+              </m:oMath>
+            </m:oMathPara>
+          </w:p>
+        </w:tc>
+        <w:tc>
+          <w:tcPr>
+            <w:tcW w:w="4531" w:type="dxa"/>
+          </w:tcPr>
+          <w:p>
+            <w:pPr>
+              <w:jc w:val="center"/>
+              <w:rPr>
+                <w:rFonts w:ascii="Calibri" w:eastAsia="Calibri" w:hAnsi="Calibri" w:cs="Times New Roman"/>
+              </w:rPr>
+            </w:pPr>
+            <m:oMathPara>
+              <m:oMath>
+                <m:sSub>
+                  <m:sSubPr>
+                    <m:ctrlPr>
+                      <w:rPr>
+                        <w:rFonts w:ascii="Cambria Math" w:eastAsia="Calibri" w:hAnsi="Cambria Math" w:cs="Times New Roman"/>
+                        <w:i/>
+                      </w:rPr>
+                    </m:ctrlPr>
+                  </m:sSubPr>
+                  <m:e>
+                    <m:r>
+                      <w:rPr>
+                        <w:rFonts w:ascii="Cambria Math" w:eastAsia="Calibri" w:hAnsi="Cambria Math" w:cs="Times New Roman"/>
+                      </w:rPr>
+                      <m:t>E[f</m:t>
+                    </m:r>
+                    <m:d>
+                      <m:dPr>
+                        <m:ctrlPr>
+                          <w:rPr>
+                            <w:rFonts w:ascii="Cambria Math" w:eastAsia="Calibri" w:hAnsi="Cambria Math" w:cs="Times New Roman"/>
+                            <w:i/>
+                          </w:rPr>
+                        </m:ctrlPr>
+                      </m:dPr>
+                      <m:e>
+                        <m:r>
+                          <w:rPr>
+                            <w:rFonts w:ascii="Cambria Math" w:eastAsia="Calibri" w:hAnsi="Cambria Math" w:cs="Times New Roman"/>
+                          </w:rPr>
+                          <m:t>x</m:t>
+                        </m:r>
+                      </m:e>
+                    </m:d>
+                    <m:r>
+                      <w:rPr>
+                        <w:rFonts w:ascii="Cambria Math" w:eastAsia="Calibri" w:hAnsi="Cambria Math" w:cs="Times New Roman"/>
+                      </w:rPr>
+                      <m:t>]</m:t>
+                    </m:r>
+                  </m:e>
+                  <m:sub>
+                    <m:r>
+                      <w:rPr>
+                        <w:rFonts w:ascii="Cambria Math" w:eastAsia="Calibri" w:hAnsi="Cambria Math" w:cs="Times New Roman"/>
+                      </w:rPr>
+                      <m:t>x~p</m:t>
+                    </m:r>
+                  </m:sub>
+                </m:sSub>
+                <m:nary>
+                  <m:naryPr>
+                    <m:limLoc m:val="undOvr"/>
+                    <m:subHide m:val="1"/>
+                    <m:supHide m:val="1"/>
+                    <m:ctrlPr>
+                      <w:rPr>
+                        <w:rFonts w:ascii="Cambria Math" w:eastAsia="Calibri" w:hAnsi="Cambria Math" w:cs="Times New Roman"/>
+                        <w:i/>
+                      </w:rPr>
+                    </m:ctrlPr>
+                  </m:naryPr>
+                  <m:sub/>
+                  <m:sup/>
+                  <m:e>
+                    <m:r>
+                      <w:rPr>
+                        <w:rFonts w:ascii="Cambria Math" w:eastAsia="Calibri" w:hAnsi="Cambria Math" w:cs="Times New Roman"/>
+                      </w:rPr>
+                      <m:t>P</m:t>
+                    </m:r>
+                    <m:d>
+                      <m:dPr>
+                        <m:ctrlPr>
+                          <w:rPr>
+                            <w:rFonts w:ascii="Cambria Math" w:eastAsia="Calibri" w:hAnsi="Cambria Math" w:cs="Times New Roman"/>
+                            <w:i/>
+                          </w:rPr>
+                        </m:ctrlPr>
+                      </m:dPr>
+                      <m:e>
+                        <m:r>
+                          <w:rPr>
+                            <w:rFonts w:ascii="Cambria Math" w:eastAsia="Calibri" w:hAnsi="Cambria Math" w:cs="Times New Roman"/>
+                          </w:rPr>
+                          <m:t>x</m:t>
+                        </m:r>
+                      </m:e>
+                    </m:d>
+                    <m:r>
+                      <w:rPr>
+                        <w:rFonts w:ascii="Cambria Math" w:eastAsia="Calibri" w:hAnsi="Cambria Math" w:cs="Times New Roman"/>
+                      </w:rPr>
+                      <m:t>f(x)</m:t>
+                    </m:r>
+                    <m:r>
+                      <w:rPr>
+                        <w:rFonts w:ascii="Cambria Math" w:eastAsia="Calibri" w:hAnsi="Cambria Math" w:cs="Times New Roman"/>
+                      </w:rPr>
+                      <m:t>dx</m:t>
+                    </m:r>
+                  </m:e>
+                </m:nary>
+              </m:oMath>
+            </m:oMathPara>
+          </w:p>
+        </w:tc>
+      </w:tr>
+      <w:tr>
+        <w:tc>
+          <w:tcPr>
+            <w:tcW w:w="9062" w:type="dxa"/>
+            <w:gridSpan w:val="3"/>
+          </w:tcPr>
+          <w:p>
+            <w:pPr>
+              <w:jc w:val="center"/>
+              <w:rPr>
+                <w:rFonts w:ascii="Calibri" w:eastAsia="Calibri" w:hAnsi="Calibri" w:cs="Times New Roman"/>
+                <w:u w:val="single"/>
+              </w:rPr>
+            </w:pPr>
+            <w:r>
+              <w:rPr>
+                <w:rFonts w:ascii="Calibri" w:eastAsia="Calibri" w:hAnsi="Calibri" w:cs="Times New Roman"/>
+                <w:u w:val="single"/>
+              </w:rPr>
+              <w:t xml:space="preserve">Variance </w:t>
+            </w:r>
+          </w:p>
+          <w:p>
+            <w:pPr>
+              <w:jc w:val="center"/>
+              <w:rPr>
+                <w:rFonts w:ascii="Calibri" w:eastAsia="Calibri" w:hAnsi="Calibri" w:cs="Times New Roman"/>
+              </w:rPr>
+            </w:pPr>
+          </w:p>
+          <w:p>
+            <w:pPr>
+              <w:jc w:val="center"/>
+              <w:rPr>
+                <w:rFonts w:ascii="Calibri" w:eastAsia="Calibri" w:hAnsi="Calibri" w:cs="Times New Roman"/>
+              </w:rPr>
+            </w:pPr>
+            <w:r>
+              <w:rPr>
+                <w:rFonts w:ascii="Calibri" w:eastAsia="Calibri" w:hAnsi="Calibri" w:cs="Times New Roman"/>
+              </w:rPr>
+              <w:t>Donne une mesure de dispersion sur les valeurs d’une fonction d’une variable aléatoire x lorsque nous échantillons différentes valeurs de x de sa loi de probabilité.</w:t>
+            </w:r>
+          </w:p>
+        </w:tc>
+      </w:tr>
+      <w:tr>
+        <w:tc>
+          <w:tcPr>
+            <w:tcW w:w="9062" w:type="dxa"/>
+            <w:gridSpan w:val="3"/>
+          </w:tcPr>
+          <w:p>
+            <w:pPr>
+              <w:jc w:val="center"/>
+              <w:rPr>
+                <w:rFonts w:ascii="Calibri" w:eastAsia="Calibri" w:hAnsi="Calibri" w:cs="Times New Roman"/>
+                <w:u w:val="single"/>
+              </w:rPr>
+            </w:pPr>
+            <w:r>
+              <w:rPr>
+                <w:rFonts w:ascii="Calibri" w:eastAsia="Calibri" w:hAnsi="Calibri" w:cs="Times New Roman"/>
+                <w:u w:val="single"/>
+              </w:rPr>
+              <w:t>Covariance</w:t>
+            </w:r>
+          </w:p>
+          <w:p>
+            <w:pPr>
+              <w:jc w:val="center"/>
+              <w:rPr>
+                <w:rFonts w:ascii="Calibri" w:eastAsia="Calibri" w:hAnsi="Calibri" w:cs="Times New Roman"/>
+              </w:rPr>
+            </w:pPr>
+          </w:p>
+          <w:p>
+            <w:pPr>
+              <w:jc w:val="center"/>
+              <w:rPr>
+                <w:rFonts w:ascii="Calibri" w:eastAsia="Calibri" w:hAnsi="Calibri" w:cs="Times New Roman"/>
+              </w:rPr>
+            </w:pPr>
+            <w:r>
+              <w:rPr>
+                <w:rFonts w:ascii="Calibri" w:eastAsia="Calibri" w:hAnsi="Calibri" w:cs="Times New Roman"/>
+              </w:rPr>
+              <w:t>Donne une idée de la relation linéaire entre deux valeurs, ainsi que l’échelle de ces variables.</w:t>
+            </w:r>
+          </w:p>
+          <w:p>
+            <w:pPr>
+              <w:pStyle w:val="Paragraphedeliste"/>
+              <w:numPr>
+                <w:ilvl w:val="0"/>
+                <w:numId w:val="14"/>
+              </w:numPr>
+              <w:rPr>
+                <w:rFonts w:ascii="Calibri" w:eastAsia="Calibri" w:hAnsi="Calibri" w:cs="Times New Roman"/>
+              </w:rPr>
+            </w:pPr>
+            <w:r>
+              <w:rPr>
+                <w:rFonts w:ascii="Calibri" w:eastAsia="Calibri" w:hAnsi="Calibri" w:cs="Times New Roman"/>
+              </w:rPr>
+              <w:t>Covariance nulle =&gt; variables indépendantes</w:t>
+            </w:r>
+            <w:r>
+              <w:rPr>
+                <w:rFonts w:ascii="Calibri" w:eastAsia="Calibri" w:hAnsi="Calibri" w:cs="Times New Roman"/>
+              </w:rPr>
+              <w:t xml:space="preserve"> (pas de dépendance lin </w:t>
+            </w:r>
+            <w:proofErr w:type="spellStart"/>
+            <w:r>
+              <w:rPr>
+                <w:rFonts w:ascii="Calibri" w:eastAsia="Calibri" w:hAnsi="Calibri" w:cs="Times New Roman"/>
+              </w:rPr>
+              <w:t>éaire</w:t>
+            </w:r>
+            <w:proofErr w:type="spellEnd"/>
+            <w:r>
+              <w:rPr>
+                <w:rFonts w:ascii="Calibri" w:eastAsia="Calibri" w:hAnsi="Calibri" w:cs="Times New Roman"/>
+              </w:rPr>
+              <w:t>)</w:t>
+            </w:r>
+            <w:r>
+              <w:rPr>
+                <w:rFonts w:ascii="Calibri" w:eastAsia="Calibri" w:hAnsi="Calibri" w:cs="Times New Roman"/>
+              </w:rPr>
+              <w:t xml:space="preserve">. </w:t>
+            </w:r>
+          </w:p>
+          <w:p>
+            <w:pPr>
+              <w:pStyle w:val="Paragraphedeliste"/>
+              <w:numPr>
+                <w:ilvl w:val="0"/>
+                <w:numId w:val="14"/>
+              </w:numPr>
+              <w:rPr>
+                <w:rFonts w:ascii="Calibri" w:eastAsia="Calibri" w:hAnsi="Calibri" w:cs="Times New Roman"/>
+              </w:rPr>
+            </w:pPr>
+            <w:r>
+              <w:rPr>
+                <w:rFonts w:ascii="Calibri" w:eastAsia="Calibri" w:hAnsi="Calibri" w:cs="Times New Roman"/>
+              </w:rPr>
+              <w:t>Covariance positif =&gt; les valeurs changent bcp et sont toues deux très éloignées de leurs moyennes respectives en même temps.</w:t>
+            </w:r>
+          </w:p>
+          <w:p>
+            <w:pPr>
+              <w:pStyle w:val="Paragraphedeliste"/>
+              <w:numPr>
+                <w:ilvl w:val="0"/>
+                <w:numId w:val="14"/>
+              </w:numPr>
+              <w:rPr>
+                <w:rFonts w:ascii="Calibri" w:eastAsia="Calibri" w:hAnsi="Calibri" w:cs="Times New Roman"/>
+              </w:rPr>
+            </w:pPr>
+            <w:r>
+              <w:rPr>
+                <w:rFonts w:ascii="Calibri" w:eastAsia="Calibri" w:hAnsi="Calibri" w:cs="Times New Roman"/>
+              </w:rPr>
+              <w:t>Covariance négatif =&gt; une augmente et l’autre décroit (vice versa).</w:t>
+            </w:r>
+          </w:p>
+          <w:p>
+            <w:pPr>
+              <w:jc w:val="center"/>
+              <w:rPr>
+                <w:rFonts w:ascii="Calibri" w:eastAsia="Calibri" w:hAnsi="Calibri" w:cs="Times New Roman"/>
+              </w:rPr>
+            </w:pPr>
+          </w:p>
+          <w:p>
+            <w:pPr>
+              <w:jc w:val="center"/>
+              <w:rPr>
+                <w:rFonts w:ascii="Calibri" w:eastAsia="Calibri" w:hAnsi="Calibri" w:cs="Times New Roman"/>
+              </w:rPr>
+            </w:pPr>
+            <w:r>
+              <w:rPr>
+                <w:rFonts w:ascii="Calibri" w:eastAsia="Calibri" w:hAnsi="Calibri" w:cs="Times New Roman"/>
+              </w:rPr>
+              <w:t>La covariance et l’indépendance sont des concepts liés mais distincts.</w:t>
+            </w:r>
+            <w:r>
+              <w:rPr>
+                <w:rFonts w:ascii="Calibri" w:eastAsia="Calibri" w:hAnsi="Calibri" w:cs="Times New Roman"/>
+              </w:rPr>
+              <w:t xml:space="preserve"> Car l’indépendance est une exigence plus forte que la covariance nulle.</w:t>
+            </w:r>
+          </w:p>
+          <w:p>
+            <w:pPr>
+              <w:jc w:val="center"/>
+              <w:rPr>
+                <w:rFonts w:ascii="Calibri" w:eastAsia="Calibri" w:hAnsi="Calibri" w:cs="Times New Roman"/>
+              </w:rPr>
+            </w:pPr>
+            <w:r>
+              <w:rPr>
+                <w:rFonts w:ascii="Calibri" w:eastAsia="Calibri" w:hAnsi="Calibri" w:cs="Times New Roman"/>
+              </w:rPr>
+              <w:t>Il se peut que deux Vas soient dépendantes mais avec une covariance nulle.</w:t>
+            </w:r>
+          </w:p>
+        </w:tc>
+      </w:tr>
+    </w:tbl>
+    <w:p>
+      <w:pPr>
+        <w:jc w:val="both"/>
+      </w:pPr>
+      <w:r>
+        <w:tab/>
+      </w:r>
+    </w:p>
     <w:p>
       <w:pPr>
         <w:ind w:left="360"/>
+        <w:jc w:val="both"/>
       </w:pPr>
     </w:p>
     <w:p>
       <w:pPr>
         <w:ind w:left="360"/>
+        <w:jc w:val="both"/>
       </w:pPr>
     </w:p>
     <w:p>
       <w:pPr>
         <w:ind w:left="360"/>
+        <w:jc w:val="both"/>
         <w:rPr>
           <w:b/>
           <w:bCs/>
         </w:rPr>
       </w:pPr>
+      <w:bookmarkStart w:id="0" w:name="_GoBack"/>
+      <w:bookmarkEnd w:id="0"/>
     </w:p>
     <w:sectPr>
       <w:pgSz w:w="11906" w:h="16838"/>
@@ -5313,6 +6959,118 @@
     </w:lvl>
   </w:abstractNum>
   <w:abstractNum w:abstractNumId="11" w15:restartNumberingAfterBreak="0">
+    <w:nsid w:val="7CEB0768"/>
+    <w:multiLevelType w:val="hybridMultilevel"/>
+    <w:tmpl w:val="A1A6CEEA"/>
+    <w:lvl w:ilvl="0" w:tplc="9E20D7EE">
+      <w:numFmt w:val="bullet"/>
+      <w:lvlText w:val="-"/>
+      <w:lvlJc w:val="left"/>
+      <w:pPr>
+        <w:ind w:left="1776" w:hanging="360"/>
+      </w:pPr>
+      <w:rPr>
+        <w:rFonts w:ascii="Calibri" w:eastAsiaTheme="minorHAnsi" w:hAnsi="Calibri" w:cs="Calibri" w:hint="default"/>
+      </w:rPr>
+    </w:lvl>
+    <w:lvl w:ilvl="1" w:tplc="040C0003" w:tentative="1">
+      <w:start w:val="1"/>
+      <w:numFmt w:val="bullet"/>
+      <w:lvlText w:val="o"/>
+      <w:lvlJc w:val="left"/>
+      <w:pPr>
+        <w:ind w:left="2496" w:hanging="360"/>
+      </w:pPr>
+      <w:rPr>
+        <w:rFonts w:ascii="Courier New" w:hAnsi="Courier New" w:cs="Courier New" w:hint="default"/>
+      </w:rPr>
+    </w:lvl>
+    <w:lvl w:ilvl="2" w:tplc="040C0005" w:tentative="1">
+      <w:start w:val="1"/>
+      <w:numFmt w:val="bullet"/>
+      <w:lvlText w:val=""/>
+      <w:lvlJc w:val="left"/>
+      <w:pPr>
+        <w:ind w:left="3216" w:hanging="360"/>
+      </w:pPr>
+      <w:rPr>
+        <w:rFonts w:ascii="Wingdings" w:hAnsi="Wingdings" w:hint="default"/>
+      </w:rPr>
+    </w:lvl>
+    <w:lvl w:ilvl="3" w:tplc="040C0001" w:tentative="1">
+      <w:start w:val="1"/>
+      <w:numFmt w:val="bullet"/>
+      <w:lvlText w:val=""/>
+      <w:lvlJc w:val="left"/>
+      <w:pPr>
+        <w:ind w:left="3936" w:hanging="360"/>
+      </w:pPr>
+      <w:rPr>
+        <w:rFonts w:ascii="Symbol" w:hAnsi="Symbol" w:hint="default"/>
+      </w:rPr>
+    </w:lvl>
+    <w:lvl w:ilvl="4" w:tplc="040C0003" w:tentative="1">
+      <w:start w:val="1"/>
+      <w:numFmt w:val="bullet"/>
+      <w:lvlText w:val="o"/>
+      <w:lvlJc w:val="left"/>
+      <w:pPr>
+        <w:ind w:left="4656" w:hanging="360"/>
+      </w:pPr>
+      <w:rPr>
+        <w:rFonts w:ascii="Courier New" w:hAnsi="Courier New" w:cs="Courier New" w:hint="default"/>
+      </w:rPr>
+    </w:lvl>
+    <w:lvl w:ilvl="5" w:tplc="040C0005" w:tentative="1">
+      <w:start w:val="1"/>
+      <w:numFmt w:val="bullet"/>
+      <w:lvlText w:val=""/>
+      <w:lvlJc w:val="left"/>
+      <w:pPr>
+        <w:ind w:left="5376" w:hanging="360"/>
+      </w:pPr>
+      <w:rPr>
+        <w:rFonts w:ascii="Wingdings" w:hAnsi="Wingdings" w:hint="default"/>
+      </w:rPr>
+    </w:lvl>
+    <w:lvl w:ilvl="6" w:tplc="040C0001" w:tentative="1">
+      <w:start w:val="1"/>
+      <w:numFmt w:val="bullet"/>
+      <w:lvlText w:val=""/>
+      <w:lvlJc w:val="left"/>
+      <w:pPr>
+        <w:ind w:left="6096" w:hanging="360"/>
+      </w:pPr>
+      <w:rPr>
+        <w:rFonts w:ascii="Symbol" w:hAnsi="Symbol" w:hint="default"/>
+      </w:rPr>
+    </w:lvl>
+    <w:lvl w:ilvl="7" w:tplc="040C0003" w:tentative="1">
+      <w:start w:val="1"/>
+      <w:numFmt w:val="bullet"/>
+      <w:lvlText w:val="o"/>
+      <w:lvlJc w:val="left"/>
+      <w:pPr>
+        <w:ind w:left="6816" w:hanging="360"/>
+      </w:pPr>
+      <w:rPr>
+        <w:rFonts w:ascii="Courier New" w:hAnsi="Courier New" w:cs="Courier New" w:hint="default"/>
+      </w:rPr>
+    </w:lvl>
+    <w:lvl w:ilvl="8" w:tplc="040C0005" w:tentative="1">
+      <w:start w:val="1"/>
+      <w:numFmt w:val="bullet"/>
+      <w:lvlText w:val=""/>
+      <w:lvlJc w:val="left"/>
+      <w:pPr>
+        <w:ind w:left="7536" w:hanging="360"/>
+      </w:pPr>
+      <w:rPr>
+        <w:rFonts w:ascii="Wingdings" w:hAnsi="Wingdings" w:hint="default"/>
+      </w:rPr>
+    </w:lvl>
+  </w:abstractNum>
+  <w:abstractNum w:abstractNumId="12" w15:restartNumberingAfterBreak="0">
     <w:nsid w:val="7F8305FC"/>
     <w:multiLevelType w:val="hybridMultilevel"/>
     <w:tmpl w:val="686EDCAA"/>
@@ -5425,7 +7183,7 @@
       </w:rPr>
     </w:lvl>
   </w:abstractNum>
-  <w:abstractNum w:abstractNumId="12" w15:restartNumberingAfterBreak="0">
+  <w:abstractNum w:abstractNumId="13" w15:restartNumberingAfterBreak="0">
     <w:nsid w:val="7FD6062C"/>
     <w:multiLevelType w:val="hybridMultilevel"/>
     <w:tmpl w:val="CCAA3C26"/>
@@ -5545,13 +7303,13 @@
     <w:abstractNumId w:val="1"/>
   </w:num>
   <w:num w:numId="3">
-    <w:abstractNumId w:val="11"/>
+    <w:abstractNumId w:val="12"/>
   </w:num>
   <w:num w:numId="4">
     <w:abstractNumId w:val="10"/>
   </w:num>
   <w:num w:numId="5">
-    <w:abstractNumId w:val="12"/>
+    <w:abstractNumId w:val="13"/>
   </w:num>
   <w:num w:numId="6">
     <w:abstractNumId w:val="0"/>
@@ -5576,6 +7334,9 @@
   </w:num>
   <w:num w:numId="13">
     <w:abstractNumId w:val="5"/>
+  </w:num>
+  <w:num w:numId="14">
+    <w:abstractNumId w:val="11"/>
   </w:num>
 </w:numbering>
 </file>

</xml_diff>